<commit_message>
1.2 - am thuc - 14/08/2017
</commit_message>
<xml_diff>
--- a/DinhTu_KLTN122017.docx
+++ b/DinhTu_KLTN122017.docx
@@ -1818,15 +1818,7 @@
           <w:szCs w:val="26"/>
           <w:shd w:val="clear" w:color="auto" w:fill="FFFFFF"/>
         </w:rPr>
-        <w:t>Giá trị gia tăng là phần giá trị chênh lệch giữa giá trị hàng hóa bán ra và giá trị của những thứ dùng để làm ra hàng hóa đó</w:t>
-      </w:r>
-      <w:r>
-        <w:rPr>
-          <w:sz w:val="26"/>
-          <w:szCs w:val="26"/>
-          <w:shd w:val="clear" w:color="auto" w:fill="FFFFFF"/>
-        </w:rPr>
-        <w:t>.</w:t>
+        <w:t>Giá trị gia tăng là phần giá trị chênh lệch giữa giá trị hàng hóa bán ra và giá trị của những thứ dùng để làm ra hàng hóa đó.</w:t>
       </w:r>
     </w:p>
     <w:p>
@@ -2260,8 +2252,6 @@
         </w:rPr>
         <w:t> đó là sự khác biệt so với ngành sản xuất công nghiệp, nơi mà đối tượng chịu sự thay đổi vật chất (về mặt vật lý, hoá học,..), còn trong sản xuất viễn thông, thông tin là đối tượng lao động chỉ chịu tác động dời chỗ trong không gian. Thậm chí, nếu thông tin trong quá trình truyền tải nhờ các thiết bị viễn thông được biến đổi thành các tín hiệu thông tin điện, thì ở các nơi nhận tín hiệu phải được khôi phục trở lại trạng thái ban đầu của nó. Mọi sự thay đổi thông tin, đều có nghĩa là sự méo mó, mất đi giá trị sử dụng và dẫn đến tổn thất lợi ích của khách hàng.</w:t>
       </w:r>
-      <w:bookmarkStart w:id="0" w:name="_GoBack"/>
-      <w:bookmarkEnd w:id="0"/>
     </w:p>
     <w:p>
       <w:pPr>
@@ -2418,67 +2408,440 @@
     </w:p>
     <w:p>
       <w:pPr>
-        <w:tabs>
-          <w:tab w:val="left" w:pos="360"/>
-          <w:tab w:val="left" w:pos="720"/>
-          <w:tab w:val="left" w:pos="1080"/>
-          <w:tab w:val="left" w:pos="1440"/>
-          <w:tab w:val="left" w:pos="1800"/>
-          <w:tab w:val="left" w:pos="2160"/>
-          <w:tab w:val="left" w:pos="2520"/>
-          <w:tab w:val="left" w:pos="2880"/>
-          <w:tab w:val="left" w:pos="3240"/>
-          <w:tab w:val="left" w:pos="3600"/>
-          <w:tab w:val="left" w:pos="3960"/>
-          <w:tab w:val="left" w:pos="4320"/>
-          <w:tab w:val="left" w:pos="4680"/>
-          <w:tab w:val="left" w:pos="5040"/>
-          <w:tab w:val="left" w:pos="5400"/>
-          <w:tab w:val="left" w:pos="5760"/>
-          <w:tab w:val="left" w:pos="6120"/>
-          <w:tab w:val="left" w:pos="6480"/>
-          <w:tab w:val="left" w:pos="6840"/>
-          <w:tab w:val="left" w:pos="7200"/>
-          <w:tab w:val="left" w:pos="7560"/>
-          <w:tab w:val="left" w:pos="7920"/>
-          <w:tab w:val="left" w:pos="8280"/>
-          <w:tab w:val="left" w:pos="8640"/>
-          <w:tab w:val="left" w:pos="9000"/>
-          <w:tab w:val="left" w:pos="9360"/>
-          <w:tab w:val="left" w:pos="9720"/>
-          <w:tab w:val="left" w:pos="10080"/>
-          <w:tab w:val="left" w:pos="10440"/>
-          <w:tab w:val="left" w:pos="10800"/>
-          <w:tab w:val="left" w:pos="11160"/>
-          <w:tab w:val="left" w:pos="11520"/>
-        </w:tabs>
-        <w:autoSpaceDE w:val="0"/>
-        <w:autoSpaceDN w:val="0"/>
-        <w:adjustRightInd w:val="0"/>
-        <w:spacing w:after="0" w:line="240" w:lineRule="auto"/>
-        <w:ind w:left="360"/>
-        <w:jc w:val="both"/>
-        <w:rPr>
-          <w:rFonts w:ascii="Times New Roman" w:hAnsi="Times New Roman" w:cs="Times New Roman"/>
-          <w:sz w:val="26"/>
-          <w:szCs w:val="26"/>
-        </w:rPr>
-      </w:pPr>
-      <w:r>
-        <w:rPr>
-          <w:rFonts w:ascii="Times New Roman" w:hAnsi="Times New Roman" w:cs="Times New Roman"/>
-          <w:sz w:val="26"/>
-          <w:szCs w:val="26"/>
-        </w:rPr>
-        <w:t>1.2.</w:t>
-      </w:r>
-      <w:r>
-        <w:rPr>
-          <w:rFonts w:ascii="Times New Roman" w:hAnsi="Times New Roman" w:cs="Times New Roman"/>
-          <w:sz w:val="26"/>
-          <w:szCs w:val="26"/>
-        </w:rPr>
-        <w:t xml:space="preserve"> Nội dung ẩm thực là gì? Tại sao lại chọn nội dung ẩm thực.</w:t>
+        <w:pStyle w:val="ListParagraph"/>
+        <w:numPr>
+          <w:ilvl w:val="1"/>
+          <w:numId w:val="1"/>
+        </w:numPr>
+        <w:tabs>
+          <w:tab w:val="left" w:pos="360"/>
+          <w:tab w:val="left" w:pos="720"/>
+          <w:tab w:val="left" w:pos="1080"/>
+          <w:tab w:val="left" w:pos="1440"/>
+          <w:tab w:val="left" w:pos="1800"/>
+          <w:tab w:val="left" w:pos="2160"/>
+          <w:tab w:val="left" w:pos="2520"/>
+          <w:tab w:val="left" w:pos="2880"/>
+          <w:tab w:val="left" w:pos="3240"/>
+          <w:tab w:val="left" w:pos="3600"/>
+          <w:tab w:val="left" w:pos="3960"/>
+          <w:tab w:val="left" w:pos="4320"/>
+          <w:tab w:val="left" w:pos="4680"/>
+          <w:tab w:val="left" w:pos="5040"/>
+          <w:tab w:val="left" w:pos="5400"/>
+          <w:tab w:val="left" w:pos="5760"/>
+          <w:tab w:val="left" w:pos="6120"/>
+          <w:tab w:val="left" w:pos="6480"/>
+          <w:tab w:val="left" w:pos="6840"/>
+          <w:tab w:val="left" w:pos="7200"/>
+          <w:tab w:val="left" w:pos="7560"/>
+          <w:tab w:val="left" w:pos="7920"/>
+          <w:tab w:val="left" w:pos="8280"/>
+          <w:tab w:val="left" w:pos="8640"/>
+          <w:tab w:val="left" w:pos="9000"/>
+          <w:tab w:val="left" w:pos="9360"/>
+          <w:tab w:val="left" w:pos="9720"/>
+          <w:tab w:val="left" w:pos="10080"/>
+          <w:tab w:val="left" w:pos="10440"/>
+          <w:tab w:val="left" w:pos="10800"/>
+          <w:tab w:val="left" w:pos="11160"/>
+          <w:tab w:val="left" w:pos="11520"/>
+        </w:tabs>
+        <w:autoSpaceDE w:val="0"/>
+        <w:autoSpaceDN w:val="0"/>
+        <w:adjustRightInd w:val="0"/>
+        <w:spacing w:after="0" w:line="240" w:lineRule="auto"/>
+        <w:jc w:val="both"/>
+        <w:rPr>
+          <w:rFonts w:ascii="Times New Roman" w:hAnsi="Times New Roman" w:cs="Times New Roman"/>
+          <w:sz w:val="26"/>
+          <w:szCs w:val="26"/>
+        </w:rPr>
+      </w:pPr>
+      <w:r>
+        <w:rPr>
+          <w:rFonts w:ascii="Times New Roman" w:hAnsi="Times New Roman" w:cs="Times New Roman"/>
+          <w:sz w:val="26"/>
+          <w:szCs w:val="26"/>
+        </w:rPr>
+        <w:t>Nội dung ẩm thực là gì? Tại sao lại chọn nội dung ẩm thực.</w:t>
+      </w:r>
+    </w:p>
+    <w:p>
+      <w:pPr>
+        <w:pStyle w:val="ListParagraph"/>
+        <w:numPr>
+          <w:ilvl w:val="2"/>
+          <w:numId w:val="1"/>
+        </w:numPr>
+        <w:tabs>
+          <w:tab w:val="left" w:pos="360"/>
+          <w:tab w:val="left" w:pos="720"/>
+          <w:tab w:val="left" w:pos="1080"/>
+          <w:tab w:val="left" w:pos="1440"/>
+          <w:tab w:val="left" w:pos="1800"/>
+          <w:tab w:val="left" w:pos="2160"/>
+          <w:tab w:val="left" w:pos="2520"/>
+          <w:tab w:val="left" w:pos="2880"/>
+          <w:tab w:val="left" w:pos="3240"/>
+          <w:tab w:val="left" w:pos="3600"/>
+          <w:tab w:val="left" w:pos="3960"/>
+          <w:tab w:val="left" w:pos="4320"/>
+          <w:tab w:val="left" w:pos="4680"/>
+          <w:tab w:val="left" w:pos="5040"/>
+          <w:tab w:val="left" w:pos="5400"/>
+          <w:tab w:val="left" w:pos="5760"/>
+          <w:tab w:val="left" w:pos="6120"/>
+          <w:tab w:val="left" w:pos="6480"/>
+          <w:tab w:val="left" w:pos="6840"/>
+          <w:tab w:val="left" w:pos="7200"/>
+          <w:tab w:val="left" w:pos="7560"/>
+          <w:tab w:val="left" w:pos="7920"/>
+          <w:tab w:val="left" w:pos="8280"/>
+          <w:tab w:val="left" w:pos="8640"/>
+          <w:tab w:val="left" w:pos="9000"/>
+          <w:tab w:val="left" w:pos="9360"/>
+          <w:tab w:val="left" w:pos="9720"/>
+          <w:tab w:val="left" w:pos="10080"/>
+          <w:tab w:val="left" w:pos="10440"/>
+          <w:tab w:val="left" w:pos="10800"/>
+          <w:tab w:val="left" w:pos="11160"/>
+          <w:tab w:val="left" w:pos="11520"/>
+        </w:tabs>
+        <w:autoSpaceDE w:val="0"/>
+        <w:autoSpaceDN w:val="0"/>
+        <w:adjustRightInd w:val="0"/>
+        <w:spacing w:after="0" w:line="240" w:lineRule="auto"/>
+        <w:jc w:val="both"/>
+        <w:rPr>
+          <w:rFonts w:ascii="Times New Roman" w:hAnsi="Times New Roman" w:cs="Times New Roman"/>
+          <w:sz w:val="26"/>
+          <w:szCs w:val="26"/>
+        </w:rPr>
+      </w:pPr>
+      <w:r>
+        <w:rPr>
+          <w:rFonts w:ascii="Times New Roman" w:hAnsi="Times New Roman" w:cs="Times New Roman"/>
+          <w:bCs/>
+          <w:sz w:val="26"/>
+          <w:szCs w:val="26"/>
+          <w:shd w:val="clear" w:color="auto" w:fill="FFFFFF"/>
+        </w:rPr>
+        <w:t xml:space="preserve">Ẩm thực là gì? </w:t>
+      </w:r>
+    </w:p>
+    <w:p>
+      <w:pPr>
+        <w:pStyle w:val="ListParagraph"/>
+        <w:tabs>
+          <w:tab w:val="left" w:pos="360"/>
+          <w:tab w:val="left" w:pos="720"/>
+          <w:tab w:val="left" w:pos="1080"/>
+          <w:tab w:val="left" w:pos="1134"/>
+          <w:tab w:val="left" w:pos="1800"/>
+          <w:tab w:val="left" w:pos="2160"/>
+          <w:tab w:val="left" w:pos="2520"/>
+          <w:tab w:val="left" w:pos="2880"/>
+          <w:tab w:val="left" w:pos="3240"/>
+          <w:tab w:val="left" w:pos="3600"/>
+          <w:tab w:val="left" w:pos="3960"/>
+          <w:tab w:val="left" w:pos="4320"/>
+          <w:tab w:val="left" w:pos="4680"/>
+          <w:tab w:val="left" w:pos="5040"/>
+          <w:tab w:val="left" w:pos="5400"/>
+          <w:tab w:val="left" w:pos="5760"/>
+          <w:tab w:val="left" w:pos="6120"/>
+          <w:tab w:val="left" w:pos="6480"/>
+          <w:tab w:val="left" w:pos="6840"/>
+          <w:tab w:val="left" w:pos="7200"/>
+          <w:tab w:val="left" w:pos="7560"/>
+          <w:tab w:val="left" w:pos="7920"/>
+          <w:tab w:val="left" w:pos="8280"/>
+          <w:tab w:val="left" w:pos="8640"/>
+          <w:tab w:val="left" w:pos="9000"/>
+          <w:tab w:val="left" w:pos="9360"/>
+          <w:tab w:val="left" w:pos="9720"/>
+          <w:tab w:val="left" w:pos="10080"/>
+          <w:tab w:val="left" w:pos="10440"/>
+          <w:tab w:val="left" w:pos="10800"/>
+          <w:tab w:val="left" w:pos="11160"/>
+          <w:tab w:val="left" w:pos="11520"/>
+        </w:tabs>
+        <w:autoSpaceDE w:val="0"/>
+        <w:autoSpaceDN w:val="0"/>
+        <w:adjustRightInd w:val="0"/>
+        <w:spacing w:after="0" w:line="240" w:lineRule="auto"/>
+        <w:ind w:left="1134"/>
+        <w:jc w:val="both"/>
+        <w:rPr>
+          <w:rFonts w:ascii="Times New Roman" w:hAnsi="Times New Roman" w:cs="Times New Roman"/>
+          <w:sz w:val="26"/>
+          <w:szCs w:val="26"/>
+          <w:shd w:val="clear" w:color="auto" w:fill="FFFFFF"/>
+        </w:rPr>
+      </w:pPr>
+      <w:r>
+        <w:rPr>
+          <w:rFonts w:ascii="Times New Roman" w:hAnsi="Times New Roman" w:cs="Times New Roman"/>
+          <w:bCs/>
+          <w:sz w:val="26"/>
+          <w:szCs w:val="26"/>
+          <w:shd w:val="clear" w:color="auto" w:fill="FFFFFF"/>
+        </w:rPr>
+        <w:t>Ẩm thực</w:t>
+      </w:r>
+      <w:r>
+        <w:rPr>
+          <w:rFonts w:ascii="Times New Roman" w:hAnsi="Times New Roman" w:cs="Times New Roman"/>
+          <w:sz w:val="26"/>
+          <w:szCs w:val="26"/>
+          <w:shd w:val="clear" w:color="auto" w:fill="FFFFFF"/>
+        </w:rPr>
+        <w:t> theo nghĩa </w:t>
+      </w:r>
+      <w:hyperlink r:id="rId12" w:tooltip="Hán Việt" w:history="1">
+        <w:r>
+          <w:rPr>
+            <w:rStyle w:val="Hyperlink"/>
+            <w:rFonts w:ascii="Times New Roman" w:hAnsi="Times New Roman" w:cs="Times New Roman"/>
+            <w:color w:val="auto"/>
+            <w:sz w:val="26"/>
+            <w:szCs w:val="26"/>
+            <w:u w:val="none"/>
+            <w:shd w:val="clear" w:color="auto" w:fill="FFFFFF"/>
+          </w:rPr>
+          <w:t>Hán Việt</w:t>
+        </w:r>
+      </w:hyperlink>
+      <w:r>
+        <w:rPr>
+          <w:rFonts w:ascii="Times New Roman" w:hAnsi="Times New Roman" w:cs="Times New Roman"/>
+          <w:sz w:val="26"/>
+          <w:szCs w:val="26"/>
+          <w:shd w:val="clear" w:color="auto" w:fill="FFFFFF"/>
+        </w:rPr>
+        <w:t> thì ẩm nghĩa là uống, thực nghĩa là ăn, nghĩa hoàn chỉnh là </w:t>
+      </w:r>
+      <w:hyperlink r:id="rId13" w:tooltip="Ăn uống" w:history="1">
+        <w:r>
+          <w:rPr>
+            <w:rStyle w:val="Hyperlink"/>
+            <w:rFonts w:ascii="Times New Roman" w:hAnsi="Times New Roman" w:cs="Times New Roman"/>
+            <w:color w:val="auto"/>
+            <w:sz w:val="26"/>
+            <w:szCs w:val="26"/>
+            <w:u w:val="none"/>
+            <w:shd w:val="clear" w:color="auto" w:fill="FFFFFF"/>
+          </w:rPr>
+          <w:t>ăn uống</w:t>
+        </w:r>
+      </w:hyperlink>
+      <w:r>
+        <w:rPr>
+          <w:rFonts w:ascii="Times New Roman" w:hAnsi="Times New Roman" w:cs="Times New Roman"/>
+          <w:sz w:val="26"/>
+          <w:szCs w:val="26"/>
+          <w:shd w:val="clear" w:color="auto" w:fill="FFFFFF"/>
+        </w:rPr>
+        <w:t xml:space="preserve">, là một hệ thống đặc biệt về quan điểm truyền thống và </w:t>
+      </w:r>
+      <w:r>
+        <w:rPr>
+          <w:rFonts w:ascii="Times New Roman" w:hAnsi="Times New Roman" w:cs="Times New Roman"/>
+          <w:sz w:val="26"/>
+          <w:szCs w:val="26"/>
+          <w:shd w:val="clear" w:color="auto" w:fill="FFFFFF"/>
+        </w:rPr>
+        <w:lastRenderedPageBreak/>
+        <w:t>thực hành nấu ăn, nghệ thuật bếp núc, nghệ thuật chế biến thức ăn, thường gắn liền với một nền văn hóa cụ thể. Nó thường được đặt tên theo vùng hoặc nền </w:t>
+      </w:r>
+      <w:hyperlink r:id="rId14" w:tooltip="Văn hóa" w:history="1">
+        <w:r>
+          <w:rPr>
+            <w:rStyle w:val="Hyperlink"/>
+            <w:rFonts w:ascii="Times New Roman" w:hAnsi="Times New Roman" w:cs="Times New Roman"/>
+            <w:color w:val="auto"/>
+            <w:sz w:val="26"/>
+            <w:szCs w:val="26"/>
+            <w:u w:val="none"/>
+            <w:shd w:val="clear" w:color="auto" w:fill="FFFFFF"/>
+          </w:rPr>
+          <w:t>văn hóa</w:t>
+        </w:r>
+      </w:hyperlink>
+      <w:r>
+        <w:rPr>
+          <w:rFonts w:ascii="Times New Roman" w:hAnsi="Times New Roman" w:cs="Times New Roman"/>
+          <w:sz w:val="26"/>
+          <w:szCs w:val="26"/>
+          <w:shd w:val="clear" w:color="auto" w:fill="FFFFFF"/>
+        </w:rPr>
+        <w:t> hiện hành. Một </w:t>
+      </w:r>
+      <w:hyperlink r:id="rId15" w:tooltip="Món ăn (trang chưa được viết)" w:history="1">
+        <w:r>
+          <w:rPr>
+            <w:rStyle w:val="Hyperlink"/>
+            <w:rFonts w:ascii="Times New Roman" w:hAnsi="Times New Roman" w:cs="Times New Roman"/>
+            <w:color w:val="auto"/>
+            <w:sz w:val="26"/>
+            <w:szCs w:val="26"/>
+            <w:u w:val="none"/>
+            <w:shd w:val="clear" w:color="auto" w:fill="FFFFFF"/>
+          </w:rPr>
+          <w:t>món ăn</w:t>
+        </w:r>
+      </w:hyperlink>
+      <w:r>
+        <w:rPr>
+          <w:rFonts w:ascii="Times New Roman" w:hAnsi="Times New Roman" w:cs="Times New Roman"/>
+          <w:sz w:val="26"/>
+          <w:szCs w:val="26"/>
+          <w:shd w:val="clear" w:color="auto" w:fill="FFFFFF"/>
+        </w:rPr>
+        <w:t> chủ yếu chịu ảnh hưởng của các thành phần có sẵn tại </w:t>
+      </w:r>
+      <w:hyperlink r:id="rId16" w:tooltip="Địa phương (trang chưa được viết)" w:history="1">
+        <w:r>
+          <w:rPr>
+            <w:rStyle w:val="Hyperlink"/>
+            <w:rFonts w:ascii="Times New Roman" w:hAnsi="Times New Roman" w:cs="Times New Roman"/>
+            <w:color w:val="auto"/>
+            <w:sz w:val="26"/>
+            <w:szCs w:val="26"/>
+            <w:u w:val="none"/>
+            <w:shd w:val="clear" w:color="auto" w:fill="FFFFFF"/>
+          </w:rPr>
+          <w:t>địa phương</w:t>
+        </w:r>
+      </w:hyperlink>
+      <w:r>
+        <w:rPr>
+          <w:rFonts w:ascii="Times New Roman" w:hAnsi="Times New Roman" w:cs="Times New Roman"/>
+          <w:sz w:val="26"/>
+          <w:szCs w:val="26"/>
+          <w:shd w:val="clear" w:color="auto" w:fill="FFFFFF"/>
+        </w:rPr>
+        <w:t> hoặc thông qua </w:t>
+      </w:r>
+      <w:hyperlink r:id="rId17" w:tooltip="Thương mại" w:history="1">
+        <w:r>
+          <w:rPr>
+            <w:rStyle w:val="Hyperlink"/>
+            <w:rFonts w:ascii="Times New Roman" w:hAnsi="Times New Roman" w:cs="Times New Roman"/>
+            <w:color w:val="auto"/>
+            <w:sz w:val="26"/>
+            <w:szCs w:val="26"/>
+            <w:u w:val="none"/>
+            <w:shd w:val="clear" w:color="auto" w:fill="FFFFFF"/>
+          </w:rPr>
+          <w:t>thương mại</w:t>
+        </w:r>
+      </w:hyperlink>
+      <w:r>
+        <w:rPr>
+          <w:rFonts w:ascii="Times New Roman" w:hAnsi="Times New Roman" w:cs="Times New Roman"/>
+          <w:sz w:val="26"/>
+          <w:szCs w:val="26"/>
+          <w:shd w:val="clear" w:color="auto" w:fill="FFFFFF"/>
+        </w:rPr>
+        <w:t>, buôn bán trao đổi. Những thực phẩm mang màu sắc </w:t>
+      </w:r>
+      <w:hyperlink r:id="rId18" w:tooltip="Tôn giáo" w:history="1">
+        <w:r>
+          <w:rPr>
+            <w:rStyle w:val="Hyperlink"/>
+            <w:rFonts w:ascii="Times New Roman" w:hAnsi="Times New Roman" w:cs="Times New Roman"/>
+            <w:color w:val="auto"/>
+            <w:sz w:val="26"/>
+            <w:szCs w:val="26"/>
+            <w:u w:val="none"/>
+            <w:shd w:val="clear" w:color="auto" w:fill="FFFFFF"/>
+          </w:rPr>
+          <w:t>tôn giáo</w:t>
+        </w:r>
+      </w:hyperlink>
+      <w:r>
+        <w:rPr>
+          <w:rFonts w:ascii="Times New Roman" w:hAnsi="Times New Roman" w:cs="Times New Roman"/>
+          <w:sz w:val="26"/>
+          <w:szCs w:val="26"/>
+          <w:shd w:val="clear" w:color="auto" w:fill="FFFFFF"/>
+        </w:rPr>
+        <w:t> cũng có những ảnh hưởng rất lớn tới ẩm thực. Mở rộng ra thì ẩm t</w:t>
+      </w:r>
+      <w:bookmarkStart w:id="0" w:name="_GoBack"/>
+      <w:bookmarkEnd w:id="0"/>
+      <w:r>
+        <w:rPr>
+          <w:rFonts w:ascii="Times New Roman" w:hAnsi="Times New Roman" w:cs="Times New Roman"/>
+          <w:sz w:val="26"/>
+          <w:szCs w:val="26"/>
+          <w:shd w:val="clear" w:color="auto" w:fill="FFFFFF"/>
+        </w:rPr>
+        <w:t>hực có nghĩa là một nền văn hóa ăn uống của một dân tộc, đã trở thành một tập tục, thói quen. Ẩm thực không chỉ nói về "văn hóa vật chất" mà còn nói về cả mặt "văn hóa tinh thần".</w:t>
+      </w:r>
+    </w:p>
+    <w:p>
+      <w:pPr>
+        <w:pStyle w:val="ListParagraph"/>
+        <w:numPr>
+          <w:ilvl w:val="2"/>
+          <w:numId w:val="1"/>
+        </w:numPr>
+        <w:tabs>
+          <w:tab w:val="left" w:pos="360"/>
+          <w:tab w:val="left" w:pos="720"/>
+          <w:tab w:val="left" w:pos="1080"/>
+          <w:tab w:val="left" w:pos="1134"/>
+          <w:tab w:val="left" w:pos="1800"/>
+          <w:tab w:val="left" w:pos="2160"/>
+          <w:tab w:val="left" w:pos="2520"/>
+          <w:tab w:val="left" w:pos="2880"/>
+          <w:tab w:val="left" w:pos="3240"/>
+          <w:tab w:val="left" w:pos="3600"/>
+          <w:tab w:val="left" w:pos="3960"/>
+          <w:tab w:val="left" w:pos="4320"/>
+          <w:tab w:val="left" w:pos="4680"/>
+          <w:tab w:val="left" w:pos="5040"/>
+          <w:tab w:val="left" w:pos="5400"/>
+          <w:tab w:val="left" w:pos="5760"/>
+          <w:tab w:val="left" w:pos="6120"/>
+          <w:tab w:val="left" w:pos="6480"/>
+          <w:tab w:val="left" w:pos="6840"/>
+          <w:tab w:val="left" w:pos="7200"/>
+          <w:tab w:val="left" w:pos="7560"/>
+          <w:tab w:val="left" w:pos="7920"/>
+          <w:tab w:val="left" w:pos="8280"/>
+          <w:tab w:val="left" w:pos="8640"/>
+          <w:tab w:val="left" w:pos="9000"/>
+          <w:tab w:val="left" w:pos="9360"/>
+          <w:tab w:val="left" w:pos="9720"/>
+          <w:tab w:val="left" w:pos="10080"/>
+          <w:tab w:val="left" w:pos="10440"/>
+          <w:tab w:val="left" w:pos="10800"/>
+          <w:tab w:val="left" w:pos="11160"/>
+          <w:tab w:val="left" w:pos="11520"/>
+        </w:tabs>
+        <w:autoSpaceDE w:val="0"/>
+        <w:autoSpaceDN w:val="0"/>
+        <w:adjustRightInd w:val="0"/>
+        <w:spacing w:after="0" w:line="240" w:lineRule="auto"/>
+        <w:jc w:val="both"/>
+        <w:rPr>
+          <w:rFonts w:ascii="Times New Roman" w:hAnsi="Times New Roman" w:cs="Times New Roman"/>
+          <w:sz w:val="26"/>
+          <w:szCs w:val="26"/>
+        </w:rPr>
+      </w:pPr>
+      <w:r>
+        <w:rPr>
+          <w:rFonts w:ascii="Times New Roman" w:hAnsi="Times New Roman" w:cs="Times New Roman"/>
+          <w:sz w:val="26"/>
+          <w:szCs w:val="26"/>
+          <w:shd w:val="clear" w:color="auto" w:fill="FFFFFF"/>
+        </w:rPr>
+        <w:t>Sự hấp dẫn của ẩm thực.</w:t>
       </w:r>
     </w:p>
     <w:p>
@@ -5057,7 +5420,6 @@
           <w:sz w:val="26"/>
           <w:szCs w:val="26"/>
         </w:rPr>
-        <w:lastRenderedPageBreak/>
         <w:t>Chương 5. Kết quả thực nghiệm. ( 2 tuần</w:t>
       </w:r>
       <w:r>
@@ -5752,6 +6114,119 @@
     </w:lvl>
   </w:abstractNum>
   <w:abstractNum w:abstractNumId="1">
+    <w:nsid w:val="24A32F98"/>
+    <w:multiLevelType w:val="hybridMultilevel"/>
+    <w:tmpl w:val="08DACD76"/>
+    <w:lvl w:ilvl="0" w:tplc="E1923802">
+      <w:start w:val="1"/>
+      <w:numFmt w:val="bullet"/>
+      <w:lvlText w:val="-"/>
+      <w:lvlJc w:val="left"/>
+      <w:pPr>
+        <w:ind w:left="1440" w:hanging="360"/>
+      </w:pPr>
+      <w:rPr>
+        <w:rFonts w:ascii="Times New Roman" w:eastAsiaTheme="minorHAnsi" w:hAnsi="Times New Roman" w:cs="Times New Roman" w:hint="default"/>
+      </w:rPr>
+    </w:lvl>
+    <w:lvl w:ilvl="1" w:tplc="04090003" w:tentative="1">
+      <w:start w:val="1"/>
+      <w:numFmt w:val="bullet"/>
+      <w:lvlText w:val="o"/>
+      <w:lvlJc w:val="left"/>
+      <w:pPr>
+        <w:ind w:left="2160" w:hanging="360"/>
+      </w:pPr>
+      <w:rPr>
+        <w:rFonts w:ascii="Courier New" w:hAnsi="Courier New" w:cs="Courier New" w:hint="default"/>
+      </w:rPr>
+    </w:lvl>
+    <w:lvl w:ilvl="2" w:tplc="04090005" w:tentative="1">
+      <w:start w:val="1"/>
+      <w:numFmt w:val="bullet"/>
+      <w:lvlText w:val=""/>
+      <w:lvlJc w:val="left"/>
+      <w:pPr>
+        <w:ind w:left="2880" w:hanging="360"/>
+      </w:pPr>
+      <w:rPr>
+        <w:rFonts w:ascii="Wingdings" w:hAnsi="Wingdings" w:hint="default"/>
+      </w:rPr>
+    </w:lvl>
+    <w:lvl w:ilvl="3" w:tplc="04090001" w:tentative="1">
+      <w:start w:val="1"/>
+      <w:numFmt w:val="bullet"/>
+      <w:lvlText w:val=""/>
+      <w:lvlJc w:val="left"/>
+      <w:pPr>
+        <w:ind w:left="3600" w:hanging="360"/>
+      </w:pPr>
+      <w:rPr>
+        <w:rFonts w:ascii="Symbol" w:hAnsi="Symbol" w:hint="default"/>
+      </w:rPr>
+    </w:lvl>
+    <w:lvl w:ilvl="4" w:tplc="04090003" w:tentative="1">
+      <w:start w:val="1"/>
+      <w:numFmt w:val="bullet"/>
+      <w:lvlText w:val="o"/>
+      <w:lvlJc w:val="left"/>
+      <w:pPr>
+        <w:ind w:left="4320" w:hanging="360"/>
+      </w:pPr>
+      <w:rPr>
+        <w:rFonts w:ascii="Courier New" w:hAnsi="Courier New" w:cs="Courier New" w:hint="default"/>
+      </w:rPr>
+    </w:lvl>
+    <w:lvl w:ilvl="5" w:tplc="04090005" w:tentative="1">
+      <w:start w:val="1"/>
+      <w:numFmt w:val="bullet"/>
+      <w:lvlText w:val=""/>
+      <w:lvlJc w:val="left"/>
+      <w:pPr>
+        <w:ind w:left="5040" w:hanging="360"/>
+      </w:pPr>
+      <w:rPr>
+        <w:rFonts w:ascii="Wingdings" w:hAnsi="Wingdings" w:hint="default"/>
+      </w:rPr>
+    </w:lvl>
+    <w:lvl w:ilvl="6" w:tplc="04090001" w:tentative="1">
+      <w:start w:val="1"/>
+      <w:numFmt w:val="bullet"/>
+      <w:lvlText w:val=""/>
+      <w:lvlJc w:val="left"/>
+      <w:pPr>
+        <w:ind w:left="5760" w:hanging="360"/>
+      </w:pPr>
+      <w:rPr>
+        <w:rFonts w:ascii="Symbol" w:hAnsi="Symbol" w:hint="default"/>
+      </w:rPr>
+    </w:lvl>
+    <w:lvl w:ilvl="7" w:tplc="04090003" w:tentative="1">
+      <w:start w:val="1"/>
+      <w:numFmt w:val="bullet"/>
+      <w:lvlText w:val="o"/>
+      <w:lvlJc w:val="left"/>
+      <w:pPr>
+        <w:ind w:left="6480" w:hanging="360"/>
+      </w:pPr>
+      <w:rPr>
+        <w:rFonts w:ascii="Courier New" w:hAnsi="Courier New" w:cs="Courier New" w:hint="default"/>
+      </w:rPr>
+    </w:lvl>
+    <w:lvl w:ilvl="8" w:tplc="04090005" w:tentative="1">
+      <w:start w:val="1"/>
+      <w:numFmt w:val="bullet"/>
+      <w:lvlText w:val=""/>
+      <w:lvlJc w:val="left"/>
+      <w:pPr>
+        <w:ind w:left="7200" w:hanging="360"/>
+      </w:pPr>
+      <w:rPr>
+        <w:rFonts w:ascii="Wingdings" w:hAnsi="Wingdings" w:hint="default"/>
+      </w:rPr>
+    </w:lvl>
+  </w:abstractNum>
+  <w:abstractNum w:abstractNumId="2">
     <w:nsid w:val="6FF66EB1"/>
     <w:multiLevelType w:val="multilevel"/>
     <w:tmpl w:val="8AC8980C"/>
@@ -5904,6 +6379,9 @@
     <w:abstractNumId w:val="0"/>
   </w:num>
   <w:num w:numId="2">
+    <w:abstractNumId w:val="2"/>
+  </w:num>
+  <w:num w:numId="3">
     <w:abstractNumId w:val="1"/>
   </w:num>
 </w:numbering>

</xml_diff>

<commit_message>
edit bao cao tuan 1 ngay 17/08/2017
</commit_message>
<xml_diff>
--- a/DinhTu_KLTN122017.docx
+++ b/DinhTu_KLTN122017.docx
@@ -846,116 +846,24 @@
           <w:sz w:val="26"/>
           <w:szCs w:val="26"/>
         </w:rPr>
-        <w:t>ng là gì? Cách thức hoạt động như thế nào? Hiện nay đang phát triển ra sao? Cơ hội và thách thức trong thời gian tới?</w:t>
-      </w:r>
-    </w:p>
-    <w:p>
-      <w:pPr>
-        <w:pStyle w:val="ListParagraph"/>
-        <w:tabs>
-          <w:tab w:val="left" w:pos="360"/>
-          <w:tab w:val="left" w:pos="720"/>
-          <w:tab w:val="left" w:pos="1080"/>
-          <w:tab w:val="left" w:pos="1440"/>
-          <w:tab w:val="left" w:pos="1800"/>
-          <w:tab w:val="left" w:pos="2160"/>
-          <w:tab w:val="left" w:pos="2520"/>
-          <w:tab w:val="left" w:pos="2880"/>
-          <w:tab w:val="left" w:pos="3240"/>
-          <w:tab w:val="left" w:pos="3600"/>
-          <w:tab w:val="left" w:pos="3960"/>
-          <w:tab w:val="left" w:pos="4320"/>
-          <w:tab w:val="left" w:pos="4680"/>
-          <w:tab w:val="left" w:pos="5040"/>
-          <w:tab w:val="left" w:pos="5400"/>
-          <w:tab w:val="left" w:pos="5760"/>
-          <w:tab w:val="left" w:pos="6120"/>
-          <w:tab w:val="left" w:pos="6480"/>
-          <w:tab w:val="left" w:pos="6840"/>
-          <w:tab w:val="left" w:pos="7200"/>
-          <w:tab w:val="left" w:pos="7560"/>
-          <w:tab w:val="left" w:pos="7920"/>
-          <w:tab w:val="left" w:pos="8280"/>
-          <w:tab w:val="left" w:pos="8640"/>
-          <w:tab w:val="left" w:pos="9000"/>
-          <w:tab w:val="left" w:pos="9360"/>
-          <w:tab w:val="left" w:pos="9720"/>
-          <w:tab w:val="left" w:pos="10080"/>
-          <w:tab w:val="left" w:pos="10440"/>
-          <w:tab w:val="left" w:pos="10800"/>
-          <w:tab w:val="left" w:pos="11160"/>
-          <w:tab w:val="left" w:pos="11520"/>
-        </w:tabs>
-        <w:autoSpaceDE w:val="0"/>
-        <w:autoSpaceDN w:val="0"/>
-        <w:adjustRightInd w:val="0"/>
-        <w:spacing w:after="0" w:line="240" w:lineRule="auto"/>
-        <w:ind w:left="1080"/>
-        <w:jc w:val="both"/>
-        <w:rPr>
-          <w:rFonts w:ascii="Times New Roman" w:hAnsi="Times New Roman" w:cs="Times New Roman"/>
-          <w:sz w:val="26"/>
-          <w:szCs w:val="26"/>
-        </w:rPr>
-      </w:pPr>
-      <w:r>
-        <w:rPr>
-          <w:rFonts w:ascii="Times New Roman" w:hAnsi="Times New Roman" w:cs="Times New Roman"/>
-          <w:sz w:val="26"/>
-          <w:szCs w:val="26"/>
-        </w:rPr>
-        <w:t>Tập trung vào trong lĩnh vực công nghệ thông tin.</w:t>
-      </w:r>
-    </w:p>
-    <w:p>
-      <w:pPr>
-        <w:pStyle w:val="ListParagraph"/>
-        <w:tabs>
-          <w:tab w:val="left" w:pos="360"/>
-          <w:tab w:val="left" w:pos="720"/>
-          <w:tab w:val="left" w:pos="1080"/>
-          <w:tab w:val="left" w:pos="1440"/>
-          <w:tab w:val="left" w:pos="1800"/>
-          <w:tab w:val="left" w:pos="2160"/>
-          <w:tab w:val="left" w:pos="2520"/>
-          <w:tab w:val="left" w:pos="2880"/>
-          <w:tab w:val="left" w:pos="3240"/>
-          <w:tab w:val="left" w:pos="3600"/>
-          <w:tab w:val="left" w:pos="3960"/>
-          <w:tab w:val="left" w:pos="4320"/>
-          <w:tab w:val="left" w:pos="4680"/>
-          <w:tab w:val="left" w:pos="5040"/>
-          <w:tab w:val="left" w:pos="5400"/>
-          <w:tab w:val="left" w:pos="5760"/>
-          <w:tab w:val="left" w:pos="6120"/>
-          <w:tab w:val="left" w:pos="6480"/>
-          <w:tab w:val="left" w:pos="6840"/>
-          <w:tab w:val="left" w:pos="7200"/>
-          <w:tab w:val="left" w:pos="7560"/>
-          <w:tab w:val="left" w:pos="7920"/>
-          <w:tab w:val="left" w:pos="8280"/>
-          <w:tab w:val="left" w:pos="8640"/>
-          <w:tab w:val="left" w:pos="9000"/>
-          <w:tab w:val="left" w:pos="9360"/>
-          <w:tab w:val="left" w:pos="9720"/>
-          <w:tab w:val="left" w:pos="10080"/>
-          <w:tab w:val="left" w:pos="10440"/>
-          <w:tab w:val="left" w:pos="10800"/>
-          <w:tab w:val="left" w:pos="11160"/>
-          <w:tab w:val="left" w:pos="11520"/>
-        </w:tabs>
-        <w:autoSpaceDE w:val="0"/>
-        <w:autoSpaceDN w:val="0"/>
-        <w:adjustRightInd w:val="0"/>
-        <w:spacing w:after="0" w:line="240" w:lineRule="auto"/>
-        <w:ind w:left="1080"/>
-        <w:jc w:val="both"/>
-        <w:rPr>
-          <w:rFonts w:ascii="Times New Roman" w:hAnsi="Times New Roman" w:cs="Times New Roman"/>
-          <w:sz w:val="26"/>
-          <w:szCs w:val="26"/>
-        </w:rPr>
-      </w:pPr>
+        <w:t xml:space="preserve">ng </w:t>
+      </w:r>
+      <w:r>
+        <w:rPr>
+          <w:rFonts w:ascii="Times New Roman" w:hAnsi="Times New Roman" w:cs="Times New Roman"/>
+          <w:sz w:val="26"/>
+          <w:szCs w:val="26"/>
+        </w:rPr>
+        <w:t>trong lĩnh vực công nghệ</w:t>
+      </w:r>
+      <w:r>
+        <w:rPr>
+          <w:rFonts w:ascii="Times New Roman" w:hAnsi="Times New Roman" w:cs="Times New Roman"/>
+          <w:sz w:val="26"/>
+          <w:szCs w:val="26"/>
+        </w:rPr>
+        <w:t xml:space="preserve"> thông tin.</w:t>
+      </w:r>
     </w:p>
     <w:p>
       <w:pPr>
@@ -1211,9 +1119,12 @@
     <w:p>
       <w:pPr>
         <w:pStyle w:val="NormalWeb"/>
+        <w:numPr>
+          <w:ilvl w:val="0"/>
+          <w:numId w:val="11"/>
+        </w:numPr>
         <w:shd w:val="clear" w:color="auto" w:fill="FFFFFF"/>
         <w:spacing w:before="0" w:beforeAutospacing="0" w:after="0" w:afterAutospacing="0"/>
-        <w:ind w:left="1080"/>
         <w:jc w:val="both"/>
         <w:textAlignment w:val="baseline"/>
         <w:rPr>
@@ -1294,9 +1205,12 @@
     <w:p>
       <w:pPr>
         <w:pStyle w:val="NormalWeb"/>
+        <w:numPr>
+          <w:ilvl w:val="0"/>
+          <w:numId w:val="11"/>
+        </w:numPr>
         <w:shd w:val="clear" w:color="auto" w:fill="FFFFFF"/>
         <w:spacing w:before="0" w:beforeAutospacing="0" w:after="0" w:afterAutospacing="0"/>
-        <w:ind w:left="1080"/>
         <w:jc w:val="both"/>
         <w:textAlignment w:val="baseline"/>
         <w:rPr>
@@ -1337,9 +1251,12 @@
     <w:p>
       <w:pPr>
         <w:pStyle w:val="NormalWeb"/>
+        <w:numPr>
+          <w:ilvl w:val="0"/>
+          <w:numId w:val="11"/>
+        </w:numPr>
         <w:shd w:val="clear" w:color="auto" w:fill="FFFFFF"/>
         <w:spacing w:before="0" w:beforeAutospacing="0" w:after="0" w:afterAutospacing="0"/>
-        <w:ind w:left="1080"/>
         <w:jc w:val="both"/>
         <w:textAlignment w:val="baseline"/>
         <w:rPr>
@@ -1360,15 +1277,7 @@
           <w:sz w:val="26"/>
           <w:szCs w:val="26"/>
         </w:rPr>
-        <w:t xml:space="preserve"> : Vì tiêu dùng và sản xuất diễn ra cùng lúc nên bản thân nó không thể tách rời lẫn nhau. Ví dụ như người giáo viên không thể dạy học </w:t>
-      </w:r>
-      <w:r>
-        <w:rPr>
-          <w:sz w:val="26"/>
-          <w:szCs w:val="26"/>
-        </w:rPr>
-        <w:lastRenderedPageBreak/>
-        <w:t>nếu không có học sinh, bác sỹ không thể khám chữa bệnh nếu không có bệnh nhân</w:t>
+        <w:t> : Vì tiêu dùng và sản xuất diễn ra cùng lúc nên bản thân nó không thể tách rời lẫn nhau. Ví dụ như người giáo viên không thể dạy học nếu không có học sinh, bác sỹ không thể khám chữa bệnh nếu không có bệnh nhân</w:t>
       </w:r>
     </w:p>
     <w:p>
@@ -1388,9 +1297,12 @@
     <w:p>
       <w:pPr>
         <w:pStyle w:val="NormalWeb"/>
+        <w:numPr>
+          <w:ilvl w:val="0"/>
+          <w:numId w:val="11"/>
+        </w:numPr>
         <w:shd w:val="clear" w:color="auto" w:fill="FFFFFF"/>
         <w:spacing w:before="0" w:beforeAutospacing="0" w:after="0" w:afterAutospacing="0"/>
-        <w:ind w:left="1080"/>
         <w:jc w:val="both"/>
         <w:textAlignment w:val="baseline"/>
         <w:rPr>
@@ -1404,6 +1316,7 @@
           <w:szCs w:val="26"/>
           <w:bdr w:val="none" w:sz="0" w:space="0" w:color="auto" w:frame="1"/>
         </w:rPr>
+        <w:lastRenderedPageBreak/>
         <w:t>Tính không đồng nhất</w:t>
       </w:r>
       <w:r>
@@ -1431,9 +1344,12 @@
     <w:p>
       <w:pPr>
         <w:pStyle w:val="NormalWeb"/>
+        <w:numPr>
+          <w:ilvl w:val="0"/>
+          <w:numId w:val="11"/>
+        </w:numPr>
         <w:shd w:val="clear" w:color="auto" w:fill="FFFFFF"/>
         <w:spacing w:before="0" w:beforeAutospacing="0" w:after="0" w:afterAutospacing="0"/>
-        <w:ind w:left="1080"/>
         <w:jc w:val="both"/>
         <w:textAlignment w:val="baseline"/>
         <w:rPr>
@@ -1509,9 +1425,12 @@
     <w:p>
       <w:pPr>
         <w:pStyle w:val="NormalWeb"/>
+        <w:numPr>
+          <w:ilvl w:val="0"/>
+          <w:numId w:val="10"/>
+        </w:numPr>
         <w:shd w:val="clear" w:color="auto" w:fill="FFFFFF"/>
         <w:spacing w:before="0" w:beforeAutospacing="0" w:after="0" w:afterAutospacing="0"/>
-        <w:ind w:left="1080"/>
         <w:jc w:val="both"/>
         <w:textAlignment w:val="baseline"/>
         <w:rPr>
@@ -1555,9 +1474,12 @@
     <w:p>
       <w:pPr>
         <w:pStyle w:val="NormalWeb"/>
+        <w:numPr>
+          <w:ilvl w:val="0"/>
+          <w:numId w:val="10"/>
+        </w:numPr>
         <w:shd w:val="clear" w:color="auto" w:fill="FFFFFF"/>
         <w:spacing w:before="0" w:beforeAutospacing="0" w:after="0" w:afterAutospacing="0"/>
-        <w:ind w:left="1080"/>
         <w:jc w:val="both"/>
         <w:textAlignment w:val="baseline"/>
         <w:rPr>
@@ -1601,9 +1523,12 @@
     <w:p>
       <w:pPr>
         <w:pStyle w:val="NormalWeb"/>
+        <w:numPr>
+          <w:ilvl w:val="0"/>
+          <w:numId w:val="10"/>
+        </w:numPr>
         <w:shd w:val="clear" w:color="auto" w:fill="FFFFFF"/>
         <w:spacing w:before="0" w:beforeAutospacing="0" w:after="0" w:afterAutospacing="0"/>
-        <w:ind w:left="1080"/>
         <w:jc w:val="both"/>
         <w:textAlignment w:val="baseline"/>
         <w:rPr>
@@ -1629,21 +1554,6 @@
         </w:rPr>
         <w:t> : Dịch vụ công thường là các dịch vụ mà các cơ quan nhà nước cung cấp như các công việc hành chính, đăng kiểm, thuế, hải quan …</w:t>
       </w:r>
-    </w:p>
-    <w:p>
-      <w:pPr>
-        <w:pStyle w:val="NormalWeb"/>
-        <w:shd w:val="clear" w:color="auto" w:fill="FFFFFF"/>
-        <w:spacing w:before="0" w:beforeAutospacing="0" w:after="0" w:afterAutospacing="0"/>
-        <w:ind w:left="1080"/>
-        <w:jc w:val="both"/>
-        <w:textAlignment w:val="baseline"/>
-        <w:rPr>
-          <w:sz w:val="26"/>
-          <w:szCs w:val="26"/>
-          <w:shd w:val="clear" w:color="auto" w:fill="FFFFFF"/>
-        </w:rPr>
-      </w:pPr>
     </w:p>
     <w:p>
       <w:pPr>
@@ -1678,9 +1588,13 @@
     </w:p>
     <w:p>
       <w:pPr>
+        <w:pStyle w:val="ListParagraph"/>
+        <w:numPr>
+          <w:ilvl w:val="0"/>
+          <w:numId w:val="9"/>
+        </w:numPr>
         <w:shd w:val="clear" w:color="auto" w:fill="FFFFFF"/>
         <w:spacing w:after="180" w:line="260" w:lineRule="exact"/>
-        <w:ind w:left="1077"/>
         <w:jc w:val="both"/>
         <w:textAlignment w:val="baseline"/>
         <w:rPr>
@@ -1700,9 +1614,13 @@
     </w:p>
     <w:p>
       <w:pPr>
+        <w:pStyle w:val="ListParagraph"/>
+        <w:numPr>
+          <w:ilvl w:val="0"/>
+          <w:numId w:val="9"/>
+        </w:numPr>
         <w:shd w:val="clear" w:color="auto" w:fill="FFFFFF"/>
         <w:spacing w:after="180" w:line="240" w:lineRule="auto"/>
-        <w:ind w:left="1080"/>
         <w:jc w:val="both"/>
         <w:textAlignment w:val="baseline"/>
         <w:rPr>
@@ -1722,9 +1640,13 @@
     </w:p>
     <w:p>
       <w:pPr>
+        <w:pStyle w:val="ListParagraph"/>
+        <w:numPr>
+          <w:ilvl w:val="0"/>
+          <w:numId w:val="9"/>
+        </w:numPr>
         <w:shd w:val="clear" w:color="auto" w:fill="FFFFFF"/>
         <w:spacing w:after="180" w:line="240" w:lineRule="auto"/>
-        <w:ind w:left="1080"/>
         <w:jc w:val="both"/>
         <w:textAlignment w:val="baseline"/>
         <w:rPr>
@@ -1742,36 +1664,6 @@
         </w:rPr>
         <w:t>Dịch vụ phải đi tiên phong để từng bước tạo ra sự khát vọng trong tâm trí người tiêu dùng.</w:t>
       </w:r>
-    </w:p>
-    <w:p>
-      <w:pPr>
-        <w:pStyle w:val="NormalWeb"/>
-        <w:shd w:val="clear" w:color="auto" w:fill="FFFFFF"/>
-        <w:spacing w:before="0" w:beforeAutospacing="0" w:after="0" w:afterAutospacing="0"/>
-        <w:ind w:left="1080"/>
-        <w:jc w:val="both"/>
-        <w:textAlignment w:val="baseline"/>
-        <w:rPr>
-          <w:sz w:val="26"/>
-          <w:szCs w:val="26"/>
-          <w:shd w:val="clear" w:color="auto" w:fill="FFFFFF"/>
-        </w:rPr>
-      </w:pPr>
-    </w:p>
-    <w:p>
-      <w:pPr>
-        <w:pStyle w:val="NormalWeb"/>
-        <w:shd w:val="clear" w:color="auto" w:fill="FFFFFF"/>
-        <w:spacing w:before="0" w:beforeAutospacing="0" w:after="0" w:afterAutospacing="0"/>
-        <w:ind w:left="1080"/>
-        <w:jc w:val="both"/>
-        <w:textAlignment w:val="baseline"/>
-        <w:rPr>
-          <w:sz w:val="26"/>
-          <w:szCs w:val="26"/>
-          <w:shd w:val="clear" w:color="auto" w:fill="FFFFFF"/>
-        </w:rPr>
-      </w:pPr>
     </w:p>
     <w:p>
       <w:pPr>
@@ -1800,6 +1692,99 @@
     </w:p>
     <w:p>
       <w:pPr>
+        <w:shd w:val="clear" w:color="auto" w:fill="FFFFFF"/>
+        <w:spacing w:after="150" w:line="240" w:lineRule="auto"/>
+        <w:ind w:left="1134" w:firstLine="284"/>
+        <w:jc w:val="both"/>
+        <w:rPr>
+          <w:rFonts w:ascii="Times New Roman" w:eastAsia="Times New Roman" w:hAnsi="Times New Roman" w:cs="Times New Roman"/>
+          <w:color w:val="000000" w:themeColor="text1"/>
+          <w:sz w:val="26"/>
+          <w:szCs w:val="26"/>
+        </w:rPr>
+      </w:pPr>
+      <w:r>
+        <w:rPr>
+          <w:rFonts w:ascii="Times New Roman" w:eastAsia="Times New Roman" w:hAnsi="Times New Roman" w:cs="Times New Roman"/>
+          <w:color w:val="000000" w:themeColor="text1"/>
+          <w:sz w:val="26"/>
+          <w:szCs w:val="26"/>
+        </w:rPr>
+        <w:t>Giá trị gia tăng là thuật ngữ dùng để chỉ giá trị tăng thêm được tạo ra ở mỗi giai đoạn nhất định của quá trình sản xuất thông qua hình ảnh của doanh nghiệp và marketing.</w:t>
+      </w:r>
+    </w:p>
+    <w:p>
+      <w:pPr>
+        <w:shd w:val="clear" w:color="auto" w:fill="FFFFFF"/>
+        <w:spacing w:after="150" w:line="240" w:lineRule="auto"/>
+        <w:ind w:left="1134" w:firstLine="284"/>
+        <w:jc w:val="both"/>
+        <w:rPr>
+          <w:rFonts w:ascii="Times New Roman" w:eastAsia="Times New Roman" w:hAnsi="Times New Roman" w:cs="Times New Roman"/>
+          <w:color w:val="000000" w:themeColor="text1"/>
+          <w:sz w:val="26"/>
+          <w:szCs w:val="26"/>
+        </w:rPr>
+      </w:pPr>
+      <w:r>
+        <w:rPr>
+          <w:rFonts w:ascii="Times New Roman" w:eastAsia="Times New Roman" w:hAnsi="Times New Roman" w:cs="Times New Roman"/>
+          <w:color w:val="000000" w:themeColor="text1"/>
+          <w:sz w:val="26"/>
+          <w:szCs w:val="26"/>
+        </w:rPr>
+        <w:t>Trong kinh tế học Tân cổ điển hiện đại, đặc biệt là kinh tế vi mô, giá trị gia tăng dùng để chỉ quá trình đóng góp của các nhân tố sản xuất như đất đai, lao động, hàng hóa tư bản vào quá trình tăng thêm giá trị của một sản phẩm và tương ứng với thu nhập có được của người chủ sở hữu những nhân tố này.</w:t>
+      </w:r>
+    </w:p>
+    <w:p>
+      <w:pPr>
+        <w:shd w:val="clear" w:color="auto" w:fill="FFFFFF"/>
+        <w:spacing w:after="150" w:line="240" w:lineRule="auto"/>
+        <w:ind w:left="1134" w:firstLine="284"/>
+        <w:jc w:val="both"/>
+        <w:rPr>
+          <w:rFonts w:ascii="Times New Roman" w:eastAsia="Times New Roman" w:hAnsi="Times New Roman" w:cs="Times New Roman"/>
+          <w:color w:val="000000" w:themeColor="text1"/>
+          <w:sz w:val="26"/>
+          <w:szCs w:val="26"/>
+        </w:rPr>
+      </w:pPr>
+      <w:r>
+        <w:rPr>
+          <w:rFonts w:ascii="Times New Roman" w:eastAsia="Times New Roman" w:hAnsi="Times New Roman" w:cs="Times New Roman"/>
+          <w:color w:val="000000" w:themeColor="text1"/>
+          <w:sz w:val="26"/>
+          <w:szCs w:val="26"/>
+        </w:rPr>
+        <w:lastRenderedPageBreak/>
+        <w:t>Các yếu tố của sản xuất cung cấp các dịch vụ làm tăng giá trên một đơn vị sản phẩm X tương ứng với chi phí trên một đơn vị của hàng hóa trung gian được sử dụng trong quá trình sản xuất ra sản phẩm X.</w:t>
+      </w:r>
+    </w:p>
+    <w:p>
+      <w:pPr>
+        <w:shd w:val="clear" w:color="auto" w:fill="FFFFFF"/>
+        <w:spacing w:after="150" w:line="240" w:lineRule="auto"/>
+        <w:ind w:left="1134" w:firstLine="284"/>
+        <w:jc w:val="both"/>
+        <w:rPr>
+          <w:rFonts w:ascii="Times New Roman" w:eastAsia="Times New Roman" w:hAnsi="Times New Roman" w:cs="Times New Roman"/>
+          <w:color w:val="000000" w:themeColor="text1"/>
+          <w:sz w:val="26"/>
+          <w:szCs w:val="26"/>
+        </w:rPr>
+      </w:pPr>
+      <w:r>
+        <w:rPr>
+          <w:rFonts w:ascii="Times New Roman" w:eastAsia="Times New Roman" w:hAnsi="Times New Roman" w:cs="Times New Roman"/>
+          <w:color w:val="000000" w:themeColor="text1"/>
+          <w:sz w:val="26"/>
+          <w:szCs w:val="26"/>
+        </w:rPr>
+        <w:t>Các nhà kinh tế học sử dụng phương pháp tính giá trị gia tăng để tránh việc tính lặp đối với 1 đơn vị đầu vào. Tổng giá trị gia tăng ở các quá trình khác nhau bằng với giá trị của sản phẩm cuối cùng. Trong kinh tế học vi mô, giá trị gia tăng được tính đơn giản bằng cách lấy giá trị của đầu ra trừ đi giá trị của hàng hóa trung gian.</w:t>
+      </w:r>
+    </w:p>
+    <w:p>
+      <w:pPr>
         <w:pStyle w:val="NormalWeb"/>
         <w:shd w:val="clear" w:color="auto" w:fill="FFFFFF"/>
         <w:spacing w:before="0" w:beforeAutospacing="0" w:after="0" w:afterAutospacing="0"/>
@@ -1807,6 +1792,7 @@
         <w:jc w:val="both"/>
         <w:textAlignment w:val="baseline"/>
         <w:rPr>
+          <w:color w:val="000000" w:themeColor="text1"/>
           <w:sz w:val="26"/>
           <w:szCs w:val="26"/>
           <w:shd w:val="clear" w:color="auto" w:fill="FFFFFF"/>
@@ -1814,6 +1800,7 @@
       </w:pPr>
       <w:r>
         <w:rPr>
+          <w:color w:val="000000" w:themeColor="text1"/>
           <w:sz w:val="26"/>
           <w:szCs w:val="26"/>
           <w:shd w:val="clear" w:color="auto" w:fill="FFFFFF"/>
@@ -1878,7 +1865,6 @@
           <w:sz w:val="26"/>
           <w:szCs w:val="26"/>
         </w:rPr>
-        <w:lastRenderedPageBreak/>
         <w:t>Dịch vụ giá trị gia tăng là những dịch vụ bổ sung, tạo ra những giá trị phụ trội thêm cho khách hàng, làm cho khách hàng có sự cảm nhận tốt hơn về dịch vụ cơ bản.</w:t>
       </w:r>
     </w:p>
@@ -2090,7 +2076,15 @@
           <w:sz w:val="26"/>
           <w:szCs w:val="26"/>
         </w:rPr>
-        <w:t>Dịch vụ giá trị gia tăng là những dịch vụ bổ sung, tạo ra những giá trị phụ trội thêm cho khách hàng, làm cho khách hàng có sự cảm nhận tốt hơn về dịch vụ cơ bản. Dịch vụ giá trị gia tăng của dịch vụ viễn thông là các dịch vụ làm tăng thêm các giá trị thông tin của người sử dụng dịch vụ bằng cách khai thác thêm các loại hình dịch vụ mới nhằm đáp ứng nhu cầu của người sử dụng dịch vụ .</w:t>
+        <w:t xml:space="preserve">Dịch vụ giá trị gia tăng là những dịch vụ bổ sung, tạo ra những giá trị phụ trội thêm cho khách hàng, làm cho khách hàng có sự cảm nhận tốt hơn về dịch </w:t>
+      </w:r>
+      <w:r>
+        <w:rPr>
+          <w:sz w:val="26"/>
+          <w:szCs w:val="26"/>
+        </w:rPr>
+        <w:lastRenderedPageBreak/>
+        <w:t>vụ cơ bản. Dịch vụ giá trị gia tăng của dịch vụ viễn thông là các dịch vụ làm tăng thêm các giá trị thông tin của người sử dụng dịch vụ bằng cách khai thác thêm các loại hình dịch vụ mới nhằm đáp ứng nhu cầu của người sử dụng dịch vụ .</w:t>
       </w:r>
     </w:p>
     <w:p>
@@ -2159,7 +2153,6 @@
           <w:szCs w:val="26"/>
           <w:bdr w:val="none" w:sz="0" w:space="0" w:color="auto" w:frame="1"/>
         </w:rPr>
-        <w:lastRenderedPageBreak/>
         <w:t>Đặc điểm thứ nhất:</w:t>
       </w:r>
       <w:r>
@@ -2299,7 +2292,15 @@
           <w:sz w:val="26"/>
           <w:szCs w:val="26"/>
         </w:rPr>
-        <w:t> đó là sự khác biệt so với ngành sản xuất công nghiệp, nơi mà đối tượng chịu sự thay đổi vật chất (về mặt vật lý, hoá học,..), còn trong sản xuất viễn thông, thông tin là đối tượng lao động chỉ chịu tác động dời chỗ trong không gian. Thậm chí, nếu thông tin trong quá trình truyền tải nhờ các thiết bị viễn thông được biến đổi thành các tín hiệu thông tin điện, thì ở các nơi nhận tín hiệu phải được khôi phục trở lại trạng thái ban đầu của nó. Mọi sự thay đổi thông tin, đều có nghĩa là sự méo mó, mất đi giá trị sử dụng và dẫn đến tổn thất lợi ích của khách hàng.</w:t>
+        <w:t xml:space="preserve"> đó là sự khác biệt so với ngành sản xuất công nghiệp, nơi mà đối tượng chịu sự thay đổi vật chất (về mặt vật lý, hoá học,..), còn trong sản xuất viễn thông, thông tin là đối tượng lao động chỉ chịu tác động dời chỗ trong không gian. Thậm chí, nếu thông tin trong quá trình truyền tải nhờ các thiết bị </w:t>
+      </w:r>
+      <w:r>
+        <w:rPr>
+          <w:sz w:val="26"/>
+          <w:szCs w:val="26"/>
+        </w:rPr>
+        <w:lastRenderedPageBreak/>
+        <w:t>viễn thông được biến đổi thành các tín hiệu thông tin điện, thì ở các nơi nhận tín hiệu phải được khôi phục trở lại trạng thái ban đầu của nó. Mọi sự thay đổi thông tin, đều có nghĩa là sự méo mó, mất đi giá trị sử dụng và dẫn đến tổn thất lợi ích của khách hàng.</w:t>
       </w:r>
     </w:p>
     <w:p>
@@ -2424,7 +2425,6 @@
           <w:sz w:val="26"/>
           <w:szCs w:val="26"/>
         </w:rPr>
-        <w:lastRenderedPageBreak/>
         <w:t>Dịch vụ giá trị gia tăng là những dịch vụ bổ sung, tạo ra những giá trị phụ trội thêm cho khách hàng, làm cho khách hàng có sự cảm nhận tốt hơn về dịch vụ cơ bản. Dịch vụ giá trị gia tăng của dịch vụ viễn thông là các dịch vụ làm tăng thêm các giá trị thông tin của người sử dụng dịch vụ bằng cách khai thác thêm các loại hình dịch vụ mới nhằm đáp ứng nhu cầu của người sử dụng dịch vụ .</w:t>
       </w:r>
     </w:p>
@@ -3161,6 +3161,7 @@
           <w:szCs w:val="26"/>
           <w:shd w:val="clear" w:color="auto" w:fill="FFFFFF"/>
         </w:rPr>
+        <w:lastRenderedPageBreak/>
         <w:t>Ẩm thực thể hiện văn hóa vùng miền, dân tộc.</w:t>
       </w:r>
     </w:p>
@@ -3479,7 +3480,6 @@
           <w:sz w:val="26"/>
           <w:szCs w:val="26"/>
         </w:rPr>
-        <w:lastRenderedPageBreak/>
         <w:t>Địa chỉ wapsite (nếu có):</w:t>
       </w:r>
       <w:r>
@@ -4103,6 +4103,7 @@
           <w:sz w:val="26"/>
           <w:szCs w:val="26"/>
         </w:rPr>
+        <w:lastRenderedPageBreak/>
         <w:t xml:space="preserve">Nhận được nhiều ưu đãi khác từ các chính sách dành cho thuê bao </w:t>
       </w:r>
       <w:r>
@@ -4111,15 +4112,7 @@
           <w:sz w:val="26"/>
           <w:szCs w:val="26"/>
         </w:rPr>
-        <w:t>Vinaphone</w:t>
-      </w:r>
-      <w:r>
-        <w:rPr>
-          <w:rFonts w:ascii="Times New Roman" w:eastAsia="Arial" w:hAnsi="Times New Roman" w:cs="Times New Roman"/>
-          <w:sz w:val="26"/>
-          <w:szCs w:val="26"/>
-        </w:rPr>
-        <w:t>.</w:t>
+        <w:t>Vinaphone.</w:t>
       </w:r>
     </w:p>
     <w:p>
@@ -4190,17 +4183,7 @@
           <w:sz w:val="26"/>
           <w:szCs w:val="26"/>
         </w:rPr>
-        <w:t>Tăng doanh thu từ dịch v</w:t>
-      </w:r>
-      <w:bookmarkStart w:id="0" w:name="_GoBack"/>
-      <w:bookmarkEnd w:id="0"/>
-      <w:r>
-        <w:rPr>
-          <w:rFonts w:ascii="Times New Roman" w:eastAsia="Arial" w:hAnsi="Times New Roman" w:cs="Times New Roman"/>
-          <w:sz w:val="26"/>
-          <w:szCs w:val="26"/>
-        </w:rPr>
-        <w:t>ụ và từ các mảng kinh doanh liên quan tới ẩm thực như kinh doanh, quảng cáo trên nền tảng mobile.</w:t>
+        <w:t>Tăng doanh thu từ dịch vụ và từ các mảng kinh doanh liên quan tới ẩm thực như kinh doanh, quảng cáo trên nền tảng mobile.</w:t>
       </w:r>
     </w:p>
     <w:p>
@@ -4280,14 +4263,235 @@
     <w:p>
       <w:pPr>
         <w:pStyle w:val="ListParagraph"/>
+        <w:numPr>
+          <w:ilvl w:val="3"/>
+          <w:numId w:val="1"/>
+        </w:numPr>
+        <w:spacing w:after="0" w:line="360" w:lineRule="auto"/>
+        <w:contextualSpacing w:val="0"/>
+        <w:jc w:val="both"/>
+        <w:rPr>
+          <w:rFonts w:ascii="Times New Roman" w:eastAsia="Arial" w:hAnsi="Times New Roman" w:cs="Times New Roman"/>
+          <w:sz w:val="26"/>
+          <w:szCs w:val="26"/>
+        </w:rPr>
+      </w:pPr>
+      <w:r>
+        <w:rPr>
+          <w:rFonts w:ascii="Times New Roman" w:eastAsia="Arial" w:hAnsi="Times New Roman" w:cs="Times New Roman"/>
+          <w:sz w:val="26"/>
+          <w:szCs w:val="26"/>
+        </w:rPr>
+        <w:t>Giá trị của dịch vụ.</w:t>
+      </w:r>
+    </w:p>
+    <w:p>
+      <w:pPr>
+        <w:pStyle w:val="ListParagraph"/>
+        <w:numPr>
+          <w:ilvl w:val="4"/>
+          <w:numId w:val="1"/>
+        </w:numPr>
+        <w:spacing w:after="0" w:line="360" w:lineRule="auto"/>
+        <w:contextualSpacing w:val="0"/>
+        <w:jc w:val="both"/>
+        <w:rPr>
+          <w:rFonts w:ascii="Times New Roman" w:eastAsia="Arial" w:hAnsi="Times New Roman" w:cs="Times New Roman"/>
+          <w:sz w:val="26"/>
+          <w:szCs w:val="26"/>
+        </w:rPr>
+      </w:pPr>
+      <w:r>
+        <w:rPr>
+          <w:rFonts w:ascii="Times New Roman" w:eastAsia="Arial" w:hAnsi="Times New Roman" w:cs="Times New Roman"/>
+          <w:sz w:val="26"/>
+          <w:szCs w:val="26"/>
+        </w:rPr>
+        <w:t>Giá trị cơ bản của dịch vụ.</w:t>
+      </w:r>
+    </w:p>
+    <w:p>
+      <w:pPr>
+        <w:pStyle w:val="ListParagraph"/>
+        <w:spacing w:after="0" w:line="360" w:lineRule="auto"/>
+        <w:ind w:left="2520"/>
+        <w:contextualSpacing w:val="0"/>
+        <w:jc w:val="both"/>
+        <w:rPr>
+          <w:rFonts w:ascii="Times New Roman" w:eastAsia="Arial" w:hAnsi="Times New Roman" w:cs="Times New Roman"/>
+          <w:sz w:val="26"/>
+          <w:szCs w:val="26"/>
+        </w:rPr>
+      </w:pPr>
+      <w:r>
+        <w:rPr>
+          <w:rFonts w:ascii="Times New Roman" w:eastAsia="Arial" w:hAnsi="Times New Roman" w:cs="Times New Roman"/>
+          <w:sz w:val="26"/>
+          <w:szCs w:val="26"/>
+        </w:rPr>
+        <w:t xml:space="preserve">Dịch vụ iCook </w:t>
+      </w:r>
+      <w:r>
+        <w:rPr>
+          <w:rFonts w:ascii="Times New Roman" w:eastAsia="Arial" w:hAnsi="Times New Roman" w:cs="Times New Roman"/>
+          <w:sz w:val="26"/>
+          <w:szCs w:val="26"/>
+        </w:rPr>
+        <w:t xml:space="preserve">mang đến lợi ích cho khách hàng: </w:t>
+      </w:r>
+    </w:p>
+    <w:p>
+      <w:pPr>
+        <w:pStyle w:val="ListParagraph"/>
+        <w:spacing w:after="0" w:line="360" w:lineRule="auto"/>
+        <w:ind w:left="2520"/>
+        <w:contextualSpacing w:val="0"/>
+        <w:jc w:val="both"/>
+        <w:rPr>
+          <w:rFonts w:ascii="Times New Roman" w:eastAsia="Arial" w:hAnsi="Times New Roman" w:cs="Times New Roman"/>
+          <w:sz w:val="26"/>
+          <w:szCs w:val="26"/>
+        </w:rPr>
+      </w:pPr>
+      <w:r>
+        <w:rPr>
+          <w:rFonts w:ascii="Times New Roman" w:eastAsia="Arial" w:hAnsi="Times New Roman" w:cs="Times New Roman"/>
+          <w:sz w:val="26"/>
+          <w:szCs w:val="26"/>
+        </w:rPr>
+        <w:t>+ Gia tăng hiểu biết về kiến thức ẩm thực truyền thống, hữu ích cho sức khỏ</w:t>
+      </w:r>
+      <w:r>
+        <w:rPr>
+          <w:rFonts w:ascii="Times New Roman" w:eastAsia="Arial" w:hAnsi="Times New Roman" w:cs="Times New Roman"/>
+          <w:sz w:val="26"/>
+          <w:szCs w:val="26"/>
+        </w:rPr>
+        <w:t>e gia đình.</w:t>
+      </w:r>
+    </w:p>
+    <w:p>
+      <w:pPr>
+        <w:pStyle w:val="ListParagraph"/>
+        <w:spacing w:after="0" w:line="360" w:lineRule="auto"/>
+        <w:ind w:left="2520"/>
+        <w:contextualSpacing w:val="0"/>
+        <w:jc w:val="both"/>
+        <w:rPr>
+          <w:rFonts w:ascii="Times New Roman" w:eastAsia="Arial" w:hAnsi="Times New Roman" w:cs="Times New Roman"/>
+          <w:sz w:val="26"/>
+          <w:szCs w:val="26"/>
+        </w:rPr>
+      </w:pPr>
+      <w:r>
+        <w:rPr>
+          <w:rFonts w:ascii="Times New Roman" w:eastAsia="Arial" w:hAnsi="Times New Roman" w:cs="Times New Roman"/>
+          <w:sz w:val="26"/>
+          <w:szCs w:val="26"/>
+        </w:rPr>
+        <w:t>+ Cung cấp nhiều công thức nấu ăn, mẹo vặt, chế biến đơn giản dễ thực hiệ</w:t>
+      </w:r>
+      <w:r>
+        <w:rPr>
+          <w:rFonts w:ascii="Times New Roman" w:eastAsia="Arial" w:hAnsi="Times New Roman" w:cs="Times New Roman"/>
+          <w:sz w:val="26"/>
+          <w:szCs w:val="26"/>
+        </w:rPr>
+        <w:t>n.</w:t>
+      </w:r>
+    </w:p>
+    <w:p>
+      <w:pPr>
+        <w:pStyle w:val="ListParagraph"/>
+        <w:spacing w:after="0" w:line="360" w:lineRule="auto"/>
+        <w:ind w:left="2520"/>
+        <w:contextualSpacing w:val="0"/>
+        <w:jc w:val="both"/>
+        <w:rPr>
+          <w:rFonts w:ascii="Times New Roman" w:eastAsia="Arial" w:hAnsi="Times New Roman" w:cs="Times New Roman"/>
+          <w:sz w:val="26"/>
+          <w:szCs w:val="26"/>
+        </w:rPr>
+      </w:pPr>
+      <w:r>
+        <w:rPr>
+          <w:rFonts w:ascii="Times New Roman" w:eastAsia="Arial" w:hAnsi="Times New Roman" w:cs="Times New Roman"/>
+          <w:sz w:val="26"/>
+          <w:szCs w:val="26"/>
+        </w:rPr>
+        <w:t>+ Đánh giá những món ăn, quán ăn đang HOT nhấ</w:t>
+      </w:r>
+      <w:r>
+        <w:rPr>
+          <w:rFonts w:ascii="Times New Roman" w:eastAsia="Arial" w:hAnsi="Times New Roman" w:cs="Times New Roman"/>
+          <w:sz w:val="26"/>
+          <w:szCs w:val="26"/>
+        </w:rPr>
+        <w:t>t.</w:t>
+      </w:r>
+    </w:p>
+    <w:p>
+      <w:pPr>
+        <w:pStyle w:val="ListParagraph"/>
+        <w:spacing w:after="0" w:line="360" w:lineRule="auto"/>
+        <w:ind w:left="2520"/>
+        <w:contextualSpacing w:val="0"/>
+        <w:jc w:val="both"/>
+        <w:rPr>
+          <w:rFonts w:ascii="Times New Roman" w:eastAsia="Arial" w:hAnsi="Times New Roman" w:cs="Times New Roman"/>
+          <w:sz w:val="26"/>
+          <w:szCs w:val="26"/>
+        </w:rPr>
+      </w:pPr>
+      <w:r>
+        <w:rPr>
+          <w:rFonts w:ascii="Times New Roman" w:eastAsia="Arial" w:hAnsi="Times New Roman" w:cs="Times New Roman"/>
+          <w:sz w:val="26"/>
+          <w:szCs w:val="26"/>
+        </w:rPr>
+        <w:t>+ Có cơ hội nhận được nhiều giải thưởng hấp dẫn từ các CTKM của Dịch vụ: Voucher nhà hàng, thẻ cào, đồ dùng nội trợ ….</w:t>
+      </w:r>
+    </w:p>
+    <w:p>
+      <w:pPr>
+        <w:pStyle w:val="ListParagraph"/>
+        <w:numPr>
+          <w:ilvl w:val="4"/>
+          <w:numId w:val="1"/>
+        </w:numPr>
+        <w:spacing w:after="0" w:line="360" w:lineRule="auto"/>
+        <w:contextualSpacing w:val="0"/>
+        <w:jc w:val="both"/>
+        <w:rPr>
+          <w:rFonts w:ascii="Times New Roman" w:eastAsia="Arial" w:hAnsi="Times New Roman" w:cs="Times New Roman"/>
+          <w:sz w:val="26"/>
+          <w:szCs w:val="26"/>
+        </w:rPr>
+      </w:pPr>
+      <w:r>
+        <w:rPr>
+          <w:rFonts w:ascii="Times New Roman" w:eastAsia="Arial" w:hAnsi="Times New Roman" w:cs="Times New Roman"/>
+          <w:sz w:val="26"/>
+          <w:szCs w:val="26"/>
+        </w:rPr>
+        <w:t>Giá trị gia tăng của dịch vụ.</w:t>
+      </w:r>
+    </w:p>
+    <w:p>
+      <w:pPr>
+        <w:pStyle w:val="ListParagraph"/>
+        <w:numPr>
+          <w:ilvl w:val="0"/>
+          <w:numId w:val="8"/>
+        </w:numPr>
         <w:tabs>
           <w:tab w:val="left" w:pos="360"/>
           <w:tab w:val="left" w:pos="720"/>
-          <w:tab w:val="left" w:pos="1080"/>
           <w:tab w:val="left" w:pos="1440"/>
           <w:tab w:val="left" w:pos="1800"/>
           <w:tab w:val="left" w:pos="2160"/>
           <w:tab w:val="left" w:pos="2520"/>
+          <w:tab w:val="left" w:pos="2552"/>
           <w:tab w:val="left" w:pos="2880"/>
           <w:tab w:val="left" w:pos="3240"/>
           <w:tab w:val="left" w:pos="3600"/>
@@ -4318,14 +4522,144 @@
         <w:autoSpaceDN w:val="0"/>
         <w:adjustRightInd w:val="0"/>
         <w:spacing w:after="0" w:line="240" w:lineRule="auto"/>
-        <w:ind w:left="2160"/>
-        <w:jc w:val="both"/>
-        <w:rPr>
-          <w:rFonts w:ascii="Times New Roman" w:hAnsi="Times New Roman" w:cs="Times New Roman"/>
-          <w:sz w:val="26"/>
-          <w:szCs w:val="26"/>
-        </w:rPr>
-      </w:pPr>
+        <w:ind w:left="2552"/>
+        <w:jc w:val="both"/>
+        <w:rPr>
+          <w:rFonts w:ascii="Times New Roman" w:hAnsi="Times New Roman" w:cs="Times New Roman"/>
+          <w:sz w:val="26"/>
+          <w:szCs w:val="26"/>
+        </w:rPr>
+      </w:pPr>
+      <w:r>
+        <w:rPr>
+          <w:rFonts w:ascii="Times New Roman" w:hAnsi="Times New Roman" w:cs="Times New Roman"/>
+          <w:sz w:val="26"/>
+          <w:szCs w:val="26"/>
+        </w:rPr>
+        <w:t>N</w:t>
+      </w:r>
+      <w:r>
+        <w:rPr>
+          <w:rFonts w:ascii="Times New Roman" w:hAnsi="Times New Roman" w:cs="Times New Roman"/>
+          <w:sz w:val="26"/>
+          <w:szCs w:val="26"/>
+        </w:rPr>
+        <w:t xml:space="preserve">guồn nội dung tự sản xuất, nội dung bản quyền, nội dung hợp tác sản xuất với các đầu bếp nổi tiếng tại các nhà hàng, các Ban dạy nấu ăn uy tín để quay các video chất lượng cao cung cấp tới khách hàng. </w:t>
+      </w:r>
+    </w:p>
+    <w:p>
+      <w:pPr>
+        <w:pStyle w:val="ListParagraph"/>
+        <w:numPr>
+          <w:ilvl w:val="0"/>
+          <w:numId w:val="8"/>
+        </w:numPr>
+        <w:tabs>
+          <w:tab w:val="left" w:pos="360"/>
+          <w:tab w:val="left" w:pos="720"/>
+          <w:tab w:val="left" w:pos="1440"/>
+          <w:tab w:val="left" w:pos="1800"/>
+          <w:tab w:val="left" w:pos="2160"/>
+          <w:tab w:val="left" w:pos="2520"/>
+          <w:tab w:val="left" w:pos="2552"/>
+          <w:tab w:val="left" w:pos="2880"/>
+          <w:tab w:val="left" w:pos="3240"/>
+          <w:tab w:val="left" w:pos="3600"/>
+          <w:tab w:val="left" w:pos="3960"/>
+          <w:tab w:val="left" w:pos="4320"/>
+          <w:tab w:val="left" w:pos="4680"/>
+          <w:tab w:val="left" w:pos="5040"/>
+          <w:tab w:val="left" w:pos="5400"/>
+          <w:tab w:val="left" w:pos="5760"/>
+          <w:tab w:val="left" w:pos="6120"/>
+          <w:tab w:val="left" w:pos="6480"/>
+          <w:tab w:val="left" w:pos="6840"/>
+          <w:tab w:val="left" w:pos="7200"/>
+          <w:tab w:val="left" w:pos="7560"/>
+          <w:tab w:val="left" w:pos="7920"/>
+          <w:tab w:val="left" w:pos="8280"/>
+          <w:tab w:val="left" w:pos="8640"/>
+          <w:tab w:val="left" w:pos="9000"/>
+          <w:tab w:val="left" w:pos="9360"/>
+          <w:tab w:val="left" w:pos="9720"/>
+          <w:tab w:val="left" w:pos="10080"/>
+          <w:tab w:val="left" w:pos="10440"/>
+          <w:tab w:val="left" w:pos="10800"/>
+          <w:tab w:val="left" w:pos="11160"/>
+          <w:tab w:val="left" w:pos="11520"/>
+        </w:tabs>
+        <w:autoSpaceDE w:val="0"/>
+        <w:autoSpaceDN w:val="0"/>
+        <w:adjustRightInd w:val="0"/>
+        <w:spacing w:after="0" w:line="240" w:lineRule="auto"/>
+        <w:ind w:left="2552"/>
+        <w:jc w:val="both"/>
+        <w:rPr>
+          <w:rFonts w:ascii="Times New Roman" w:hAnsi="Times New Roman" w:cs="Times New Roman"/>
+          <w:sz w:val="26"/>
+          <w:szCs w:val="26"/>
+        </w:rPr>
+      </w:pPr>
+      <w:r>
+        <w:rPr>
+          <w:rFonts w:ascii="Times New Roman" w:hAnsi="Times New Roman" w:cs="Times New Roman"/>
+          <w:sz w:val="26"/>
+          <w:szCs w:val="26"/>
+        </w:rPr>
+        <w:t>Nguồn nội dung Bản quyền từ các Ban dạy nấu ăn uy tín, các trang web dạy nấu ăn nổi tiểng, các blogger uy tín về ẩm thực.</w:t>
+      </w:r>
+    </w:p>
+    <w:p>
+      <w:pPr>
+        <w:pStyle w:val="ListParagraph"/>
+        <w:tabs>
+          <w:tab w:val="left" w:pos="360"/>
+          <w:tab w:val="left" w:pos="720"/>
+          <w:tab w:val="left" w:pos="1440"/>
+          <w:tab w:val="left" w:pos="1800"/>
+          <w:tab w:val="left" w:pos="2160"/>
+          <w:tab w:val="left" w:pos="2520"/>
+          <w:tab w:val="left" w:pos="2552"/>
+          <w:tab w:val="left" w:pos="2880"/>
+          <w:tab w:val="left" w:pos="3240"/>
+          <w:tab w:val="left" w:pos="3600"/>
+          <w:tab w:val="left" w:pos="3960"/>
+          <w:tab w:val="left" w:pos="4320"/>
+          <w:tab w:val="left" w:pos="4680"/>
+          <w:tab w:val="left" w:pos="5040"/>
+          <w:tab w:val="left" w:pos="5400"/>
+          <w:tab w:val="left" w:pos="5760"/>
+          <w:tab w:val="left" w:pos="6120"/>
+          <w:tab w:val="left" w:pos="6480"/>
+          <w:tab w:val="left" w:pos="6840"/>
+          <w:tab w:val="left" w:pos="7200"/>
+          <w:tab w:val="left" w:pos="7560"/>
+          <w:tab w:val="left" w:pos="7920"/>
+          <w:tab w:val="left" w:pos="8280"/>
+          <w:tab w:val="left" w:pos="8640"/>
+          <w:tab w:val="left" w:pos="9000"/>
+          <w:tab w:val="left" w:pos="9360"/>
+          <w:tab w:val="left" w:pos="9720"/>
+          <w:tab w:val="left" w:pos="10080"/>
+          <w:tab w:val="left" w:pos="10440"/>
+          <w:tab w:val="left" w:pos="10800"/>
+          <w:tab w:val="left" w:pos="11160"/>
+          <w:tab w:val="left" w:pos="11520"/>
+        </w:tabs>
+        <w:autoSpaceDE w:val="0"/>
+        <w:autoSpaceDN w:val="0"/>
+        <w:adjustRightInd w:val="0"/>
+        <w:spacing w:after="0" w:line="240" w:lineRule="auto"/>
+        <w:ind w:left="2552"/>
+        <w:jc w:val="both"/>
+        <w:rPr>
+          <w:rFonts w:ascii="Times New Roman" w:hAnsi="Times New Roman" w:cs="Times New Roman"/>
+          <w:sz w:val="26"/>
+          <w:szCs w:val="26"/>
+        </w:rPr>
+      </w:pPr>
+      <w:bookmarkStart w:id="0" w:name="_GoBack"/>
+      <w:bookmarkEnd w:id="0"/>
     </w:p>
     <w:p>
       <w:pPr>
@@ -4524,6 +4858,7 @@
           <w:sz w:val="26"/>
           <w:szCs w:val="26"/>
         </w:rPr>
+        <w:lastRenderedPageBreak/>
         <w:t>Tính năng Vote/Comment cho mỗi video</w:t>
       </w:r>
     </w:p>
@@ -5046,6 +5381,11 @@
     </w:p>
     <w:p>
       <w:pPr>
+        <w:pStyle w:val="ListParagraph"/>
+        <w:numPr>
+          <w:ilvl w:val="2"/>
+          <w:numId w:val="1"/>
+        </w:numPr>
         <w:tabs>
           <w:tab w:val="left" w:pos="360"/>
           <w:tab w:val="left" w:pos="720"/>
@@ -5091,6 +5431,2038 @@
           <w:szCs w:val="26"/>
         </w:rPr>
       </w:pPr>
+      <w:r>
+        <w:rPr>
+          <w:rFonts w:ascii="Times New Roman" w:hAnsi="Times New Roman" w:cs="Times New Roman"/>
+          <w:sz w:val="26"/>
+          <w:szCs w:val="26"/>
+        </w:rPr>
+        <w:t>Phương thức tính cước, mức cước thu khách hàng.</w:t>
+      </w:r>
+    </w:p>
+    <w:p>
+      <w:pPr>
+        <w:pStyle w:val="ListParagraph"/>
+        <w:numPr>
+          <w:ilvl w:val="3"/>
+          <w:numId w:val="1"/>
+        </w:numPr>
+        <w:tabs>
+          <w:tab w:val="left" w:pos="360"/>
+          <w:tab w:val="left" w:pos="720"/>
+          <w:tab w:val="left" w:pos="1080"/>
+          <w:tab w:val="left" w:pos="1440"/>
+          <w:tab w:val="left" w:pos="1800"/>
+          <w:tab w:val="left" w:pos="2160"/>
+          <w:tab w:val="left" w:pos="2520"/>
+          <w:tab w:val="left" w:pos="2880"/>
+          <w:tab w:val="left" w:pos="3240"/>
+          <w:tab w:val="left" w:pos="3600"/>
+          <w:tab w:val="left" w:pos="3960"/>
+          <w:tab w:val="left" w:pos="4320"/>
+          <w:tab w:val="left" w:pos="4680"/>
+          <w:tab w:val="left" w:pos="5040"/>
+          <w:tab w:val="left" w:pos="5400"/>
+          <w:tab w:val="left" w:pos="5760"/>
+          <w:tab w:val="left" w:pos="6120"/>
+          <w:tab w:val="left" w:pos="6480"/>
+          <w:tab w:val="left" w:pos="6840"/>
+          <w:tab w:val="left" w:pos="7200"/>
+          <w:tab w:val="left" w:pos="7560"/>
+          <w:tab w:val="left" w:pos="7920"/>
+          <w:tab w:val="left" w:pos="8280"/>
+          <w:tab w:val="left" w:pos="8640"/>
+          <w:tab w:val="left" w:pos="9000"/>
+          <w:tab w:val="left" w:pos="9360"/>
+          <w:tab w:val="left" w:pos="9720"/>
+          <w:tab w:val="left" w:pos="10080"/>
+          <w:tab w:val="left" w:pos="10440"/>
+          <w:tab w:val="left" w:pos="10800"/>
+          <w:tab w:val="left" w:pos="11160"/>
+          <w:tab w:val="left" w:pos="11520"/>
+        </w:tabs>
+        <w:autoSpaceDE w:val="0"/>
+        <w:autoSpaceDN w:val="0"/>
+        <w:adjustRightInd w:val="0"/>
+        <w:spacing w:after="0" w:line="240" w:lineRule="auto"/>
+        <w:jc w:val="both"/>
+        <w:rPr>
+          <w:rFonts w:ascii="Times New Roman" w:hAnsi="Times New Roman" w:cs="Times New Roman"/>
+          <w:sz w:val="26"/>
+          <w:szCs w:val="26"/>
+        </w:rPr>
+      </w:pPr>
+      <w:r>
+        <w:rPr>
+          <w:rFonts w:ascii="Times New Roman" w:hAnsi="Times New Roman" w:cs="Times New Roman"/>
+          <w:sz w:val="26"/>
+          <w:szCs w:val="26"/>
+        </w:rPr>
+        <w:t>Giá cước dịch vụ.</w:t>
+      </w:r>
+    </w:p>
+    <w:p>
+      <w:pPr>
+        <w:pStyle w:val="ListParagraph"/>
+        <w:tabs>
+          <w:tab w:val="left" w:pos="360"/>
+          <w:tab w:val="left" w:pos="720"/>
+          <w:tab w:val="left" w:pos="1080"/>
+          <w:tab w:val="left" w:pos="1440"/>
+          <w:tab w:val="left" w:pos="1800"/>
+          <w:tab w:val="left" w:pos="2160"/>
+          <w:tab w:val="left" w:pos="2520"/>
+          <w:tab w:val="left" w:pos="2880"/>
+          <w:tab w:val="left" w:pos="3240"/>
+          <w:tab w:val="left" w:pos="3600"/>
+          <w:tab w:val="left" w:pos="3960"/>
+          <w:tab w:val="left" w:pos="4320"/>
+          <w:tab w:val="left" w:pos="4680"/>
+          <w:tab w:val="left" w:pos="5040"/>
+          <w:tab w:val="left" w:pos="5400"/>
+          <w:tab w:val="left" w:pos="5760"/>
+          <w:tab w:val="left" w:pos="6120"/>
+          <w:tab w:val="left" w:pos="6480"/>
+          <w:tab w:val="left" w:pos="6840"/>
+          <w:tab w:val="left" w:pos="7200"/>
+          <w:tab w:val="left" w:pos="7560"/>
+          <w:tab w:val="left" w:pos="7920"/>
+          <w:tab w:val="left" w:pos="8280"/>
+          <w:tab w:val="left" w:pos="8640"/>
+          <w:tab w:val="left" w:pos="9000"/>
+          <w:tab w:val="left" w:pos="9360"/>
+          <w:tab w:val="left" w:pos="9720"/>
+          <w:tab w:val="left" w:pos="10080"/>
+          <w:tab w:val="left" w:pos="10440"/>
+          <w:tab w:val="left" w:pos="10800"/>
+          <w:tab w:val="left" w:pos="11160"/>
+          <w:tab w:val="left" w:pos="11520"/>
+        </w:tabs>
+        <w:autoSpaceDE w:val="0"/>
+        <w:autoSpaceDN w:val="0"/>
+        <w:adjustRightInd w:val="0"/>
+        <w:spacing w:after="0" w:line="240" w:lineRule="auto"/>
+        <w:ind w:left="2160"/>
+        <w:jc w:val="both"/>
+        <w:rPr>
+          <w:rFonts w:ascii="Times New Roman" w:hAnsi="Times New Roman" w:cs="Times New Roman"/>
+          <w:sz w:val="26"/>
+          <w:szCs w:val="26"/>
+        </w:rPr>
+      </w:pPr>
+    </w:p>
+    <w:tbl>
+      <w:tblPr>
+        <w:tblW w:w="8028" w:type="dxa"/>
+        <w:tblInd w:w="1394" w:type="dxa"/>
+        <w:tblLook w:val="04A0" w:firstRow="1" w:lastRow="0" w:firstColumn="1" w:lastColumn="0" w:noHBand="0" w:noVBand="1"/>
+      </w:tblPr>
+      <w:tblGrid>
+        <w:gridCol w:w="2006"/>
+        <w:gridCol w:w="3402"/>
+        <w:gridCol w:w="2620"/>
+      </w:tblGrid>
+      <w:tr>
+        <w:trPr>
+          <w:trHeight w:val="618"/>
+        </w:trPr>
+        <w:tc>
+          <w:tcPr>
+            <w:tcW w:w="2006" w:type="dxa"/>
+            <w:tcBorders>
+              <w:top w:val="single" w:sz="8" w:space="0" w:color="auto"/>
+              <w:left w:val="single" w:sz="8" w:space="0" w:color="auto"/>
+              <w:bottom w:val="single" w:sz="8" w:space="0" w:color="auto"/>
+              <w:right w:val="single" w:sz="8" w:space="0" w:color="auto"/>
+            </w:tcBorders>
+            <w:shd w:val="clear" w:color="auto" w:fill="auto"/>
+            <w:vAlign w:val="center"/>
+            <w:hideMark/>
+          </w:tcPr>
+          <w:p>
+            <w:pPr>
+              <w:spacing w:line="240" w:lineRule="auto"/>
+              <w:jc w:val="center"/>
+              <w:rPr>
+                <w:rFonts w:ascii="Times New Roman" w:eastAsia="Times New Roman" w:hAnsi="Times New Roman" w:cs="Times New Roman"/>
+                <w:b/>
+                <w:color w:val="000000"/>
+                <w:sz w:val="26"/>
+                <w:szCs w:val="26"/>
+              </w:rPr>
+            </w:pPr>
+            <w:r>
+              <w:rPr>
+                <w:rFonts w:ascii="Times New Roman" w:eastAsia="Times New Roman" w:hAnsi="Times New Roman" w:cs="Times New Roman"/>
+                <w:b/>
+                <w:color w:val="000000"/>
+                <w:sz w:val="26"/>
+                <w:szCs w:val="26"/>
+                <w:lang w:val="vi-VN"/>
+              </w:rPr>
+              <w:t>Gói cước</w:t>
+            </w:r>
+          </w:p>
+        </w:tc>
+        <w:tc>
+          <w:tcPr>
+            <w:tcW w:w="3402" w:type="dxa"/>
+            <w:tcBorders>
+              <w:top w:val="single" w:sz="8" w:space="0" w:color="auto"/>
+              <w:left w:val="nil"/>
+              <w:bottom w:val="single" w:sz="8" w:space="0" w:color="auto"/>
+              <w:right w:val="single" w:sz="8" w:space="0" w:color="auto"/>
+            </w:tcBorders>
+            <w:shd w:val="clear" w:color="auto" w:fill="auto"/>
+            <w:vAlign w:val="center"/>
+            <w:hideMark/>
+          </w:tcPr>
+          <w:p>
+            <w:pPr>
+              <w:spacing w:line="240" w:lineRule="auto"/>
+              <w:jc w:val="center"/>
+              <w:rPr>
+                <w:rFonts w:ascii="Times New Roman" w:eastAsia="Times New Roman" w:hAnsi="Times New Roman" w:cs="Times New Roman"/>
+                <w:b/>
+                <w:color w:val="000000"/>
+                <w:sz w:val="26"/>
+                <w:szCs w:val="26"/>
+              </w:rPr>
+            </w:pPr>
+            <w:r>
+              <w:rPr>
+                <w:rFonts w:ascii="Times New Roman" w:eastAsia="Times New Roman" w:hAnsi="Times New Roman" w:cs="Times New Roman"/>
+                <w:b/>
+                <w:color w:val="000000"/>
+                <w:sz w:val="26"/>
+                <w:szCs w:val="26"/>
+                <w:lang w:val="vi-VN"/>
+              </w:rPr>
+              <w:t>Giá gồm VAT</w:t>
+            </w:r>
+          </w:p>
+        </w:tc>
+        <w:tc>
+          <w:tcPr>
+            <w:tcW w:w="2620" w:type="dxa"/>
+            <w:tcBorders>
+              <w:top w:val="single" w:sz="8" w:space="0" w:color="auto"/>
+              <w:left w:val="nil"/>
+              <w:bottom w:val="single" w:sz="8" w:space="0" w:color="auto"/>
+              <w:right w:val="single" w:sz="8" w:space="0" w:color="auto"/>
+            </w:tcBorders>
+            <w:shd w:val="clear" w:color="auto" w:fill="auto"/>
+            <w:vAlign w:val="center"/>
+            <w:hideMark/>
+          </w:tcPr>
+          <w:p>
+            <w:pPr>
+              <w:spacing w:line="240" w:lineRule="auto"/>
+              <w:jc w:val="center"/>
+              <w:rPr>
+                <w:rFonts w:ascii="Times New Roman" w:eastAsia="Times New Roman" w:hAnsi="Times New Roman" w:cs="Times New Roman"/>
+                <w:b/>
+                <w:color w:val="000000"/>
+                <w:sz w:val="26"/>
+                <w:szCs w:val="26"/>
+              </w:rPr>
+            </w:pPr>
+            <w:r>
+              <w:rPr>
+                <w:rFonts w:ascii="Times New Roman" w:eastAsia="Times New Roman" w:hAnsi="Times New Roman" w:cs="Times New Roman"/>
+                <w:b/>
+                <w:color w:val="000000"/>
+                <w:sz w:val="26"/>
+                <w:szCs w:val="26"/>
+              </w:rPr>
+              <w:t>Tự động gia hạn</w:t>
+            </w:r>
+          </w:p>
+        </w:tc>
+      </w:tr>
+      <w:tr>
+        <w:trPr>
+          <w:trHeight w:val="528"/>
+        </w:trPr>
+        <w:tc>
+          <w:tcPr>
+            <w:tcW w:w="2006" w:type="dxa"/>
+            <w:tcBorders>
+              <w:top w:val="nil"/>
+              <w:left w:val="single" w:sz="8" w:space="0" w:color="auto"/>
+              <w:bottom w:val="nil"/>
+              <w:right w:val="single" w:sz="8" w:space="0" w:color="auto"/>
+            </w:tcBorders>
+            <w:shd w:val="clear" w:color="auto" w:fill="auto"/>
+            <w:vAlign w:val="center"/>
+            <w:hideMark/>
+          </w:tcPr>
+          <w:p>
+            <w:pPr>
+              <w:spacing w:line="240" w:lineRule="auto"/>
+              <w:jc w:val="center"/>
+              <w:rPr>
+                <w:rFonts w:ascii="Times New Roman" w:eastAsia="Times New Roman" w:hAnsi="Times New Roman" w:cs="Times New Roman"/>
+                <w:color w:val="000000"/>
+                <w:sz w:val="26"/>
+                <w:szCs w:val="26"/>
+              </w:rPr>
+            </w:pPr>
+            <w:r>
+              <w:rPr>
+                <w:rFonts w:ascii="Times New Roman" w:eastAsia="Times New Roman" w:hAnsi="Times New Roman" w:cs="Times New Roman"/>
+                <w:color w:val="000000"/>
+                <w:sz w:val="26"/>
+                <w:szCs w:val="26"/>
+                <w:lang w:val="vi-VN"/>
+              </w:rPr>
+              <w:t>Xem, mua lẻ</w:t>
+            </w:r>
+          </w:p>
+        </w:tc>
+        <w:tc>
+          <w:tcPr>
+            <w:tcW w:w="3402" w:type="dxa"/>
+            <w:tcBorders>
+              <w:top w:val="nil"/>
+              <w:left w:val="nil"/>
+              <w:bottom w:val="single" w:sz="4" w:space="0" w:color="auto"/>
+              <w:right w:val="single" w:sz="8" w:space="0" w:color="auto"/>
+            </w:tcBorders>
+            <w:shd w:val="clear" w:color="auto" w:fill="auto"/>
+            <w:vAlign w:val="center"/>
+            <w:hideMark/>
+          </w:tcPr>
+          <w:p>
+            <w:pPr>
+              <w:spacing w:line="240" w:lineRule="auto"/>
+              <w:jc w:val="center"/>
+              <w:rPr>
+                <w:rFonts w:ascii="Times New Roman" w:eastAsia="Times New Roman" w:hAnsi="Times New Roman" w:cs="Times New Roman"/>
+                <w:color w:val="000000"/>
+                <w:sz w:val="26"/>
+                <w:szCs w:val="26"/>
+              </w:rPr>
+            </w:pPr>
+            <w:r>
+              <w:rPr>
+                <w:rFonts w:ascii="Times New Roman" w:eastAsia="Times New Roman" w:hAnsi="Times New Roman" w:cs="Times New Roman"/>
+                <w:color w:val="000000"/>
+                <w:sz w:val="26"/>
+                <w:szCs w:val="26"/>
+                <w:lang w:val="vi-VN"/>
+              </w:rPr>
+              <w:t xml:space="preserve">Từ 1,000đ – </w:t>
+            </w:r>
+            <w:r>
+              <w:rPr>
+                <w:rFonts w:ascii="Times New Roman" w:eastAsia="Times New Roman" w:hAnsi="Times New Roman" w:cs="Times New Roman"/>
+                <w:color w:val="000000"/>
+                <w:sz w:val="26"/>
+                <w:szCs w:val="26"/>
+              </w:rPr>
+              <w:t>100</w:t>
+            </w:r>
+            <w:r>
+              <w:rPr>
+                <w:rFonts w:ascii="Times New Roman" w:eastAsia="Times New Roman" w:hAnsi="Times New Roman" w:cs="Times New Roman"/>
+                <w:color w:val="000000"/>
+                <w:sz w:val="26"/>
+                <w:szCs w:val="26"/>
+                <w:lang w:val="vi-VN"/>
+              </w:rPr>
+              <w:t>,000đ</w:t>
+            </w:r>
+          </w:p>
+        </w:tc>
+        <w:tc>
+          <w:tcPr>
+            <w:tcW w:w="2620" w:type="dxa"/>
+            <w:tcBorders>
+              <w:top w:val="nil"/>
+              <w:left w:val="nil"/>
+              <w:bottom w:val="single" w:sz="4" w:space="0" w:color="auto"/>
+              <w:right w:val="single" w:sz="8" w:space="0" w:color="auto"/>
+            </w:tcBorders>
+            <w:shd w:val="clear" w:color="auto" w:fill="auto"/>
+            <w:vAlign w:val="center"/>
+            <w:hideMark/>
+          </w:tcPr>
+          <w:p>
+            <w:pPr>
+              <w:spacing w:line="240" w:lineRule="auto"/>
+              <w:jc w:val="center"/>
+              <w:rPr>
+                <w:rFonts w:ascii="Times New Roman" w:eastAsia="Times New Roman" w:hAnsi="Times New Roman" w:cs="Times New Roman"/>
+                <w:color w:val="000000"/>
+                <w:sz w:val="26"/>
+                <w:szCs w:val="26"/>
+              </w:rPr>
+            </w:pPr>
+          </w:p>
+        </w:tc>
+      </w:tr>
+      <w:tr>
+        <w:trPr>
+          <w:trHeight w:val="345"/>
+        </w:trPr>
+        <w:tc>
+          <w:tcPr>
+            <w:tcW w:w="2006" w:type="dxa"/>
+            <w:vMerge w:val="restart"/>
+            <w:tcBorders>
+              <w:top w:val="single" w:sz="8" w:space="0" w:color="auto"/>
+              <w:left w:val="single" w:sz="8" w:space="0" w:color="auto"/>
+              <w:bottom w:val="single" w:sz="8" w:space="0" w:color="000000"/>
+              <w:right w:val="single" w:sz="4" w:space="0" w:color="auto"/>
+            </w:tcBorders>
+            <w:shd w:val="clear" w:color="auto" w:fill="auto"/>
+            <w:vAlign w:val="center"/>
+            <w:hideMark/>
+          </w:tcPr>
+          <w:p>
+            <w:pPr>
+              <w:spacing w:line="240" w:lineRule="auto"/>
+              <w:jc w:val="center"/>
+              <w:rPr>
+                <w:rFonts w:ascii="Times New Roman" w:eastAsia="Times New Roman" w:hAnsi="Times New Roman" w:cs="Times New Roman"/>
+                <w:color w:val="000000"/>
+                <w:sz w:val="26"/>
+                <w:szCs w:val="26"/>
+              </w:rPr>
+            </w:pPr>
+            <w:r>
+              <w:rPr>
+                <w:rFonts w:ascii="Times New Roman" w:eastAsia="Times New Roman" w:hAnsi="Times New Roman" w:cs="Times New Roman"/>
+                <w:color w:val="000000"/>
+                <w:sz w:val="26"/>
+                <w:szCs w:val="26"/>
+              </w:rPr>
+              <w:t>Giá gói cước</w:t>
+            </w:r>
+          </w:p>
+        </w:tc>
+        <w:tc>
+          <w:tcPr>
+            <w:tcW w:w="3402" w:type="dxa"/>
+            <w:tcBorders>
+              <w:top w:val="single" w:sz="4" w:space="0" w:color="auto"/>
+              <w:left w:val="single" w:sz="4" w:space="0" w:color="auto"/>
+              <w:bottom w:val="single" w:sz="4" w:space="0" w:color="auto"/>
+              <w:right w:val="single" w:sz="4" w:space="0" w:color="auto"/>
+            </w:tcBorders>
+            <w:shd w:val="clear" w:color="auto" w:fill="auto"/>
+            <w:vAlign w:val="center"/>
+            <w:hideMark/>
+          </w:tcPr>
+          <w:p>
+            <w:pPr>
+              <w:spacing w:line="240" w:lineRule="auto"/>
+              <w:jc w:val="center"/>
+              <w:rPr>
+                <w:rFonts w:ascii="Times New Roman" w:eastAsia="Times New Roman" w:hAnsi="Times New Roman" w:cs="Times New Roman"/>
+                <w:color w:val="000000"/>
+                <w:sz w:val="26"/>
+                <w:szCs w:val="26"/>
+              </w:rPr>
+            </w:pPr>
+            <w:r>
+              <w:rPr>
+                <w:rFonts w:ascii="Times New Roman" w:eastAsia="Times New Roman" w:hAnsi="Times New Roman" w:cs="Times New Roman"/>
+                <w:color w:val="000000"/>
+                <w:sz w:val="26"/>
+                <w:szCs w:val="26"/>
+                <w:lang w:val="vi-VN"/>
+              </w:rPr>
+              <w:t>2.000đ/ngày</w:t>
+            </w:r>
+          </w:p>
+        </w:tc>
+        <w:tc>
+          <w:tcPr>
+            <w:tcW w:w="2620" w:type="dxa"/>
+            <w:tcBorders>
+              <w:top w:val="single" w:sz="4" w:space="0" w:color="auto"/>
+              <w:left w:val="single" w:sz="4" w:space="0" w:color="auto"/>
+              <w:bottom w:val="single" w:sz="4" w:space="0" w:color="auto"/>
+              <w:right w:val="single" w:sz="4" w:space="0" w:color="auto"/>
+            </w:tcBorders>
+            <w:shd w:val="clear" w:color="auto" w:fill="auto"/>
+            <w:vAlign w:val="center"/>
+            <w:hideMark/>
+          </w:tcPr>
+          <w:p>
+            <w:pPr>
+              <w:spacing w:line="240" w:lineRule="auto"/>
+              <w:jc w:val="center"/>
+              <w:rPr>
+                <w:rFonts w:ascii="Times New Roman" w:eastAsia="Times New Roman" w:hAnsi="Times New Roman" w:cs="Times New Roman"/>
+                <w:color w:val="000000"/>
+                <w:sz w:val="26"/>
+                <w:szCs w:val="26"/>
+              </w:rPr>
+            </w:pPr>
+            <w:r>
+              <w:rPr>
+                <w:rFonts w:ascii="Times New Roman" w:eastAsia="Times New Roman" w:hAnsi="Times New Roman" w:cs="Times New Roman"/>
+                <w:color w:val="000000"/>
+                <w:sz w:val="26"/>
+                <w:szCs w:val="26"/>
+                <w:lang w:val="vi-VN"/>
+              </w:rPr>
+              <w:t>x</w:t>
+            </w:r>
+          </w:p>
+        </w:tc>
+      </w:tr>
+      <w:tr>
+        <w:trPr>
+          <w:trHeight w:val="345"/>
+        </w:trPr>
+        <w:tc>
+          <w:tcPr>
+            <w:tcW w:w="2006" w:type="dxa"/>
+            <w:vMerge/>
+            <w:tcBorders>
+              <w:top w:val="single" w:sz="8" w:space="0" w:color="auto"/>
+              <w:left w:val="single" w:sz="8" w:space="0" w:color="auto"/>
+              <w:bottom w:val="single" w:sz="8" w:space="0" w:color="000000"/>
+              <w:right w:val="single" w:sz="4" w:space="0" w:color="auto"/>
+            </w:tcBorders>
+            <w:shd w:val="clear" w:color="auto" w:fill="auto"/>
+            <w:vAlign w:val="center"/>
+            <w:hideMark/>
+          </w:tcPr>
+          <w:p>
+            <w:pPr>
+              <w:spacing w:line="240" w:lineRule="auto"/>
+              <w:jc w:val="center"/>
+              <w:rPr>
+                <w:rFonts w:ascii="Times New Roman" w:eastAsia="Times New Roman" w:hAnsi="Times New Roman" w:cs="Times New Roman"/>
+                <w:color w:val="000000"/>
+                <w:sz w:val="26"/>
+                <w:szCs w:val="26"/>
+              </w:rPr>
+            </w:pPr>
+          </w:p>
+        </w:tc>
+        <w:tc>
+          <w:tcPr>
+            <w:tcW w:w="3402" w:type="dxa"/>
+            <w:tcBorders>
+              <w:top w:val="single" w:sz="4" w:space="0" w:color="auto"/>
+              <w:left w:val="single" w:sz="4" w:space="0" w:color="auto"/>
+              <w:bottom w:val="single" w:sz="4" w:space="0" w:color="auto"/>
+              <w:right w:val="single" w:sz="4" w:space="0" w:color="auto"/>
+            </w:tcBorders>
+            <w:shd w:val="clear" w:color="auto" w:fill="auto"/>
+            <w:vAlign w:val="center"/>
+            <w:hideMark/>
+          </w:tcPr>
+          <w:p>
+            <w:pPr>
+              <w:spacing w:line="240" w:lineRule="auto"/>
+              <w:jc w:val="center"/>
+              <w:rPr>
+                <w:rFonts w:ascii="Times New Roman" w:eastAsia="Times New Roman" w:hAnsi="Times New Roman" w:cs="Times New Roman"/>
+                <w:color w:val="000000"/>
+                <w:sz w:val="26"/>
+                <w:szCs w:val="26"/>
+              </w:rPr>
+            </w:pPr>
+            <w:r>
+              <w:rPr>
+                <w:rFonts w:ascii="Times New Roman" w:eastAsia="Times New Roman" w:hAnsi="Times New Roman" w:cs="Times New Roman"/>
+                <w:color w:val="000000"/>
+                <w:sz w:val="26"/>
+                <w:szCs w:val="26"/>
+                <w:lang w:val="vi-VN"/>
+              </w:rPr>
+              <w:t>10.000đ/7 ngày</w:t>
+            </w:r>
+          </w:p>
+        </w:tc>
+        <w:tc>
+          <w:tcPr>
+            <w:tcW w:w="2620" w:type="dxa"/>
+            <w:tcBorders>
+              <w:top w:val="single" w:sz="4" w:space="0" w:color="auto"/>
+              <w:left w:val="single" w:sz="4" w:space="0" w:color="auto"/>
+              <w:bottom w:val="single" w:sz="4" w:space="0" w:color="auto"/>
+              <w:right w:val="single" w:sz="4" w:space="0" w:color="auto"/>
+            </w:tcBorders>
+            <w:shd w:val="clear" w:color="auto" w:fill="auto"/>
+            <w:vAlign w:val="center"/>
+            <w:hideMark/>
+          </w:tcPr>
+          <w:p>
+            <w:pPr>
+              <w:spacing w:line="240" w:lineRule="auto"/>
+              <w:jc w:val="center"/>
+              <w:rPr>
+                <w:rFonts w:ascii="Times New Roman" w:eastAsia="Times New Roman" w:hAnsi="Times New Roman" w:cs="Times New Roman"/>
+                <w:color w:val="000000"/>
+                <w:sz w:val="26"/>
+                <w:szCs w:val="26"/>
+              </w:rPr>
+            </w:pPr>
+            <w:r>
+              <w:rPr>
+                <w:rFonts w:ascii="Times New Roman" w:eastAsia="Times New Roman" w:hAnsi="Times New Roman" w:cs="Times New Roman"/>
+                <w:color w:val="000000"/>
+                <w:sz w:val="26"/>
+                <w:szCs w:val="26"/>
+                <w:lang w:val="vi-VN"/>
+              </w:rPr>
+              <w:t>x</w:t>
+            </w:r>
+          </w:p>
+        </w:tc>
+      </w:tr>
+      <w:tr>
+        <w:trPr>
+          <w:trHeight w:val="345"/>
+        </w:trPr>
+        <w:tc>
+          <w:tcPr>
+            <w:tcW w:w="2006" w:type="dxa"/>
+            <w:vMerge/>
+            <w:tcBorders>
+              <w:top w:val="single" w:sz="8" w:space="0" w:color="auto"/>
+              <w:left w:val="single" w:sz="8" w:space="0" w:color="auto"/>
+              <w:bottom w:val="single" w:sz="8" w:space="0" w:color="000000"/>
+              <w:right w:val="single" w:sz="4" w:space="0" w:color="auto"/>
+            </w:tcBorders>
+            <w:shd w:val="clear" w:color="auto" w:fill="auto"/>
+            <w:vAlign w:val="center"/>
+            <w:hideMark/>
+          </w:tcPr>
+          <w:p>
+            <w:pPr>
+              <w:spacing w:line="240" w:lineRule="auto"/>
+              <w:jc w:val="center"/>
+              <w:rPr>
+                <w:rFonts w:ascii="Times New Roman" w:eastAsia="Times New Roman" w:hAnsi="Times New Roman" w:cs="Times New Roman"/>
+                <w:color w:val="000000"/>
+                <w:sz w:val="26"/>
+                <w:szCs w:val="26"/>
+              </w:rPr>
+            </w:pPr>
+          </w:p>
+        </w:tc>
+        <w:tc>
+          <w:tcPr>
+            <w:tcW w:w="3402" w:type="dxa"/>
+            <w:tcBorders>
+              <w:top w:val="single" w:sz="4" w:space="0" w:color="auto"/>
+              <w:left w:val="single" w:sz="4" w:space="0" w:color="auto"/>
+              <w:bottom w:val="single" w:sz="4" w:space="0" w:color="auto"/>
+              <w:right w:val="single" w:sz="4" w:space="0" w:color="auto"/>
+            </w:tcBorders>
+            <w:shd w:val="clear" w:color="auto" w:fill="auto"/>
+            <w:vAlign w:val="center"/>
+            <w:hideMark/>
+          </w:tcPr>
+          <w:p>
+            <w:pPr>
+              <w:spacing w:line="240" w:lineRule="auto"/>
+              <w:jc w:val="center"/>
+              <w:rPr>
+                <w:rFonts w:ascii="Times New Roman" w:eastAsia="Times New Roman" w:hAnsi="Times New Roman" w:cs="Times New Roman"/>
+                <w:color w:val="000000"/>
+                <w:sz w:val="26"/>
+                <w:szCs w:val="26"/>
+              </w:rPr>
+            </w:pPr>
+            <w:r>
+              <w:rPr>
+                <w:rFonts w:ascii="Times New Roman" w:eastAsia="Times New Roman" w:hAnsi="Times New Roman" w:cs="Times New Roman"/>
+                <w:color w:val="000000"/>
+                <w:sz w:val="26"/>
+                <w:szCs w:val="26"/>
+              </w:rPr>
+              <w:t>30.0000đ/30 ngày</w:t>
+            </w:r>
+          </w:p>
+        </w:tc>
+        <w:tc>
+          <w:tcPr>
+            <w:tcW w:w="2620" w:type="dxa"/>
+            <w:tcBorders>
+              <w:top w:val="single" w:sz="4" w:space="0" w:color="auto"/>
+              <w:left w:val="single" w:sz="4" w:space="0" w:color="auto"/>
+              <w:bottom w:val="single" w:sz="4" w:space="0" w:color="auto"/>
+              <w:right w:val="single" w:sz="4" w:space="0" w:color="auto"/>
+            </w:tcBorders>
+            <w:shd w:val="clear" w:color="auto" w:fill="auto"/>
+            <w:vAlign w:val="center"/>
+            <w:hideMark/>
+          </w:tcPr>
+          <w:p>
+            <w:pPr>
+              <w:spacing w:line="240" w:lineRule="auto"/>
+              <w:jc w:val="center"/>
+              <w:rPr>
+                <w:rFonts w:ascii="Times New Roman" w:eastAsia="Times New Roman" w:hAnsi="Times New Roman" w:cs="Times New Roman"/>
+                <w:color w:val="000000"/>
+                <w:sz w:val="26"/>
+                <w:szCs w:val="26"/>
+              </w:rPr>
+            </w:pPr>
+            <w:r>
+              <w:rPr>
+                <w:rFonts w:ascii="Times New Roman" w:eastAsia="Times New Roman" w:hAnsi="Times New Roman" w:cs="Times New Roman"/>
+                <w:color w:val="000000"/>
+                <w:sz w:val="26"/>
+                <w:szCs w:val="26"/>
+                <w:lang w:val="vi-VN"/>
+              </w:rPr>
+              <w:t>x</w:t>
+            </w:r>
+          </w:p>
+        </w:tc>
+      </w:tr>
+      <w:tr>
+        <w:trPr>
+          <w:trHeight w:val="345"/>
+        </w:trPr>
+        <w:tc>
+          <w:tcPr>
+            <w:tcW w:w="2006" w:type="dxa"/>
+            <w:vMerge/>
+            <w:tcBorders>
+              <w:top w:val="single" w:sz="8" w:space="0" w:color="auto"/>
+              <w:left w:val="single" w:sz="8" w:space="0" w:color="auto"/>
+              <w:bottom w:val="single" w:sz="8" w:space="0" w:color="000000"/>
+              <w:right w:val="single" w:sz="4" w:space="0" w:color="auto"/>
+            </w:tcBorders>
+            <w:shd w:val="clear" w:color="auto" w:fill="auto"/>
+            <w:vAlign w:val="center"/>
+            <w:hideMark/>
+          </w:tcPr>
+          <w:p>
+            <w:pPr>
+              <w:spacing w:line="240" w:lineRule="auto"/>
+              <w:jc w:val="center"/>
+              <w:rPr>
+                <w:rFonts w:ascii="Times New Roman" w:eastAsia="Times New Roman" w:hAnsi="Times New Roman" w:cs="Times New Roman"/>
+                <w:color w:val="000000"/>
+                <w:sz w:val="26"/>
+                <w:szCs w:val="26"/>
+              </w:rPr>
+            </w:pPr>
+          </w:p>
+        </w:tc>
+        <w:tc>
+          <w:tcPr>
+            <w:tcW w:w="3402" w:type="dxa"/>
+            <w:tcBorders>
+              <w:top w:val="single" w:sz="4" w:space="0" w:color="auto"/>
+              <w:left w:val="single" w:sz="4" w:space="0" w:color="auto"/>
+              <w:bottom w:val="single" w:sz="4" w:space="0" w:color="auto"/>
+              <w:right w:val="single" w:sz="4" w:space="0" w:color="auto"/>
+            </w:tcBorders>
+            <w:shd w:val="clear" w:color="auto" w:fill="auto"/>
+            <w:vAlign w:val="center"/>
+            <w:hideMark/>
+          </w:tcPr>
+          <w:p>
+            <w:pPr>
+              <w:spacing w:line="240" w:lineRule="auto"/>
+              <w:jc w:val="center"/>
+              <w:rPr>
+                <w:rFonts w:ascii="Times New Roman" w:eastAsia="Times New Roman" w:hAnsi="Times New Roman" w:cs="Times New Roman"/>
+                <w:color w:val="000000"/>
+                <w:sz w:val="26"/>
+                <w:szCs w:val="26"/>
+              </w:rPr>
+            </w:pPr>
+            <w:r>
+              <w:rPr>
+                <w:rFonts w:ascii="Times New Roman" w:eastAsia="Times New Roman" w:hAnsi="Times New Roman" w:cs="Times New Roman"/>
+                <w:color w:val="000000"/>
+                <w:sz w:val="26"/>
+                <w:szCs w:val="26"/>
+              </w:rPr>
+              <w:t>60.000đ/90 ngày</w:t>
+            </w:r>
+          </w:p>
+        </w:tc>
+        <w:tc>
+          <w:tcPr>
+            <w:tcW w:w="2620" w:type="dxa"/>
+            <w:tcBorders>
+              <w:top w:val="single" w:sz="4" w:space="0" w:color="auto"/>
+              <w:left w:val="single" w:sz="4" w:space="0" w:color="auto"/>
+              <w:bottom w:val="single" w:sz="4" w:space="0" w:color="auto"/>
+              <w:right w:val="single" w:sz="4" w:space="0" w:color="auto"/>
+            </w:tcBorders>
+            <w:shd w:val="clear" w:color="auto" w:fill="auto"/>
+            <w:vAlign w:val="center"/>
+            <w:hideMark/>
+          </w:tcPr>
+          <w:p>
+            <w:pPr>
+              <w:spacing w:line="240" w:lineRule="auto"/>
+              <w:jc w:val="center"/>
+              <w:rPr>
+                <w:rFonts w:ascii="Times New Roman" w:eastAsia="Times New Roman" w:hAnsi="Times New Roman" w:cs="Times New Roman"/>
+                <w:color w:val="000000"/>
+                <w:sz w:val="26"/>
+                <w:szCs w:val="26"/>
+              </w:rPr>
+            </w:pPr>
+            <w:r>
+              <w:rPr>
+                <w:rFonts w:ascii="Times New Roman" w:eastAsia="Times New Roman" w:hAnsi="Times New Roman" w:cs="Times New Roman"/>
+                <w:color w:val="000000"/>
+                <w:sz w:val="26"/>
+                <w:szCs w:val="26"/>
+                <w:lang w:val="vi-VN"/>
+              </w:rPr>
+              <w:t>x</w:t>
+            </w:r>
+          </w:p>
+        </w:tc>
+      </w:tr>
+      <w:tr>
+        <w:trPr>
+          <w:trHeight w:val="345"/>
+        </w:trPr>
+        <w:tc>
+          <w:tcPr>
+            <w:tcW w:w="2006" w:type="dxa"/>
+            <w:vMerge/>
+            <w:tcBorders>
+              <w:top w:val="single" w:sz="8" w:space="0" w:color="auto"/>
+              <w:left w:val="single" w:sz="8" w:space="0" w:color="auto"/>
+              <w:bottom w:val="single" w:sz="8" w:space="0" w:color="000000"/>
+              <w:right w:val="single" w:sz="4" w:space="0" w:color="auto"/>
+            </w:tcBorders>
+            <w:shd w:val="clear" w:color="auto" w:fill="auto"/>
+            <w:vAlign w:val="center"/>
+            <w:hideMark/>
+          </w:tcPr>
+          <w:p>
+            <w:pPr>
+              <w:spacing w:line="240" w:lineRule="auto"/>
+              <w:jc w:val="center"/>
+              <w:rPr>
+                <w:rFonts w:ascii="Times New Roman" w:eastAsia="Times New Roman" w:hAnsi="Times New Roman" w:cs="Times New Roman"/>
+                <w:color w:val="000000"/>
+                <w:sz w:val="26"/>
+                <w:szCs w:val="26"/>
+              </w:rPr>
+            </w:pPr>
+          </w:p>
+        </w:tc>
+        <w:tc>
+          <w:tcPr>
+            <w:tcW w:w="3402" w:type="dxa"/>
+            <w:tcBorders>
+              <w:top w:val="single" w:sz="4" w:space="0" w:color="auto"/>
+              <w:left w:val="single" w:sz="4" w:space="0" w:color="auto"/>
+              <w:bottom w:val="single" w:sz="4" w:space="0" w:color="auto"/>
+              <w:right w:val="single" w:sz="4" w:space="0" w:color="auto"/>
+            </w:tcBorders>
+            <w:shd w:val="clear" w:color="auto" w:fill="auto"/>
+            <w:vAlign w:val="center"/>
+            <w:hideMark/>
+          </w:tcPr>
+          <w:p>
+            <w:pPr>
+              <w:spacing w:line="240" w:lineRule="auto"/>
+              <w:jc w:val="center"/>
+              <w:rPr>
+                <w:rFonts w:ascii="Times New Roman" w:eastAsia="Times New Roman" w:hAnsi="Times New Roman" w:cs="Times New Roman"/>
+                <w:color w:val="000000"/>
+                <w:sz w:val="26"/>
+                <w:szCs w:val="26"/>
+              </w:rPr>
+            </w:pPr>
+            <w:r>
+              <w:rPr>
+                <w:rFonts w:ascii="Times New Roman" w:eastAsia="Times New Roman" w:hAnsi="Times New Roman" w:cs="Times New Roman"/>
+                <w:color w:val="000000"/>
+                <w:sz w:val="26"/>
+                <w:szCs w:val="26"/>
+              </w:rPr>
+              <w:t>100.000đ/180 ngày</w:t>
+            </w:r>
+          </w:p>
+        </w:tc>
+        <w:tc>
+          <w:tcPr>
+            <w:tcW w:w="2620" w:type="dxa"/>
+            <w:tcBorders>
+              <w:top w:val="single" w:sz="4" w:space="0" w:color="auto"/>
+              <w:left w:val="single" w:sz="4" w:space="0" w:color="auto"/>
+              <w:bottom w:val="single" w:sz="4" w:space="0" w:color="auto"/>
+              <w:right w:val="single" w:sz="4" w:space="0" w:color="auto"/>
+            </w:tcBorders>
+            <w:shd w:val="clear" w:color="auto" w:fill="auto"/>
+            <w:vAlign w:val="center"/>
+            <w:hideMark/>
+          </w:tcPr>
+          <w:p>
+            <w:pPr>
+              <w:spacing w:line="240" w:lineRule="auto"/>
+              <w:jc w:val="center"/>
+              <w:rPr>
+                <w:rFonts w:ascii="Times New Roman" w:eastAsia="Times New Roman" w:hAnsi="Times New Roman" w:cs="Times New Roman"/>
+                <w:color w:val="000000"/>
+                <w:sz w:val="26"/>
+                <w:szCs w:val="26"/>
+              </w:rPr>
+            </w:pPr>
+            <w:r>
+              <w:rPr>
+                <w:rFonts w:ascii="Times New Roman" w:eastAsia="Times New Roman" w:hAnsi="Times New Roman" w:cs="Times New Roman"/>
+                <w:color w:val="000000"/>
+                <w:sz w:val="26"/>
+                <w:szCs w:val="26"/>
+                <w:lang w:val="vi-VN"/>
+              </w:rPr>
+              <w:t>x</w:t>
+            </w:r>
+          </w:p>
+        </w:tc>
+      </w:tr>
+      <w:tr>
+        <w:trPr>
+          <w:trHeight w:val="345"/>
+        </w:trPr>
+        <w:tc>
+          <w:tcPr>
+            <w:tcW w:w="2006" w:type="dxa"/>
+            <w:vMerge/>
+            <w:tcBorders>
+              <w:top w:val="single" w:sz="8" w:space="0" w:color="auto"/>
+              <w:left w:val="single" w:sz="8" w:space="0" w:color="auto"/>
+              <w:bottom w:val="single" w:sz="8" w:space="0" w:color="000000"/>
+              <w:right w:val="single" w:sz="4" w:space="0" w:color="auto"/>
+            </w:tcBorders>
+            <w:shd w:val="clear" w:color="auto" w:fill="auto"/>
+            <w:vAlign w:val="center"/>
+            <w:hideMark/>
+          </w:tcPr>
+          <w:p>
+            <w:pPr>
+              <w:spacing w:line="240" w:lineRule="auto"/>
+              <w:jc w:val="center"/>
+              <w:rPr>
+                <w:rFonts w:ascii="Times New Roman" w:eastAsia="Times New Roman" w:hAnsi="Times New Roman" w:cs="Times New Roman"/>
+                <w:color w:val="000000"/>
+                <w:sz w:val="26"/>
+                <w:szCs w:val="26"/>
+              </w:rPr>
+            </w:pPr>
+          </w:p>
+        </w:tc>
+        <w:tc>
+          <w:tcPr>
+            <w:tcW w:w="3402" w:type="dxa"/>
+            <w:tcBorders>
+              <w:top w:val="single" w:sz="4" w:space="0" w:color="auto"/>
+              <w:left w:val="single" w:sz="4" w:space="0" w:color="auto"/>
+              <w:bottom w:val="single" w:sz="4" w:space="0" w:color="auto"/>
+              <w:right w:val="single" w:sz="4" w:space="0" w:color="auto"/>
+            </w:tcBorders>
+            <w:shd w:val="clear" w:color="auto" w:fill="auto"/>
+            <w:vAlign w:val="center"/>
+            <w:hideMark/>
+          </w:tcPr>
+          <w:p>
+            <w:pPr>
+              <w:spacing w:line="240" w:lineRule="auto"/>
+              <w:jc w:val="center"/>
+              <w:rPr>
+                <w:rFonts w:ascii="Times New Roman" w:eastAsia="Times New Roman" w:hAnsi="Times New Roman" w:cs="Times New Roman"/>
+                <w:color w:val="000000"/>
+                <w:sz w:val="26"/>
+                <w:szCs w:val="26"/>
+              </w:rPr>
+            </w:pPr>
+            <w:r>
+              <w:rPr>
+                <w:rFonts w:ascii="Times New Roman" w:eastAsia="Times New Roman" w:hAnsi="Times New Roman" w:cs="Times New Roman"/>
+                <w:color w:val="000000"/>
+                <w:sz w:val="26"/>
+                <w:szCs w:val="26"/>
+              </w:rPr>
+              <w:t>200.000đ/365 ngày</w:t>
+            </w:r>
+          </w:p>
+        </w:tc>
+        <w:tc>
+          <w:tcPr>
+            <w:tcW w:w="2620" w:type="dxa"/>
+            <w:tcBorders>
+              <w:top w:val="single" w:sz="4" w:space="0" w:color="auto"/>
+              <w:left w:val="single" w:sz="4" w:space="0" w:color="auto"/>
+              <w:bottom w:val="single" w:sz="4" w:space="0" w:color="auto"/>
+              <w:right w:val="single" w:sz="4" w:space="0" w:color="auto"/>
+            </w:tcBorders>
+            <w:shd w:val="clear" w:color="auto" w:fill="auto"/>
+            <w:vAlign w:val="center"/>
+            <w:hideMark/>
+          </w:tcPr>
+          <w:p>
+            <w:pPr>
+              <w:spacing w:line="240" w:lineRule="auto"/>
+              <w:jc w:val="center"/>
+              <w:rPr>
+                <w:rFonts w:ascii="Times New Roman" w:eastAsia="Times New Roman" w:hAnsi="Times New Roman" w:cs="Times New Roman"/>
+                <w:color w:val="000000"/>
+                <w:sz w:val="26"/>
+                <w:szCs w:val="26"/>
+              </w:rPr>
+            </w:pPr>
+            <w:r>
+              <w:rPr>
+                <w:rFonts w:ascii="Times New Roman" w:eastAsia="Times New Roman" w:hAnsi="Times New Roman" w:cs="Times New Roman"/>
+                <w:color w:val="000000"/>
+                <w:sz w:val="26"/>
+                <w:szCs w:val="26"/>
+                <w:lang w:val="vi-VN"/>
+              </w:rPr>
+              <w:t>x</w:t>
+            </w:r>
+          </w:p>
+        </w:tc>
+      </w:tr>
+      <w:tr>
+        <w:trPr>
+          <w:trHeight w:val="483"/>
+        </w:trPr>
+        <w:tc>
+          <w:tcPr>
+            <w:tcW w:w="2006" w:type="dxa"/>
+            <w:tcBorders>
+              <w:top w:val="nil"/>
+              <w:left w:val="single" w:sz="8" w:space="0" w:color="auto"/>
+              <w:bottom w:val="single" w:sz="8" w:space="0" w:color="auto"/>
+              <w:right w:val="single" w:sz="4" w:space="0" w:color="auto"/>
+            </w:tcBorders>
+            <w:shd w:val="clear" w:color="auto" w:fill="auto"/>
+            <w:vAlign w:val="center"/>
+            <w:hideMark/>
+          </w:tcPr>
+          <w:p>
+            <w:pPr>
+              <w:spacing w:line="240" w:lineRule="auto"/>
+              <w:jc w:val="center"/>
+              <w:rPr>
+                <w:rFonts w:ascii="Times New Roman" w:eastAsia="Times New Roman" w:hAnsi="Times New Roman" w:cs="Times New Roman"/>
+                <w:color w:val="000000"/>
+                <w:sz w:val="26"/>
+                <w:szCs w:val="26"/>
+              </w:rPr>
+            </w:pPr>
+            <w:r>
+              <w:rPr>
+                <w:rFonts w:ascii="Times New Roman" w:eastAsia="Times New Roman" w:hAnsi="Times New Roman" w:cs="Times New Roman"/>
+                <w:color w:val="000000"/>
+                <w:sz w:val="26"/>
+                <w:szCs w:val="26"/>
+              </w:rPr>
+              <w:t>Cước hủy</w:t>
+            </w:r>
+          </w:p>
+        </w:tc>
+        <w:tc>
+          <w:tcPr>
+            <w:tcW w:w="3402" w:type="dxa"/>
+            <w:tcBorders>
+              <w:top w:val="single" w:sz="4" w:space="0" w:color="auto"/>
+              <w:left w:val="single" w:sz="4" w:space="0" w:color="auto"/>
+              <w:bottom w:val="single" w:sz="4" w:space="0" w:color="auto"/>
+              <w:right w:val="single" w:sz="4" w:space="0" w:color="auto"/>
+            </w:tcBorders>
+            <w:shd w:val="clear" w:color="auto" w:fill="auto"/>
+            <w:vAlign w:val="center"/>
+            <w:hideMark/>
+          </w:tcPr>
+          <w:p>
+            <w:pPr>
+              <w:spacing w:line="240" w:lineRule="auto"/>
+              <w:jc w:val="center"/>
+              <w:rPr>
+                <w:rFonts w:ascii="Times New Roman" w:eastAsia="Times New Roman" w:hAnsi="Times New Roman" w:cs="Times New Roman"/>
+                <w:color w:val="000000"/>
+                <w:sz w:val="26"/>
+                <w:szCs w:val="26"/>
+              </w:rPr>
+            </w:pPr>
+            <w:r>
+              <w:rPr>
+                <w:rFonts w:ascii="Times New Roman" w:eastAsia="Times New Roman" w:hAnsi="Times New Roman" w:cs="Times New Roman"/>
+                <w:color w:val="000000"/>
+                <w:sz w:val="26"/>
+                <w:szCs w:val="26"/>
+              </w:rPr>
+              <w:t>Miễn phí</w:t>
+            </w:r>
+          </w:p>
+        </w:tc>
+        <w:tc>
+          <w:tcPr>
+            <w:tcW w:w="2620" w:type="dxa"/>
+            <w:tcBorders>
+              <w:top w:val="single" w:sz="4" w:space="0" w:color="auto"/>
+              <w:left w:val="single" w:sz="4" w:space="0" w:color="auto"/>
+              <w:bottom w:val="single" w:sz="4" w:space="0" w:color="auto"/>
+              <w:right w:val="single" w:sz="4" w:space="0" w:color="auto"/>
+            </w:tcBorders>
+            <w:shd w:val="clear" w:color="auto" w:fill="auto"/>
+            <w:vAlign w:val="center"/>
+            <w:hideMark/>
+          </w:tcPr>
+          <w:p>
+            <w:pPr>
+              <w:spacing w:line="240" w:lineRule="auto"/>
+              <w:jc w:val="center"/>
+              <w:rPr>
+                <w:rFonts w:ascii="Times New Roman" w:eastAsia="Times New Roman" w:hAnsi="Times New Roman" w:cs="Times New Roman"/>
+                <w:color w:val="000000"/>
+                <w:sz w:val="26"/>
+                <w:szCs w:val="26"/>
+              </w:rPr>
+            </w:pPr>
+          </w:p>
+        </w:tc>
+      </w:tr>
+      <w:tr>
+        <w:trPr>
+          <w:trHeight w:val="888"/>
+        </w:trPr>
+        <w:tc>
+          <w:tcPr>
+            <w:tcW w:w="2006" w:type="dxa"/>
+            <w:tcBorders>
+              <w:top w:val="nil"/>
+              <w:left w:val="single" w:sz="8" w:space="0" w:color="auto"/>
+              <w:bottom w:val="single" w:sz="8" w:space="0" w:color="auto"/>
+              <w:right w:val="single" w:sz="4" w:space="0" w:color="auto"/>
+            </w:tcBorders>
+            <w:shd w:val="clear" w:color="auto" w:fill="auto"/>
+            <w:vAlign w:val="center"/>
+            <w:hideMark/>
+          </w:tcPr>
+          <w:p>
+            <w:pPr>
+              <w:spacing w:line="240" w:lineRule="auto"/>
+              <w:jc w:val="center"/>
+              <w:rPr>
+                <w:rFonts w:ascii="Times New Roman" w:eastAsia="Times New Roman" w:hAnsi="Times New Roman" w:cs="Times New Roman"/>
+                <w:color w:val="000000"/>
+                <w:sz w:val="26"/>
+                <w:szCs w:val="26"/>
+              </w:rPr>
+            </w:pPr>
+            <w:r>
+              <w:rPr>
+                <w:rFonts w:ascii="Times New Roman" w:eastAsia="Times New Roman" w:hAnsi="Times New Roman" w:cs="Times New Roman"/>
+                <w:color w:val="000000"/>
+                <w:sz w:val="26"/>
+                <w:szCs w:val="26"/>
+              </w:rPr>
+              <w:t>Cước gửi tin nhắn đến đầu số</w:t>
+            </w:r>
+          </w:p>
+        </w:tc>
+        <w:tc>
+          <w:tcPr>
+            <w:tcW w:w="3402" w:type="dxa"/>
+            <w:tcBorders>
+              <w:top w:val="single" w:sz="4" w:space="0" w:color="auto"/>
+              <w:left w:val="single" w:sz="4" w:space="0" w:color="auto"/>
+              <w:bottom w:val="single" w:sz="4" w:space="0" w:color="auto"/>
+              <w:right w:val="single" w:sz="4" w:space="0" w:color="auto"/>
+            </w:tcBorders>
+            <w:shd w:val="clear" w:color="auto" w:fill="auto"/>
+            <w:vAlign w:val="center"/>
+            <w:hideMark/>
+          </w:tcPr>
+          <w:p>
+            <w:pPr>
+              <w:spacing w:line="240" w:lineRule="auto"/>
+              <w:jc w:val="center"/>
+              <w:rPr>
+                <w:rFonts w:ascii="Times New Roman" w:eastAsia="Times New Roman" w:hAnsi="Times New Roman" w:cs="Times New Roman"/>
+                <w:color w:val="000000"/>
+                <w:sz w:val="26"/>
+                <w:szCs w:val="26"/>
+              </w:rPr>
+            </w:pPr>
+            <w:r>
+              <w:rPr>
+                <w:rFonts w:ascii="Times New Roman" w:eastAsia="Times New Roman" w:hAnsi="Times New Roman" w:cs="Times New Roman"/>
+                <w:color w:val="000000"/>
+                <w:sz w:val="26"/>
+                <w:szCs w:val="26"/>
+              </w:rPr>
+              <w:t>Miễn phí</w:t>
+            </w:r>
+          </w:p>
+        </w:tc>
+        <w:tc>
+          <w:tcPr>
+            <w:tcW w:w="2620" w:type="dxa"/>
+            <w:tcBorders>
+              <w:top w:val="single" w:sz="4" w:space="0" w:color="auto"/>
+              <w:left w:val="single" w:sz="4" w:space="0" w:color="auto"/>
+              <w:bottom w:val="single" w:sz="4" w:space="0" w:color="auto"/>
+              <w:right w:val="single" w:sz="4" w:space="0" w:color="auto"/>
+            </w:tcBorders>
+            <w:shd w:val="clear" w:color="auto" w:fill="auto"/>
+            <w:vAlign w:val="center"/>
+            <w:hideMark/>
+          </w:tcPr>
+          <w:p>
+            <w:pPr>
+              <w:spacing w:line="240" w:lineRule="auto"/>
+              <w:jc w:val="center"/>
+              <w:rPr>
+                <w:rFonts w:ascii="Times New Roman" w:eastAsia="Times New Roman" w:hAnsi="Times New Roman" w:cs="Times New Roman"/>
+                <w:color w:val="000000"/>
+                <w:sz w:val="26"/>
+                <w:szCs w:val="26"/>
+              </w:rPr>
+            </w:pPr>
+          </w:p>
+        </w:tc>
+      </w:tr>
+      <w:tr>
+        <w:trPr>
+          <w:trHeight w:val="510"/>
+        </w:trPr>
+        <w:tc>
+          <w:tcPr>
+            <w:tcW w:w="2006" w:type="dxa"/>
+            <w:tcBorders>
+              <w:top w:val="nil"/>
+              <w:left w:val="single" w:sz="8" w:space="0" w:color="auto"/>
+              <w:bottom w:val="single" w:sz="8" w:space="0" w:color="auto"/>
+              <w:right w:val="single" w:sz="4" w:space="0" w:color="auto"/>
+            </w:tcBorders>
+            <w:shd w:val="clear" w:color="auto" w:fill="auto"/>
+            <w:vAlign w:val="center"/>
+            <w:hideMark/>
+          </w:tcPr>
+          <w:p>
+            <w:pPr>
+              <w:spacing w:line="240" w:lineRule="auto"/>
+              <w:jc w:val="center"/>
+              <w:rPr>
+                <w:rFonts w:ascii="Times New Roman" w:eastAsia="Times New Roman" w:hAnsi="Times New Roman" w:cs="Times New Roman"/>
+                <w:color w:val="000000"/>
+                <w:sz w:val="26"/>
+                <w:szCs w:val="26"/>
+              </w:rPr>
+            </w:pPr>
+            <w:r>
+              <w:rPr>
+                <w:rFonts w:ascii="Times New Roman" w:eastAsia="Times New Roman" w:hAnsi="Times New Roman" w:cs="Times New Roman"/>
+                <w:color w:val="000000"/>
+                <w:sz w:val="26"/>
+                <w:szCs w:val="26"/>
+              </w:rPr>
+              <w:t>Cước data</w:t>
+            </w:r>
+          </w:p>
+        </w:tc>
+        <w:tc>
+          <w:tcPr>
+            <w:tcW w:w="3402" w:type="dxa"/>
+            <w:tcBorders>
+              <w:top w:val="single" w:sz="4" w:space="0" w:color="auto"/>
+              <w:left w:val="single" w:sz="4" w:space="0" w:color="auto"/>
+              <w:bottom w:val="single" w:sz="4" w:space="0" w:color="auto"/>
+              <w:right w:val="single" w:sz="4" w:space="0" w:color="auto"/>
+            </w:tcBorders>
+            <w:shd w:val="clear" w:color="auto" w:fill="auto"/>
+            <w:vAlign w:val="center"/>
+            <w:hideMark/>
+          </w:tcPr>
+          <w:p>
+            <w:pPr>
+              <w:spacing w:line="240" w:lineRule="auto"/>
+              <w:jc w:val="center"/>
+              <w:rPr>
+                <w:rFonts w:ascii="Times New Roman" w:eastAsia="Times New Roman" w:hAnsi="Times New Roman" w:cs="Times New Roman"/>
+                <w:color w:val="000000"/>
+                <w:sz w:val="26"/>
+                <w:szCs w:val="26"/>
+              </w:rPr>
+            </w:pPr>
+            <w:r>
+              <w:rPr>
+                <w:rFonts w:ascii="Times New Roman" w:eastAsia="Times New Roman" w:hAnsi="Times New Roman" w:cs="Times New Roman"/>
+                <w:color w:val="000000"/>
+                <w:sz w:val="26"/>
+                <w:szCs w:val="26"/>
+              </w:rPr>
+              <w:t>Miễn phí</w:t>
+            </w:r>
+          </w:p>
+        </w:tc>
+        <w:tc>
+          <w:tcPr>
+            <w:tcW w:w="2620" w:type="dxa"/>
+            <w:tcBorders>
+              <w:top w:val="single" w:sz="4" w:space="0" w:color="auto"/>
+              <w:left w:val="single" w:sz="4" w:space="0" w:color="auto"/>
+              <w:bottom w:val="single" w:sz="4" w:space="0" w:color="auto"/>
+              <w:right w:val="single" w:sz="4" w:space="0" w:color="auto"/>
+            </w:tcBorders>
+            <w:shd w:val="clear" w:color="auto" w:fill="auto"/>
+            <w:vAlign w:val="center"/>
+            <w:hideMark/>
+          </w:tcPr>
+          <w:p>
+            <w:pPr>
+              <w:spacing w:line="240" w:lineRule="auto"/>
+              <w:jc w:val="center"/>
+              <w:rPr>
+                <w:rFonts w:ascii="Times New Roman" w:eastAsia="Times New Roman" w:hAnsi="Times New Roman" w:cs="Times New Roman"/>
+                <w:color w:val="000000"/>
+                <w:sz w:val="26"/>
+                <w:szCs w:val="26"/>
+              </w:rPr>
+            </w:pPr>
+          </w:p>
+        </w:tc>
+      </w:tr>
+    </w:tbl>
+    <w:p>
+      <w:pPr>
+        <w:tabs>
+          <w:tab w:val="left" w:pos="360"/>
+          <w:tab w:val="left" w:pos="720"/>
+          <w:tab w:val="left" w:pos="1080"/>
+          <w:tab w:val="left" w:pos="1440"/>
+          <w:tab w:val="left" w:pos="1800"/>
+          <w:tab w:val="left" w:pos="2160"/>
+          <w:tab w:val="left" w:pos="2520"/>
+          <w:tab w:val="left" w:pos="2880"/>
+          <w:tab w:val="left" w:pos="3240"/>
+          <w:tab w:val="left" w:pos="3600"/>
+          <w:tab w:val="left" w:pos="3960"/>
+          <w:tab w:val="left" w:pos="4320"/>
+          <w:tab w:val="left" w:pos="4680"/>
+          <w:tab w:val="left" w:pos="5040"/>
+          <w:tab w:val="left" w:pos="5400"/>
+          <w:tab w:val="left" w:pos="5760"/>
+          <w:tab w:val="left" w:pos="6120"/>
+          <w:tab w:val="left" w:pos="6480"/>
+          <w:tab w:val="left" w:pos="6840"/>
+          <w:tab w:val="left" w:pos="7200"/>
+          <w:tab w:val="left" w:pos="7560"/>
+          <w:tab w:val="left" w:pos="7920"/>
+          <w:tab w:val="left" w:pos="8280"/>
+          <w:tab w:val="left" w:pos="8640"/>
+          <w:tab w:val="left" w:pos="9000"/>
+          <w:tab w:val="left" w:pos="9360"/>
+          <w:tab w:val="left" w:pos="9720"/>
+          <w:tab w:val="left" w:pos="10080"/>
+          <w:tab w:val="left" w:pos="10440"/>
+          <w:tab w:val="left" w:pos="10800"/>
+          <w:tab w:val="left" w:pos="11160"/>
+          <w:tab w:val="left" w:pos="11520"/>
+        </w:tabs>
+        <w:autoSpaceDE w:val="0"/>
+        <w:autoSpaceDN w:val="0"/>
+        <w:adjustRightInd w:val="0"/>
+        <w:spacing w:after="0" w:line="240" w:lineRule="auto"/>
+        <w:jc w:val="both"/>
+        <w:rPr>
+          <w:rFonts w:ascii="Times New Roman" w:hAnsi="Times New Roman" w:cs="Times New Roman"/>
+          <w:sz w:val="26"/>
+          <w:szCs w:val="26"/>
+        </w:rPr>
+      </w:pPr>
+    </w:p>
+    <w:p>
+      <w:pPr>
+        <w:pStyle w:val="Heading21"/>
+        <w:numPr>
+          <w:ilvl w:val="0"/>
+          <w:numId w:val="5"/>
+        </w:numPr>
+        <w:spacing w:before="240" w:after="100"/>
+        <w:ind w:left="2127"/>
+        <w:jc w:val="both"/>
+        <w:rPr>
+          <w:sz w:val="26"/>
+          <w:szCs w:val="26"/>
+        </w:rPr>
+      </w:pPr>
+      <w:r>
+        <w:rPr>
+          <w:sz w:val="26"/>
+          <w:szCs w:val="26"/>
+        </w:rPr>
+        <w:t xml:space="preserve">Miễn phí cho thuê bao đăng ký lần đầu: Có </w:t>
+      </w:r>
+      <w:sdt>
+        <w:sdtPr>
+          <w:rPr>
+            <w:sz w:val="26"/>
+            <w:szCs w:val="26"/>
+          </w:rPr>
+          <w:id w:val="-545910339"/>
+        </w:sdtPr>
+        <w:sdtContent>
+          <w:sdt>
+            <w:sdtPr>
+              <w:rPr>
+                <w:sz w:val="26"/>
+                <w:szCs w:val="26"/>
+              </w:rPr>
+              <w:id w:val="-1086540317"/>
+            </w:sdtPr>
+            <w:sdtContent>
+              <w:r>
+                <w:rPr>
+                  <w:rFonts w:ascii="Segoe UI Symbol" w:eastAsia="MS Mincho" w:hAnsi="Segoe UI Symbol" w:cs="Segoe UI Symbol"/>
+                  <w:sz w:val="26"/>
+                  <w:szCs w:val="26"/>
+                </w:rPr>
+                <w:t>☒</w:t>
+              </w:r>
+            </w:sdtContent>
+          </w:sdt>
+        </w:sdtContent>
+      </w:sdt>
+      <w:r>
+        <w:rPr>
+          <w:sz w:val="26"/>
+          <w:szCs w:val="26"/>
+        </w:rPr>
+        <w:t xml:space="preserve">  Không </w:t>
+      </w:r>
+      <w:sdt>
+        <w:sdtPr>
+          <w:rPr>
+            <w:sz w:val="26"/>
+            <w:szCs w:val="26"/>
+          </w:rPr>
+          <w:id w:val="-761836644"/>
+        </w:sdtPr>
+        <w:sdtContent>
+          <w:r>
+            <w:rPr>
+              <w:rFonts w:ascii="Segoe UI Symbol" w:eastAsia="MS Mincho" w:hAnsi="Segoe UI Symbol" w:cs="Segoe UI Symbol"/>
+              <w:sz w:val="26"/>
+              <w:szCs w:val="26"/>
+            </w:rPr>
+            <w:t>☐</w:t>
+          </w:r>
+        </w:sdtContent>
+      </w:sdt>
+      <w:r>
+        <w:rPr>
+          <w:sz w:val="26"/>
+          <w:szCs w:val="26"/>
+        </w:rPr>
+        <w:t xml:space="preserve">. </w:t>
+      </w:r>
+    </w:p>
+    <w:p>
+      <w:pPr>
+        <w:pStyle w:val="ListParagraph"/>
+        <w:numPr>
+          <w:ilvl w:val="0"/>
+          <w:numId w:val="5"/>
+        </w:numPr>
+        <w:tabs>
+          <w:tab w:val="left" w:pos="360"/>
+          <w:tab w:val="left" w:pos="720"/>
+          <w:tab w:val="left" w:pos="1080"/>
+          <w:tab w:val="left" w:pos="1440"/>
+          <w:tab w:val="left" w:pos="1800"/>
+          <w:tab w:val="left" w:pos="2160"/>
+          <w:tab w:val="left" w:pos="2520"/>
+          <w:tab w:val="left" w:pos="2880"/>
+          <w:tab w:val="left" w:pos="3240"/>
+          <w:tab w:val="left" w:pos="3600"/>
+          <w:tab w:val="left" w:pos="3960"/>
+          <w:tab w:val="left" w:pos="4320"/>
+          <w:tab w:val="left" w:pos="4680"/>
+          <w:tab w:val="left" w:pos="5040"/>
+          <w:tab w:val="left" w:pos="5400"/>
+          <w:tab w:val="left" w:pos="5760"/>
+          <w:tab w:val="left" w:pos="6120"/>
+          <w:tab w:val="left" w:pos="6480"/>
+          <w:tab w:val="left" w:pos="6840"/>
+          <w:tab w:val="left" w:pos="7200"/>
+          <w:tab w:val="left" w:pos="7560"/>
+          <w:tab w:val="left" w:pos="7920"/>
+          <w:tab w:val="left" w:pos="8280"/>
+          <w:tab w:val="left" w:pos="8640"/>
+          <w:tab w:val="left" w:pos="9000"/>
+          <w:tab w:val="left" w:pos="9360"/>
+          <w:tab w:val="left" w:pos="9720"/>
+          <w:tab w:val="left" w:pos="10080"/>
+          <w:tab w:val="left" w:pos="10440"/>
+          <w:tab w:val="left" w:pos="10800"/>
+          <w:tab w:val="left" w:pos="11160"/>
+          <w:tab w:val="left" w:pos="11520"/>
+        </w:tabs>
+        <w:autoSpaceDE w:val="0"/>
+        <w:autoSpaceDN w:val="0"/>
+        <w:adjustRightInd w:val="0"/>
+        <w:spacing w:after="0" w:line="240" w:lineRule="auto"/>
+        <w:ind w:left="2127"/>
+        <w:jc w:val="both"/>
+        <w:rPr>
+          <w:rFonts w:ascii="Times New Roman" w:hAnsi="Times New Roman" w:cs="Times New Roman"/>
+          <w:sz w:val="26"/>
+          <w:szCs w:val="26"/>
+        </w:rPr>
+      </w:pPr>
+      <w:r>
+        <w:rPr>
+          <w:rFonts w:ascii="Times New Roman" w:hAnsi="Times New Roman" w:cs="Times New Roman"/>
+          <w:sz w:val="26"/>
+          <w:szCs w:val="26"/>
+        </w:rPr>
+        <w:t xml:space="preserve">Chi tiết: </w:t>
+      </w:r>
+      <w:r>
+        <w:rPr>
+          <w:rFonts w:ascii="Times New Roman" w:hAnsi="Times New Roman" w:cs="Times New Roman"/>
+          <w:i/>
+          <w:sz w:val="26"/>
+          <w:szCs w:val="26"/>
+        </w:rPr>
+        <w:t>Miễn phí ngày đầu tiên.</w:t>
+      </w:r>
+    </w:p>
+    <w:p>
+      <w:pPr>
+        <w:pStyle w:val="ListParagraph"/>
+        <w:tabs>
+          <w:tab w:val="left" w:pos="360"/>
+          <w:tab w:val="left" w:pos="720"/>
+          <w:tab w:val="left" w:pos="1080"/>
+          <w:tab w:val="left" w:pos="1440"/>
+          <w:tab w:val="left" w:pos="1800"/>
+          <w:tab w:val="left" w:pos="2160"/>
+          <w:tab w:val="left" w:pos="2520"/>
+          <w:tab w:val="left" w:pos="2880"/>
+          <w:tab w:val="left" w:pos="3240"/>
+          <w:tab w:val="left" w:pos="3600"/>
+          <w:tab w:val="left" w:pos="3960"/>
+          <w:tab w:val="left" w:pos="4320"/>
+          <w:tab w:val="left" w:pos="4680"/>
+          <w:tab w:val="left" w:pos="5040"/>
+          <w:tab w:val="left" w:pos="5400"/>
+          <w:tab w:val="left" w:pos="5760"/>
+          <w:tab w:val="left" w:pos="6120"/>
+          <w:tab w:val="left" w:pos="6480"/>
+          <w:tab w:val="left" w:pos="6840"/>
+          <w:tab w:val="left" w:pos="7200"/>
+          <w:tab w:val="left" w:pos="7560"/>
+          <w:tab w:val="left" w:pos="7920"/>
+          <w:tab w:val="left" w:pos="8280"/>
+          <w:tab w:val="left" w:pos="8640"/>
+          <w:tab w:val="left" w:pos="9000"/>
+          <w:tab w:val="left" w:pos="9360"/>
+          <w:tab w:val="left" w:pos="9720"/>
+          <w:tab w:val="left" w:pos="10080"/>
+          <w:tab w:val="left" w:pos="10440"/>
+          <w:tab w:val="left" w:pos="10800"/>
+          <w:tab w:val="left" w:pos="11160"/>
+          <w:tab w:val="left" w:pos="11520"/>
+        </w:tabs>
+        <w:autoSpaceDE w:val="0"/>
+        <w:autoSpaceDN w:val="0"/>
+        <w:adjustRightInd w:val="0"/>
+        <w:spacing w:after="0" w:line="240" w:lineRule="auto"/>
+        <w:ind w:left="1170"/>
+        <w:jc w:val="both"/>
+        <w:rPr>
+          <w:rFonts w:ascii="Times New Roman" w:hAnsi="Times New Roman" w:cs="Times New Roman"/>
+          <w:sz w:val="26"/>
+          <w:szCs w:val="26"/>
+        </w:rPr>
+      </w:pPr>
+    </w:p>
+    <w:p>
+      <w:pPr>
+        <w:pStyle w:val="ListParagraph"/>
+        <w:numPr>
+          <w:ilvl w:val="3"/>
+          <w:numId w:val="1"/>
+        </w:numPr>
+        <w:tabs>
+          <w:tab w:val="left" w:pos="360"/>
+          <w:tab w:val="left" w:pos="720"/>
+          <w:tab w:val="left" w:pos="1080"/>
+          <w:tab w:val="left" w:pos="1440"/>
+          <w:tab w:val="left" w:pos="1800"/>
+          <w:tab w:val="left" w:pos="2160"/>
+          <w:tab w:val="left" w:pos="2520"/>
+          <w:tab w:val="left" w:pos="2880"/>
+          <w:tab w:val="left" w:pos="3240"/>
+          <w:tab w:val="left" w:pos="3600"/>
+          <w:tab w:val="left" w:pos="3960"/>
+          <w:tab w:val="left" w:pos="4320"/>
+          <w:tab w:val="left" w:pos="4680"/>
+          <w:tab w:val="left" w:pos="5040"/>
+          <w:tab w:val="left" w:pos="5400"/>
+          <w:tab w:val="left" w:pos="5760"/>
+          <w:tab w:val="left" w:pos="6120"/>
+          <w:tab w:val="left" w:pos="6480"/>
+          <w:tab w:val="left" w:pos="6840"/>
+          <w:tab w:val="left" w:pos="7200"/>
+          <w:tab w:val="left" w:pos="7560"/>
+          <w:tab w:val="left" w:pos="7920"/>
+          <w:tab w:val="left" w:pos="8280"/>
+          <w:tab w:val="left" w:pos="8640"/>
+          <w:tab w:val="left" w:pos="9000"/>
+          <w:tab w:val="left" w:pos="9360"/>
+          <w:tab w:val="left" w:pos="9720"/>
+          <w:tab w:val="left" w:pos="10080"/>
+          <w:tab w:val="left" w:pos="10440"/>
+          <w:tab w:val="left" w:pos="10800"/>
+          <w:tab w:val="left" w:pos="11160"/>
+          <w:tab w:val="left" w:pos="11520"/>
+        </w:tabs>
+        <w:autoSpaceDE w:val="0"/>
+        <w:autoSpaceDN w:val="0"/>
+        <w:adjustRightInd w:val="0"/>
+        <w:spacing w:after="0" w:line="240" w:lineRule="auto"/>
+        <w:jc w:val="both"/>
+        <w:rPr>
+          <w:rFonts w:ascii="Times New Roman" w:hAnsi="Times New Roman" w:cs="Times New Roman"/>
+          <w:sz w:val="26"/>
+          <w:szCs w:val="26"/>
+        </w:rPr>
+      </w:pPr>
+      <w:r>
+        <w:rPr>
+          <w:rFonts w:ascii="Times New Roman" w:hAnsi="Times New Roman" w:cs="Times New Roman"/>
+          <w:sz w:val="26"/>
+          <w:szCs w:val="26"/>
+        </w:rPr>
+        <w:t>Phương thức tính cước.</w:t>
+      </w:r>
+    </w:p>
+    <w:p>
+      <w:pPr>
+        <w:pStyle w:val="ListParagraph"/>
+        <w:numPr>
+          <w:ilvl w:val="0"/>
+          <w:numId w:val="7"/>
+        </w:numPr>
+        <w:spacing w:after="0" w:line="360" w:lineRule="auto"/>
+        <w:ind w:left="2127"/>
+        <w:contextualSpacing w:val="0"/>
+        <w:jc w:val="both"/>
+        <w:rPr>
+          <w:rFonts w:asciiTheme="majorHAnsi" w:eastAsia="Arial" w:hAnsiTheme="majorHAnsi" w:cstheme="majorHAnsi"/>
+          <w:sz w:val="26"/>
+          <w:szCs w:val="26"/>
+        </w:rPr>
+      </w:pPr>
+      <w:r>
+        <w:rPr>
+          <w:rFonts w:asciiTheme="majorHAnsi" w:eastAsia="Arial" w:hAnsiTheme="majorHAnsi" w:cstheme="majorHAnsi"/>
+          <w:sz w:val="26"/>
+          <w:szCs w:val="26"/>
+        </w:rPr>
+        <w:t>Trừ cước theo loại thuê bao</w:t>
+      </w:r>
+    </w:p>
+    <w:p>
+      <w:pPr>
+        <w:pStyle w:val="ListParagraph"/>
+        <w:numPr>
+          <w:ilvl w:val="1"/>
+          <w:numId w:val="8"/>
+        </w:numPr>
+        <w:spacing w:after="0" w:line="360" w:lineRule="auto"/>
+        <w:ind w:left="2127"/>
+        <w:contextualSpacing w:val="0"/>
+        <w:jc w:val="both"/>
+        <w:rPr>
+          <w:rFonts w:ascii="Times New Roman" w:eastAsia="Arial" w:hAnsi="Times New Roman" w:cs="Times New Roman"/>
+          <w:sz w:val="26"/>
+          <w:szCs w:val="26"/>
+        </w:rPr>
+      </w:pPr>
+      <w:r>
+        <w:rPr>
+          <w:rFonts w:ascii="Times New Roman" w:eastAsia="Arial" w:hAnsi="Times New Roman" w:cs="Times New Roman"/>
+          <w:sz w:val="26"/>
+          <w:szCs w:val="26"/>
+        </w:rPr>
+        <w:t>Thuê bao trả trước: trừ vào tài khoản chính</w:t>
+      </w:r>
+    </w:p>
+    <w:p>
+      <w:pPr>
+        <w:pStyle w:val="ListParagraph"/>
+        <w:numPr>
+          <w:ilvl w:val="1"/>
+          <w:numId w:val="8"/>
+        </w:numPr>
+        <w:spacing w:after="0" w:line="360" w:lineRule="auto"/>
+        <w:ind w:left="2127"/>
+        <w:contextualSpacing w:val="0"/>
+        <w:jc w:val="both"/>
+        <w:rPr>
+          <w:rFonts w:ascii="Times New Roman" w:eastAsia="Arial" w:hAnsi="Times New Roman" w:cs="Times New Roman"/>
+          <w:sz w:val="26"/>
+          <w:szCs w:val="26"/>
+        </w:rPr>
+      </w:pPr>
+      <w:r>
+        <w:rPr>
+          <w:rFonts w:ascii="Times New Roman" w:eastAsia="Arial" w:hAnsi="Times New Roman" w:cs="Times New Roman"/>
+          <w:sz w:val="26"/>
+          <w:szCs w:val="26"/>
+        </w:rPr>
+        <w:t>Thuê bao trả sau: ghi vào hóa đơn tính cước hàng tháng.</w:t>
+      </w:r>
+    </w:p>
+    <w:p>
+      <w:pPr>
+        <w:pStyle w:val="ListParagraph"/>
+        <w:numPr>
+          <w:ilvl w:val="0"/>
+          <w:numId w:val="7"/>
+        </w:numPr>
+        <w:spacing w:after="0" w:line="360" w:lineRule="auto"/>
+        <w:ind w:left="2127"/>
+        <w:contextualSpacing w:val="0"/>
+        <w:jc w:val="both"/>
+        <w:rPr>
+          <w:rFonts w:asciiTheme="majorHAnsi" w:eastAsia="Arial" w:hAnsiTheme="majorHAnsi" w:cstheme="majorHAnsi"/>
+          <w:sz w:val="26"/>
+          <w:szCs w:val="26"/>
+        </w:rPr>
+      </w:pPr>
+      <w:r>
+        <w:rPr>
+          <w:rFonts w:asciiTheme="majorHAnsi" w:eastAsia="Arial" w:hAnsiTheme="majorHAnsi" w:cstheme="majorHAnsi"/>
+          <w:sz w:val="26"/>
+          <w:szCs w:val="26"/>
+        </w:rPr>
+        <w:t>Trừ cước theo gói thuê bao: Tự động gia hạn</w:t>
+      </w:r>
+    </w:p>
+    <w:p>
+      <w:pPr>
+        <w:pStyle w:val="ListParagraph"/>
+        <w:numPr>
+          <w:ilvl w:val="0"/>
+          <w:numId w:val="7"/>
+        </w:numPr>
+        <w:spacing w:after="160" w:line="259" w:lineRule="auto"/>
+        <w:ind w:left="2127"/>
+        <w:contextualSpacing w:val="0"/>
+        <w:rPr>
+          <w:rFonts w:eastAsia="Arial" w:cs="Times New Roman"/>
+          <w:szCs w:val="26"/>
+        </w:rPr>
+      </w:pPr>
+      <w:r>
+        <w:rPr>
+          <w:rFonts w:asciiTheme="majorHAnsi" w:eastAsia="Arial" w:hAnsiTheme="majorHAnsi" w:cstheme="majorHAnsi"/>
+          <w:sz w:val="26"/>
+          <w:szCs w:val="26"/>
+        </w:rPr>
+        <w:t>Trừ cước theo lượt mua (xem</w:t>
+      </w:r>
+      <w:r>
+        <w:rPr>
+          <w:rFonts w:asciiTheme="majorHAnsi" w:eastAsia="Arial" w:hAnsiTheme="majorHAnsi" w:cstheme="majorHAnsi"/>
+          <w:sz w:val="26"/>
+          <w:szCs w:val="26"/>
+        </w:rPr>
+        <w:t>, tải, tặng)</w:t>
+      </w:r>
+      <w:r>
+        <w:rPr>
+          <w:rFonts w:asciiTheme="majorHAnsi" w:eastAsia="Arial" w:hAnsiTheme="majorHAnsi" w:cstheme="majorHAnsi"/>
+          <w:sz w:val="26"/>
+          <w:szCs w:val="26"/>
+        </w:rPr>
+        <w:t>: Trừ cước ngay khi gửi yêu cầu (Theo MO).</w:t>
+      </w:r>
+    </w:p>
+    <w:p>
+      <w:pPr>
+        <w:pStyle w:val="ListParagraph"/>
+        <w:numPr>
+          <w:ilvl w:val="3"/>
+          <w:numId w:val="1"/>
+        </w:numPr>
+        <w:tabs>
+          <w:tab w:val="left" w:pos="360"/>
+          <w:tab w:val="left" w:pos="720"/>
+          <w:tab w:val="left" w:pos="1080"/>
+          <w:tab w:val="left" w:pos="1440"/>
+          <w:tab w:val="left" w:pos="1800"/>
+          <w:tab w:val="left" w:pos="2160"/>
+          <w:tab w:val="left" w:pos="2520"/>
+          <w:tab w:val="left" w:pos="2880"/>
+          <w:tab w:val="left" w:pos="3240"/>
+          <w:tab w:val="left" w:pos="3600"/>
+          <w:tab w:val="left" w:pos="3960"/>
+          <w:tab w:val="left" w:pos="4320"/>
+          <w:tab w:val="left" w:pos="4680"/>
+          <w:tab w:val="left" w:pos="5040"/>
+          <w:tab w:val="left" w:pos="5400"/>
+          <w:tab w:val="left" w:pos="5760"/>
+          <w:tab w:val="left" w:pos="6120"/>
+          <w:tab w:val="left" w:pos="6480"/>
+          <w:tab w:val="left" w:pos="6840"/>
+          <w:tab w:val="left" w:pos="7200"/>
+          <w:tab w:val="left" w:pos="7560"/>
+          <w:tab w:val="left" w:pos="7920"/>
+          <w:tab w:val="left" w:pos="8280"/>
+          <w:tab w:val="left" w:pos="8640"/>
+          <w:tab w:val="left" w:pos="9000"/>
+          <w:tab w:val="left" w:pos="9360"/>
+          <w:tab w:val="left" w:pos="9720"/>
+          <w:tab w:val="left" w:pos="10080"/>
+          <w:tab w:val="left" w:pos="10440"/>
+          <w:tab w:val="left" w:pos="10800"/>
+          <w:tab w:val="left" w:pos="11160"/>
+          <w:tab w:val="left" w:pos="11520"/>
+        </w:tabs>
+        <w:autoSpaceDE w:val="0"/>
+        <w:autoSpaceDN w:val="0"/>
+        <w:adjustRightInd w:val="0"/>
+        <w:spacing w:after="0" w:line="240" w:lineRule="auto"/>
+        <w:jc w:val="both"/>
+        <w:rPr>
+          <w:rFonts w:ascii="Times New Roman" w:hAnsi="Times New Roman" w:cs="Times New Roman"/>
+          <w:sz w:val="26"/>
+          <w:szCs w:val="26"/>
+        </w:rPr>
+      </w:pPr>
+      <w:r>
+        <w:rPr>
+          <w:rFonts w:ascii="Times New Roman" w:hAnsi="Times New Roman" w:cs="Times New Roman"/>
+          <w:sz w:val="26"/>
+          <w:szCs w:val="26"/>
+        </w:rPr>
+        <w:t>Nguyên tắc trừ cước.</w:t>
+      </w:r>
+    </w:p>
+    <w:p>
+      <w:pPr>
+        <w:pStyle w:val="ANZBullet"/>
+        <w:numPr>
+          <w:ilvl w:val="0"/>
+          <w:numId w:val="7"/>
+        </w:numPr>
+        <w:tabs>
+          <w:tab w:val="left" w:pos="720"/>
+        </w:tabs>
+        <w:snapToGrid w:val="0"/>
+        <w:spacing w:line="360" w:lineRule="auto"/>
+        <w:rPr>
+          <w:rFonts w:asciiTheme="majorHAnsi" w:hAnsiTheme="majorHAnsi" w:cstheme="majorHAnsi"/>
+          <w:sz w:val="26"/>
+          <w:szCs w:val="26"/>
+          <w:lang w:val="en-US"/>
+        </w:rPr>
+      </w:pPr>
+      <w:r>
+        <w:rPr>
+          <w:rFonts w:asciiTheme="majorHAnsi" w:hAnsiTheme="majorHAnsi" w:cstheme="majorHAnsi"/>
+          <w:sz w:val="26"/>
+          <w:szCs w:val="26"/>
+        </w:rPr>
+        <w:t>Hệ thống trừ cước thuê bao của khách hàng vào lúc 00h00’hàng ngày. Trong trường hợp thuê bao hủy dịch vụ, mà tại thời điểm khách hàng hủy dịch vụ vẫn chưa hết hiệu lực của gói cước thì coi như gói cước đó đã hết hiệu lực, xóa cước của khách hàng và tính cước của khách hàng ngay sau khi đăng ký lại.</w:t>
+      </w:r>
+    </w:p>
+    <w:p>
+      <w:pPr>
+        <w:pStyle w:val="ANZBullet"/>
+        <w:numPr>
+          <w:ilvl w:val="0"/>
+          <w:numId w:val="7"/>
+        </w:numPr>
+        <w:tabs>
+          <w:tab w:val="left" w:pos="720"/>
+        </w:tabs>
+        <w:snapToGrid w:val="0"/>
+        <w:spacing w:line="360" w:lineRule="auto"/>
+        <w:rPr>
+          <w:rFonts w:asciiTheme="majorHAnsi" w:hAnsiTheme="majorHAnsi" w:cstheme="majorHAnsi"/>
+          <w:sz w:val="26"/>
+          <w:szCs w:val="26"/>
+        </w:rPr>
+      </w:pPr>
+      <w:r>
+        <w:rPr>
+          <w:rFonts w:asciiTheme="majorHAnsi" w:hAnsiTheme="majorHAnsi" w:cstheme="majorHAnsi"/>
+          <w:sz w:val="26"/>
+          <w:szCs w:val="26"/>
+        </w:rPr>
+        <w:t xml:space="preserve">Hiệu lực của gói cước thuê bao ngày: Dịch vụ có hiệu lực ngay sau khi được đăng ký thành công và có hiệu lực đến 23h59’59” của ngày đăng ký (ví dụ: khách hàng đăng ký vào 15h00 ngày 15/1/2015 thì gói cước sẽ có hiệu lực từ 15h00 ngày 15/1/2015 </w:t>
+      </w:r>
+      <w:r>
+        <w:rPr>
+          <w:rFonts w:asciiTheme="majorHAnsi" w:hAnsiTheme="majorHAnsi" w:cstheme="majorHAnsi"/>
+          <w:sz w:val="26"/>
+          <w:szCs w:val="26"/>
+        </w:rPr>
+        <w:lastRenderedPageBreak/>
+        <w:t>đến 23h59’59” ngày 15/1/2015…).</w:t>
+      </w:r>
+    </w:p>
+    <w:p>
+      <w:pPr>
+        <w:pStyle w:val="ANZBullet"/>
+        <w:numPr>
+          <w:ilvl w:val="0"/>
+          <w:numId w:val="7"/>
+        </w:numPr>
+        <w:tabs>
+          <w:tab w:val="left" w:pos="720"/>
+        </w:tabs>
+        <w:snapToGrid w:val="0"/>
+        <w:spacing w:line="360" w:lineRule="auto"/>
+        <w:rPr>
+          <w:rFonts w:asciiTheme="majorHAnsi" w:hAnsiTheme="majorHAnsi" w:cstheme="majorHAnsi"/>
+          <w:sz w:val="26"/>
+          <w:szCs w:val="26"/>
+        </w:rPr>
+      </w:pPr>
+      <w:r>
+        <w:rPr>
+          <w:rFonts w:asciiTheme="majorHAnsi" w:hAnsiTheme="majorHAnsi" w:cstheme="majorHAnsi"/>
+          <w:sz w:val="26"/>
+          <w:szCs w:val="26"/>
+        </w:rPr>
+        <w:t>Hiệu lực của gói cước thuê bao tuần: Dịch vụ có hiệu lực ngay sau khi được đăng ký thành công và có hiệu lực đến 23h59’59” của ngày thứ 7 tính từ ngày đăng ký</w:t>
+      </w:r>
+    </w:p>
+    <w:p>
+      <w:pPr>
+        <w:pStyle w:val="ANZBullet"/>
+        <w:numPr>
+          <w:ilvl w:val="0"/>
+          <w:numId w:val="7"/>
+        </w:numPr>
+        <w:tabs>
+          <w:tab w:val="left" w:pos="720"/>
+        </w:tabs>
+        <w:snapToGrid w:val="0"/>
+        <w:spacing w:line="360" w:lineRule="auto"/>
+        <w:rPr>
+          <w:rFonts w:asciiTheme="majorHAnsi" w:hAnsiTheme="majorHAnsi" w:cstheme="majorHAnsi"/>
+          <w:sz w:val="26"/>
+          <w:szCs w:val="26"/>
+        </w:rPr>
+      </w:pPr>
+      <w:r>
+        <w:rPr>
+          <w:rFonts w:asciiTheme="majorHAnsi" w:hAnsiTheme="majorHAnsi" w:cstheme="majorHAnsi"/>
+          <w:sz w:val="26"/>
+          <w:szCs w:val="26"/>
+        </w:rPr>
+        <w:t>Hiệu lực của gói cước thuê bao tháng: Dịch vụ có hiệu lực ngay sau khi được đăng ký thành công và có hiệu lực đến 23h59’59” của ngày thứ 30 tính từ ngày đăng ký</w:t>
+      </w:r>
+    </w:p>
+    <w:p>
+      <w:pPr>
+        <w:pStyle w:val="ANZBullet"/>
+        <w:numPr>
+          <w:ilvl w:val="0"/>
+          <w:numId w:val="7"/>
+        </w:numPr>
+        <w:tabs>
+          <w:tab w:val="left" w:pos="720"/>
+        </w:tabs>
+        <w:snapToGrid w:val="0"/>
+        <w:spacing w:line="360" w:lineRule="auto"/>
+        <w:rPr>
+          <w:rFonts w:asciiTheme="majorHAnsi" w:hAnsiTheme="majorHAnsi" w:cstheme="majorHAnsi"/>
+          <w:sz w:val="26"/>
+          <w:szCs w:val="26"/>
+        </w:rPr>
+      </w:pPr>
+      <w:r>
+        <w:rPr>
+          <w:rFonts w:asciiTheme="majorHAnsi" w:hAnsiTheme="majorHAnsi" w:cstheme="majorHAnsi"/>
+          <w:sz w:val="26"/>
+          <w:szCs w:val="26"/>
+        </w:rPr>
+        <w:t>Miễn phí 01 ngày đầu cước thuê bao đối với các thuê bao đăng ký mới lần. Kết thúc thời gian miễn cước, dịch vụ sẽ được tính cước thuê bao bình thường nếu thuê bao không thực hiện hủy dịch vụ trong thời gian được miễn cước. Chính sách miễn phí trên áp dụng với tất cả các gói cước của dịch vụ. </w:t>
+      </w:r>
+    </w:p>
+    <w:p>
+      <w:pPr>
+        <w:pStyle w:val="ANZBullet"/>
+        <w:numPr>
+          <w:ilvl w:val="0"/>
+          <w:numId w:val="7"/>
+        </w:numPr>
+        <w:tabs>
+          <w:tab w:val="left" w:pos="720"/>
+        </w:tabs>
+        <w:snapToGrid w:val="0"/>
+        <w:spacing w:line="360" w:lineRule="auto"/>
+        <w:rPr>
+          <w:rFonts w:asciiTheme="majorHAnsi" w:hAnsiTheme="majorHAnsi" w:cstheme="majorHAnsi"/>
+          <w:sz w:val="26"/>
+          <w:szCs w:val="26"/>
+        </w:rPr>
+      </w:pPr>
+      <w:r>
+        <w:rPr>
+          <w:rFonts w:asciiTheme="majorHAnsi" w:hAnsiTheme="majorHAnsi" w:cstheme="majorHAnsi"/>
+          <w:sz w:val="26"/>
+          <w:szCs w:val="26"/>
+        </w:rPr>
+        <w:t>Với thuê bao trả sau: Cước dịch vụ sẽ được khách hàng thanh toán vào hóa đơn cước hàng tháng.</w:t>
+      </w:r>
+    </w:p>
+    <w:p>
+      <w:pPr>
+        <w:pStyle w:val="ANZBullet"/>
+        <w:numPr>
+          <w:ilvl w:val="0"/>
+          <w:numId w:val="7"/>
+        </w:numPr>
+        <w:tabs>
+          <w:tab w:val="left" w:pos="720"/>
+        </w:tabs>
+        <w:snapToGrid w:val="0"/>
+        <w:spacing w:line="360" w:lineRule="auto"/>
+        <w:rPr>
+          <w:rFonts w:asciiTheme="majorHAnsi" w:hAnsiTheme="majorHAnsi" w:cstheme="majorHAnsi"/>
+          <w:sz w:val="26"/>
+          <w:szCs w:val="26"/>
+        </w:rPr>
+      </w:pPr>
+      <w:r>
+        <w:rPr>
+          <w:rFonts w:asciiTheme="majorHAnsi" w:hAnsiTheme="majorHAnsi" w:cstheme="majorHAnsi"/>
+          <w:sz w:val="26"/>
+          <w:szCs w:val="26"/>
+        </w:rPr>
+        <w:t xml:space="preserve">Đối với thuê bao trả trước: </w:t>
+      </w:r>
+      <w:r>
+        <w:rPr>
+          <w:rFonts w:asciiTheme="majorHAnsi" w:hAnsiTheme="majorHAnsi" w:cstheme="majorHAnsi"/>
+          <w:sz w:val="26"/>
+          <w:szCs w:val="26"/>
+          <w:lang w:val="en-US"/>
+        </w:rPr>
+        <w:t>Cước dịch vụ sẽ được trừ vào tài khoản chính. Các gói cước sẽ được tự động gia hạn khi hết chu kỳ nếu khách hàng không huỷ gói.</w:t>
+      </w:r>
     </w:p>
     <w:p>
       <w:pPr>
@@ -5411,7 +7783,6 @@
           <w:sz w:val="26"/>
           <w:szCs w:val="26"/>
         </w:rPr>
-        <w:lastRenderedPageBreak/>
         <w:tab/>
         <w:t>- Người dùng.</w:t>
       </w:r>
@@ -5947,6 +8318,7 @@
           <w:sz w:val="26"/>
           <w:szCs w:val="26"/>
         </w:rPr>
+        <w:lastRenderedPageBreak/>
         <w:tab/>
         <w:t>- Hệ thống Vega.</w:t>
       </w:r>
@@ -7684,7 +10056,6 @@
           <w:sz w:val="26"/>
           <w:szCs w:val="26"/>
         </w:rPr>
-        <w:lastRenderedPageBreak/>
         <w:tab/>
         <w:t xml:space="preserve">5.2. Các tính năng xem video, bình luận, </w:t>
       </w:r>
@@ -8146,7 +10517,7 @@
           <w:rPr>
             <w:noProof/>
           </w:rPr>
-          <w:t>2</w:t>
+          <w:t>7</w:t>
         </w:r>
         <w:r>
           <w:rPr>
@@ -8306,6 +10677,148 @@
     </w:lvl>
   </w:abstractNum>
   <w:abstractNum w:abstractNumId="1">
+    <w:nsid w:val="151329C0"/>
+    <w:multiLevelType w:val="multilevel"/>
+    <w:tmpl w:val="1EF035DA"/>
+    <w:lvl w:ilvl="0">
+      <w:start w:val="1"/>
+      <w:numFmt w:val="bullet"/>
+      <w:pStyle w:val="ANZBullet"/>
+      <w:lvlText w:val=""/>
+      <w:lvlJc w:val="left"/>
+      <w:pPr>
+        <w:tabs>
+          <w:tab w:val="num" w:pos="792"/>
+        </w:tabs>
+        <w:ind w:left="792" w:hanging="216"/>
+      </w:pPr>
+      <w:rPr>
+        <w:rFonts w:ascii="Symbol" w:hAnsi="Symbol" w:hint="default"/>
+      </w:rPr>
+    </w:lvl>
+    <w:lvl w:ilvl="1">
+      <w:numFmt w:val="bullet"/>
+      <w:pStyle w:val="ANZBullet2"/>
+      <w:lvlText w:val=""/>
+      <w:lvlJc w:val="left"/>
+      <w:pPr>
+        <w:tabs>
+          <w:tab w:val="num" w:pos="1008"/>
+        </w:tabs>
+        <w:ind w:left="1008" w:hanging="216"/>
+      </w:pPr>
+      <w:rPr>
+        <w:rFonts w:ascii="Wingdings" w:hAnsi="Wingdings" w:hint="default"/>
+      </w:rPr>
+    </w:lvl>
+    <w:lvl w:ilvl="2">
+      <w:start w:val="1"/>
+      <w:numFmt w:val="bullet"/>
+      <w:pStyle w:val="ANZBullet3"/>
+      <w:lvlText w:val="-"/>
+      <w:lvlJc w:val="left"/>
+      <w:pPr>
+        <w:tabs>
+          <w:tab w:val="num" w:pos="1224"/>
+        </w:tabs>
+        <w:ind w:left="1224" w:hanging="216"/>
+      </w:pPr>
+      <w:rPr>
+        <w:rFonts w:hint="default"/>
+      </w:rPr>
+    </w:lvl>
+    <w:lvl w:ilvl="3">
+      <w:start w:val="1"/>
+      <w:numFmt w:val="bullet"/>
+      <w:lvlText w:val=""/>
+      <w:lvlJc w:val="left"/>
+      <w:pPr>
+        <w:tabs>
+          <w:tab w:val="num" w:pos="1440"/>
+        </w:tabs>
+        <w:ind w:left="1440" w:hanging="216"/>
+      </w:pPr>
+      <w:rPr>
+        <w:rFonts w:ascii="Wingdings" w:hAnsi="Wingdings" w:hint="default"/>
+      </w:rPr>
+    </w:lvl>
+    <w:lvl w:ilvl="4">
+      <w:start w:val="1"/>
+      <w:numFmt w:val="bullet"/>
+      <w:lvlText w:val="o"/>
+      <w:lvlJc w:val="left"/>
+      <w:pPr>
+        <w:tabs>
+          <w:tab w:val="num" w:pos="4032"/>
+        </w:tabs>
+        <w:ind w:left="4032" w:hanging="360"/>
+      </w:pPr>
+      <w:rPr>
+        <w:rFonts w:ascii="Courier New" w:hAnsi="Courier New" w:cs="Courier New" w:hint="default"/>
+      </w:rPr>
+    </w:lvl>
+    <w:lvl w:ilvl="5">
+      <w:start w:val="1"/>
+      <w:numFmt w:val="bullet"/>
+      <w:lvlText w:val=""/>
+      <w:lvlJc w:val="left"/>
+      <w:pPr>
+        <w:tabs>
+          <w:tab w:val="num" w:pos="4752"/>
+        </w:tabs>
+        <w:ind w:left="4752" w:hanging="360"/>
+      </w:pPr>
+      <w:rPr>
+        <w:rFonts w:ascii="Wingdings" w:hAnsi="Wingdings" w:hint="default"/>
+      </w:rPr>
+    </w:lvl>
+    <w:lvl w:ilvl="6">
+      <w:start w:val="1"/>
+      <w:numFmt w:val="bullet"/>
+      <w:lvlText w:val=""/>
+      <w:lvlJc w:val="left"/>
+      <w:pPr>
+        <w:tabs>
+          <w:tab w:val="num" w:pos="5472"/>
+        </w:tabs>
+        <w:ind w:left="5472" w:hanging="360"/>
+      </w:pPr>
+      <w:rPr>
+        <w:rFonts w:ascii="Symbol" w:hAnsi="Symbol" w:hint="default"/>
+      </w:rPr>
+    </w:lvl>
+    <w:lvl w:ilvl="7">
+      <w:start w:val="1"/>
+      <w:numFmt w:val="bullet"/>
+      <w:lvlText w:val="o"/>
+      <w:lvlJc w:val="left"/>
+      <w:pPr>
+        <w:tabs>
+          <w:tab w:val="num" w:pos="6192"/>
+        </w:tabs>
+        <w:ind w:left="6192" w:hanging="360"/>
+      </w:pPr>
+      <w:rPr>
+        <w:rFonts w:ascii="Courier New" w:hAnsi="Courier New" w:cs="Courier New" w:hint="default"/>
+      </w:rPr>
+    </w:lvl>
+    <w:lvl w:ilvl="8">
+      <w:start w:val="1"/>
+      <w:numFmt w:val="bullet"/>
+      <w:lvlText w:val=""/>
+      <w:lvlJc w:val="left"/>
+      <w:pPr>
+        <w:tabs>
+          <w:tab w:val="num" w:pos="6912"/>
+        </w:tabs>
+        <w:ind w:left="6912" w:hanging="360"/>
+      </w:pPr>
+      <w:rPr>
+        <w:rFonts w:ascii="Wingdings" w:hAnsi="Wingdings" w:hint="default"/>
+      </w:rPr>
+    </w:lvl>
+  </w:abstractNum>
+  <w:abstractNum w:abstractNumId="2">
     <w:nsid w:val="15E93267"/>
     <w:multiLevelType w:val="multilevel"/>
     <w:tmpl w:val="B06EFE0C"/>
@@ -8418,7 +10931,7 @@
       </w:rPr>
     </w:lvl>
   </w:abstractNum>
-  <w:abstractNum w:abstractNumId="2">
+  <w:abstractNum w:abstractNumId="3">
     <w:nsid w:val="24A32F98"/>
     <w:multiLevelType w:val="hybridMultilevel"/>
     <w:tmpl w:val="08DACD76"/>
@@ -8531,7 +11044,7 @@
       </w:rPr>
     </w:lvl>
   </w:abstractNum>
-  <w:abstractNum w:abstractNumId="3">
+  <w:abstractNum w:abstractNumId="4">
     <w:nsid w:val="34C93727"/>
     <w:multiLevelType w:val="multilevel"/>
     <w:tmpl w:val="540E066C"/>
@@ -8658,7 +11171,120 @@
       </w:rPr>
     </w:lvl>
   </w:abstractNum>
-  <w:abstractNum w:abstractNumId="4">
+  <w:abstractNum w:abstractNumId="5">
+    <w:nsid w:val="436B190F"/>
+    <w:multiLevelType w:val="hybridMultilevel"/>
+    <w:tmpl w:val="24BC8BAC"/>
+    <w:lvl w:ilvl="0" w:tplc="B9BE290E">
+      <w:start w:val="4"/>
+      <w:numFmt w:val="bullet"/>
+      <w:lvlText w:val="-"/>
+      <w:lvlJc w:val="left"/>
+      <w:pPr>
+        <w:ind w:left="720" w:hanging="360"/>
+      </w:pPr>
+      <w:rPr>
+        <w:rFonts w:ascii="Times New Roman" w:eastAsia="Times New Roman" w:hAnsi="Times New Roman" w:cs="Times New Roman" w:hint="default"/>
+      </w:rPr>
+    </w:lvl>
+    <w:lvl w:ilvl="1" w:tplc="4442F7DA">
+      <w:start w:val="1"/>
+      <w:numFmt w:val="bullet"/>
+      <w:lvlText w:val="o"/>
+      <w:lvlJc w:val="left"/>
+      <w:pPr>
+        <w:ind w:left="1440" w:hanging="360"/>
+      </w:pPr>
+      <w:rPr>
+        <w:rFonts w:ascii="Courier New" w:hAnsi="Courier New" w:cs="Courier New" w:hint="default"/>
+      </w:rPr>
+    </w:lvl>
+    <w:lvl w:ilvl="2" w:tplc="1CDA2626">
+      <w:start w:val="1"/>
+      <w:numFmt w:val="bullet"/>
+      <w:lvlText w:val=""/>
+      <w:lvlJc w:val="left"/>
+      <w:pPr>
+        <w:ind w:left="2160" w:hanging="360"/>
+      </w:pPr>
+      <w:rPr>
+        <w:rFonts w:ascii="Wingdings" w:hAnsi="Wingdings" w:hint="default"/>
+      </w:rPr>
+    </w:lvl>
+    <w:lvl w:ilvl="3" w:tplc="FCF868B6">
+      <w:start w:val="1"/>
+      <w:numFmt w:val="bullet"/>
+      <w:lvlText w:val=""/>
+      <w:lvlJc w:val="left"/>
+      <w:pPr>
+        <w:ind w:left="2880" w:hanging="360"/>
+      </w:pPr>
+      <w:rPr>
+        <w:rFonts w:ascii="Symbol" w:hAnsi="Symbol" w:hint="default"/>
+      </w:rPr>
+    </w:lvl>
+    <w:lvl w:ilvl="4" w:tplc="80500764">
+      <w:start w:val="1"/>
+      <w:numFmt w:val="bullet"/>
+      <w:lvlText w:val="o"/>
+      <w:lvlJc w:val="left"/>
+      <w:pPr>
+        <w:ind w:left="3600" w:hanging="360"/>
+      </w:pPr>
+      <w:rPr>
+        <w:rFonts w:ascii="Courier New" w:hAnsi="Courier New" w:cs="Courier New" w:hint="default"/>
+      </w:rPr>
+    </w:lvl>
+    <w:lvl w:ilvl="5" w:tplc="EC6212F0">
+      <w:start w:val="1"/>
+      <w:numFmt w:val="bullet"/>
+      <w:lvlText w:val=""/>
+      <w:lvlJc w:val="left"/>
+      <w:pPr>
+        <w:ind w:left="4320" w:hanging="360"/>
+      </w:pPr>
+      <w:rPr>
+        <w:rFonts w:ascii="Wingdings" w:hAnsi="Wingdings" w:hint="default"/>
+      </w:rPr>
+    </w:lvl>
+    <w:lvl w:ilvl="6" w:tplc="F73E997E">
+      <w:start w:val="1"/>
+      <w:numFmt w:val="bullet"/>
+      <w:lvlText w:val=""/>
+      <w:lvlJc w:val="left"/>
+      <w:pPr>
+        <w:ind w:left="5040" w:hanging="360"/>
+      </w:pPr>
+      <w:rPr>
+        <w:rFonts w:ascii="Symbol" w:hAnsi="Symbol" w:hint="default"/>
+      </w:rPr>
+    </w:lvl>
+    <w:lvl w:ilvl="7" w:tplc="F9DCFCFE">
+      <w:start w:val="1"/>
+      <w:numFmt w:val="bullet"/>
+      <w:lvlText w:val="o"/>
+      <w:lvlJc w:val="left"/>
+      <w:pPr>
+        <w:ind w:left="5760" w:hanging="360"/>
+      </w:pPr>
+      <w:rPr>
+        <w:rFonts w:ascii="Courier New" w:hAnsi="Courier New" w:cs="Courier New" w:hint="default"/>
+      </w:rPr>
+    </w:lvl>
+    <w:lvl w:ilvl="8" w:tplc="4F8059B2">
+      <w:start w:val="1"/>
+      <w:numFmt w:val="bullet"/>
+      <w:lvlText w:val=""/>
+      <w:lvlJc w:val="left"/>
+      <w:pPr>
+        <w:ind w:left="6480" w:hanging="360"/>
+      </w:pPr>
+      <w:rPr>
+        <w:rFonts w:ascii="Wingdings" w:hAnsi="Wingdings" w:hint="default"/>
+      </w:rPr>
+    </w:lvl>
+  </w:abstractNum>
+  <w:abstractNum w:abstractNumId="6">
     <w:nsid w:val="4AEC0C0B"/>
     <w:multiLevelType w:val="hybridMultilevel"/>
     <w:tmpl w:val="53C8B46C"/>
@@ -8772,7 +11398,7 @@
       </w:rPr>
     </w:lvl>
   </w:abstractNum>
-  <w:abstractNum w:abstractNumId="5">
+  <w:abstractNum w:abstractNumId="7">
     <w:nsid w:val="4DF7475E"/>
     <w:multiLevelType w:val="hybridMultilevel"/>
     <w:tmpl w:val="8468090E"/>
@@ -8885,7 +11511,119 @@
       </w:rPr>
     </w:lvl>
   </w:abstractNum>
-  <w:abstractNum w:abstractNumId="6">
+  <w:abstractNum w:abstractNumId="8">
+    <w:nsid w:val="52FE270C"/>
+    <w:multiLevelType w:val="hybridMultilevel"/>
+    <w:tmpl w:val="22F0D668"/>
+    <w:lvl w:ilvl="0" w:tplc="6114957C">
+      <w:numFmt w:val="bullet"/>
+      <w:lvlText w:val="-"/>
+      <w:lvlJc w:val="left"/>
+      <w:pPr>
+        <w:ind w:left="1440" w:hanging="360"/>
+      </w:pPr>
+      <w:rPr>
+        <w:rFonts w:ascii="Times New Roman" w:eastAsia="Times New Roman" w:hAnsi="Times New Roman" w:cs="Times New Roman" w:hint="default"/>
+      </w:rPr>
+    </w:lvl>
+    <w:lvl w:ilvl="1" w:tplc="04090003" w:tentative="1">
+      <w:start w:val="1"/>
+      <w:numFmt w:val="bullet"/>
+      <w:lvlText w:val="o"/>
+      <w:lvlJc w:val="left"/>
+      <w:pPr>
+        <w:ind w:left="2160" w:hanging="360"/>
+      </w:pPr>
+      <w:rPr>
+        <w:rFonts w:ascii="Courier New" w:hAnsi="Courier New" w:cs="Courier New" w:hint="default"/>
+      </w:rPr>
+    </w:lvl>
+    <w:lvl w:ilvl="2" w:tplc="04090005" w:tentative="1">
+      <w:start w:val="1"/>
+      <w:numFmt w:val="bullet"/>
+      <w:lvlText w:val=""/>
+      <w:lvlJc w:val="left"/>
+      <w:pPr>
+        <w:ind w:left="2880" w:hanging="360"/>
+      </w:pPr>
+      <w:rPr>
+        <w:rFonts w:ascii="Wingdings" w:hAnsi="Wingdings" w:hint="default"/>
+      </w:rPr>
+    </w:lvl>
+    <w:lvl w:ilvl="3" w:tplc="04090001" w:tentative="1">
+      <w:start w:val="1"/>
+      <w:numFmt w:val="bullet"/>
+      <w:lvlText w:val=""/>
+      <w:lvlJc w:val="left"/>
+      <w:pPr>
+        <w:ind w:left="3600" w:hanging="360"/>
+      </w:pPr>
+      <w:rPr>
+        <w:rFonts w:ascii="Symbol" w:hAnsi="Symbol" w:hint="default"/>
+      </w:rPr>
+    </w:lvl>
+    <w:lvl w:ilvl="4" w:tplc="04090003" w:tentative="1">
+      <w:start w:val="1"/>
+      <w:numFmt w:val="bullet"/>
+      <w:lvlText w:val="o"/>
+      <w:lvlJc w:val="left"/>
+      <w:pPr>
+        <w:ind w:left="4320" w:hanging="360"/>
+      </w:pPr>
+      <w:rPr>
+        <w:rFonts w:ascii="Courier New" w:hAnsi="Courier New" w:cs="Courier New" w:hint="default"/>
+      </w:rPr>
+    </w:lvl>
+    <w:lvl w:ilvl="5" w:tplc="04090005" w:tentative="1">
+      <w:start w:val="1"/>
+      <w:numFmt w:val="bullet"/>
+      <w:lvlText w:val=""/>
+      <w:lvlJc w:val="left"/>
+      <w:pPr>
+        <w:ind w:left="5040" w:hanging="360"/>
+      </w:pPr>
+      <w:rPr>
+        <w:rFonts w:ascii="Wingdings" w:hAnsi="Wingdings" w:hint="default"/>
+      </w:rPr>
+    </w:lvl>
+    <w:lvl w:ilvl="6" w:tplc="04090001" w:tentative="1">
+      <w:start w:val="1"/>
+      <w:numFmt w:val="bullet"/>
+      <w:lvlText w:val=""/>
+      <w:lvlJc w:val="left"/>
+      <w:pPr>
+        <w:ind w:left="5760" w:hanging="360"/>
+      </w:pPr>
+      <w:rPr>
+        <w:rFonts w:ascii="Symbol" w:hAnsi="Symbol" w:hint="default"/>
+      </w:rPr>
+    </w:lvl>
+    <w:lvl w:ilvl="7" w:tplc="04090003" w:tentative="1">
+      <w:start w:val="1"/>
+      <w:numFmt w:val="bullet"/>
+      <w:lvlText w:val="o"/>
+      <w:lvlJc w:val="left"/>
+      <w:pPr>
+        <w:ind w:left="6480" w:hanging="360"/>
+      </w:pPr>
+      <w:rPr>
+        <w:rFonts w:ascii="Courier New" w:hAnsi="Courier New" w:cs="Courier New" w:hint="default"/>
+      </w:rPr>
+    </w:lvl>
+    <w:lvl w:ilvl="8" w:tplc="04090005" w:tentative="1">
+      <w:start w:val="1"/>
+      <w:numFmt w:val="bullet"/>
+      <w:lvlText w:val=""/>
+      <w:lvlJc w:val="left"/>
+      <w:pPr>
+        <w:ind w:left="7200" w:hanging="360"/>
+      </w:pPr>
+      <w:rPr>
+        <w:rFonts w:ascii="Wingdings" w:hAnsi="Wingdings" w:hint="default"/>
+      </w:rPr>
+    </w:lvl>
+  </w:abstractNum>
+  <w:abstractNum w:abstractNumId="9">
     <w:nsid w:val="60543EA3"/>
     <w:multiLevelType w:val="hybridMultilevel"/>
     <w:tmpl w:val="F85ECA9E"/>
@@ -8998,7 +11736,7 @@
       </w:rPr>
     </w:lvl>
   </w:abstractNum>
-  <w:abstractNum w:abstractNumId="7">
+  <w:abstractNum w:abstractNumId="10">
     <w:nsid w:val="6FF66EB1"/>
     <w:multiLevelType w:val="multilevel"/>
     <w:tmpl w:val="8AC8980C"/>
@@ -9147,17 +11885,241 @@
       </w:rPr>
     </w:lvl>
   </w:abstractNum>
+  <w:abstractNum w:abstractNumId="11">
+    <w:nsid w:val="7AC362FE"/>
+    <w:multiLevelType w:val="hybridMultilevel"/>
+    <w:tmpl w:val="1DC68AFC"/>
+    <w:lvl w:ilvl="0" w:tplc="F9A003C6">
+      <w:numFmt w:val="bullet"/>
+      <w:lvlText w:val="-"/>
+      <w:lvlJc w:val="left"/>
+      <w:pPr>
+        <w:ind w:left="1437" w:hanging="360"/>
+      </w:pPr>
+      <w:rPr>
+        <w:rFonts w:ascii="Times New Roman" w:eastAsia="Times New Roman" w:hAnsi="Times New Roman" w:cs="Times New Roman" w:hint="default"/>
+      </w:rPr>
+    </w:lvl>
+    <w:lvl w:ilvl="1" w:tplc="04090003" w:tentative="1">
+      <w:start w:val="1"/>
+      <w:numFmt w:val="bullet"/>
+      <w:lvlText w:val="o"/>
+      <w:lvlJc w:val="left"/>
+      <w:pPr>
+        <w:ind w:left="2157" w:hanging="360"/>
+      </w:pPr>
+      <w:rPr>
+        <w:rFonts w:ascii="Courier New" w:hAnsi="Courier New" w:cs="Courier New" w:hint="default"/>
+      </w:rPr>
+    </w:lvl>
+    <w:lvl w:ilvl="2" w:tplc="04090005" w:tentative="1">
+      <w:start w:val="1"/>
+      <w:numFmt w:val="bullet"/>
+      <w:lvlText w:val=""/>
+      <w:lvlJc w:val="left"/>
+      <w:pPr>
+        <w:ind w:left="2877" w:hanging="360"/>
+      </w:pPr>
+      <w:rPr>
+        <w:rFonts w:ascii="Wingdings" w:hAnsi="Wingdings" w:hint="default"/>
+      </w:rPr>
+    </w:lvl>
+    <w:lvl w:ilvl="3" w:tplc="04090001" w:tentative="1">
+      <w:start w:val="1"/>
+      <w:numFmt w:val="bullet"/>
+      <w:lvlText w:val=""/>
+      <w:lvlJc w:val="left"/>
+      <w:pPr>
+        <w:ind w:left="3597" w:hanging="360"/>
+      </w:pPr>
+      <w:rPr>
+        <w:rFonts w:ascii="Symbol" w:hAnsi="Symbol" w:hint="default"/>
+      </w:rPr>
+    </w:lvl>
+    <w:lvl w:ilvl="4" w:tplc="04090003" w:tentative="1">
+      <w:start w:val="1"/>
+      <w:numFmt w:val="bullet"/>
+      <w:lvlText w:val="o"/>
+      <w:lvlJc w:val="left"/>
+      <w:pPr>
+        <w:ind w:left="4317" w:hanging="360"/>
+      </w:pPr>
+      <w:rPr>
+        <w:rFonts w:ascii="Courier New" w:hAnsi="Courier New" w:cs="Courier New" w:hint="default"/>
+      </w:rPr>
+    </w:lvl>
+    <w:lvl w:ilvl="5" w:tplc="04090005" w:tentative="1">
+      <w:start w:val="1"/>
+      <w:numFmt w:val="bullet"/>
+      <w:lvlText w:val=""/>
+      <w:lvlJc w:val="left"/>
+      <w:pPr>
+        <w:ind w:left="5037" w:hanging="360"/>
+      </w:pPr>
+      <w:rPr>
+        <w:rFonts w:ascii="Wingdings" w:hAnsi="Wingdings" w:hint="default"/>
+      </w:rPr>
+    </w:lvl>
+    <w:lvl w:ilvl="6" w:tplc="04090001" w:tentative="1">
+      <w:start w:val="1"/>
+      <w:numFmt w:val="bullet"/>
+      <w:lvlText w:val=""/>
+      <w:lvlJc w:val="left"/>
+      <w:pPr>
+        <w:ind w:left="5757" w:hanging="360"/>
+      </w:pPr>
+      <w:rPr>
+        <w:rFonts w:ascii="Symbol" w:hAnsi="Symbol" w:hint="default"/>
+      </w:rPr>
+    </w:lvl>
+    <w:lvl w:ilvl="7" w:tplc="04090003" w:tentative="1">
+      <w:start w:val="1"/>
+      <w:numFmt w:val="bullet"/>
+      <w:lvlText w:val="o"/>
+      <w:lvlJc w:val="left"/>
+      <w:pPr>
+        <w:ind w:left="6477" w:hanging="360"/>
+      </w:pPr>
+      <w:rPr>
+        <w:rFonts w:ascii="Courier New" w:hAnsi="Courier New" w:cs="Courier New" w:hint="default"/>
+      </w:rPr>
+    </w:lvl>
+    <w:lvl w:ilvl="8" w:tplc="04090005" w:tentative="1">
+      <w:start w:val="1"/>
+      <w:numFmt w:val="bullet"/>
+      <w:lvlText w:val=""/>
+      <w:lvlJc w:val="left"/>
+      <w:pPr>
+        <w:ind w:left="7197" w:hanging="360"/>
+      </w:pPr>
+      <w:rPr>
+        <w:rFonts w:ascii="Wingdings" w:hAnsi="Wingdings" w:hint="default"/>
+      </w:rPr>
+    </w:lvl>
+  </w:abstractNum>
+  <w:abstractNum w:abstractNumId="12">
+    <w:nsid w:val="7E5D171A"/>
+    <w:multiLevelType w:val="hybridMultilevel"/>
+    <w:tmpl w:val="28968D12"/>
+    <w:lvl w:ilvl="0" w:tplc="5BBC9DB2">
+      <w:numFmt w:val="bullet"/>
+      <w:lvlText w:val="-"/>
+      <w:lvlJc w:val="left"/>
+      <w:pPr>
+        <w:ind w:left="1440" w:hanging="360"/>
+      </w:pPr>
+      <w:rPr>
+        <w:rFonts w:ascii="Times New Roman" w:eastAsia="Times New Roman" w:hAnsi="Times New Roman" w:cs="Times New Roman" w:hint="default"/>
+      </w:rPr>
+    </w:lvl>
+    <w:lvl w:ilvl="1" w:tplc="04090003" w:tentative="1">
+      <w:start w:val="1"/>
+      <w:numFmt w:val="bullet"/>
+      <w:lvlText w:val="o"/>
+      <w:lvlJc w:val="left"/>
+      <w:pPr>
+        <w:ind w:left="2160" w:hanging="360"/>
+      </w:pPr>
+      <w:rPr>
+        <w:rFonts w:ascii="Courier New" w:hAnsi="Courier New" w:cs="Courier New" w:hint="default"/>
+      </w:rPr>
+    </w:lvl>
+    <w:lvl w:ilvl="2" w:tplc="04090005" w:tentative="1">
+      <w:start w:val="1"/>
+      <w:numFmt w:val="bullet"/>
+      <w:lvlText w:val=""/>
+      <w:lvlJc w:val="left"/>
+      <w:pPr>
+        <w:ind w:left="2880" w:hanging="360"/>
+      </w:pPr>
+      <w:rPr>
+        <w:rFonts w:ascii="Wingdings" w:hAnsi="Wingdings" w:hint="default"/>
+      </w:rPr>
+    </w:lvl>
+    <w:lvl w:ilvl="3" w:tplc="04090001" w:tentative="1">
+      <w:start w:val="1"/>
+      <w:numFmt w:val="bullet"/>
+      <w:lvlText w:val=""/>
+      <w:lvlJc w:val="left"/>
+      <w:pPr>
+        <w:ind w:left="3600" w:hanging="360"/>
+      </w:pPr>
+      <w:rPr>
+        <w:rFonts w:ascii="Symbol" w:hAnsi="Symbol" w:hint="default"/>
+      </w:rPr>
+    </w:lvl>
+    <w:lvl w:ilvl="4" w:tplc="04090003" w:tentative="1">
+      <w:start w:val="1"/>
+      <w:numFmt w:val="bullet"/>
+      <w:lvlText w:val="o"/>
+      <w:lvlJc w:val="left"/>
+      <w:pPr>
+        <w:ind w:left="4320" w:hanging="360"/>
+      </w:pPr>
+      <w:rPr>
+        <w:rFonts w:ascii="Courier New" w:hAnsi="Courier New" w:cs="Courier New" w:hint="default"/>
+      </w:rPr>
+    </w:lvl>
+    <w:lvl w:ilvl="5" w:tplc="04090005" w:tentative="1">
+      <w:start w:val="1"/>
+      <w:numFmt w:val="bullet"/>
+      <w:lvlText w:val=""/>
+      <w:lvlJc w:val="left"/>
+      <w:pPr>
+        <w:ind w:left="5040" w:hanging="360"/>
+      </w:pPr>
+      <w:rPr>
+        <w:rFonts w:ascii="Wingdings" w:hAnsi="Wingdings" w:hint="default"/>
+      </w:rPr>
+    </w:lvl>
+    <w:lvl w:ilvl="6" w:tplc="04090001" w:tentative="1">
+      <w:start w:val="1"/>
+      <w:numFmt w:val="bullet"/>
+      <w:lvlText w:val=""/>
+      <w:lvlJc w:val="left"/>
+      <w:pPr>
+        <w:ind w:left="5760" w:hanging="360"/>
+      </w:pPr>
+      <w:rPr>
+        <w:rFonts w:ascii="Symbol" w:hAnsi="Symbol" w:hint="default"/>
+      </w:rPr>
+    </w:lvl>
+    <w:lvl w:ilvl="7" w:tplc="04090003" w:tentative="1">
+      <w:start w:val="1"/>
+      <w:numFmt w:val="bullet"/>
+      <w:lvlText w:val="o"/>
+      <w:lvlJc w:val="left"/>
+      <w:pPr>
+        <w:ind w:left="6480" w:hanging="360"/>
+      </w:pPr>
+      <w:rPr>
+        <w:rFonts w:ascii="Courier New" w:hAnsi="Courier New" w:cs="Courier New" w:hint="default"/>
+      </w:rPr>
+    </w:lvl>
+    <w:lvl w:ilvl="8" w:tplc="04090005" w:tentative="1">
+      <w:start w:val="1"/>
+      <w:numFmt w:val="bullet"/>
+      <w:lvlText w:val=""/>
+      <w:lvlJc w:val="left"/>
+      <w:pPr>
+        <w:ind w:left="7200" w:hanging="360"/>
+      </w:pPr>
+      <w:rPr>
+        <w:rFonts w:ascii="Wingdings" w:hAnsi="Wingdings" w:hint="default"/>
+      </w:rPr>
+    </w:lvl>
+  </w:abstractNum>
   <w:num w:numId="1">
-    <w:abstractNumId w:val="1"/>
+    <w:abstractNumId w:val="2"/>
   </w:num>
   <w:num w:numId="2">
-    <w:abstractNumId w:val="7"/>
+    <w:abstractNumId w:val="10"/>
   </w:num>
   <w:num w:numId="3">
-    <w:abstractNumId w:val="2"/>
+    <w:abstractNumId w:val="3"/>
   </w:num>
   <w:num w:numId="4">
-    <w:abstractNumId w:val="3"/>
+    <w:abstractNumId w:val="4"/>
     <w:lvlOverride w:ilvl="0">
       <w:startOverride w:val="1"/>
     </w:lvlOverride>
@@ -9187,16 +12149,31 @@
     </w:lvlOverride>
   </w:num>
   <w:num w:numId="5">
-    <w:abstractNumId w:val="5"/>
+    <w:abstractNumId w:val="7"/>
   </w:num>
   <w:num w:numId="6">
     <w:abstractNumId w:val="0"/>
   </w:num>
   <w:num w:numId="7">
+    <w:abstractNumId w:val="9"/>
+  </w:num>
+  <w:num w:numId="8">
     <w:abstractNumId w:val="6"/>
   </w:num>
-  <w:num w:numId="8">
-    <w:abstractNumId w:val="4"/>
+  <w:num w:numId="9">
+    <w:abstractNumId w:val="11"/>
+  </w:num>
+  <w:num w:numId="10">
+    <w:abstractNumId w:val="12"/>
+  </w:num>
+  <w:num w:numId="11">
+    <w:abstractNumId w:val="8"/>
+  </w:num>
+  <w:num w:numId="12">
+    <w:abstractNumId w:val="1"/>
+  </w:num>
+  <w:num w:numId="13">
+    <w:abstractNumId w:val="5"/>
   </w:num>
 </w:numbering>
 </file>
@@ -9733,6 +12710,101 @@
     <w:uiPriority w:val="99"/>
     <w:rsid w:val="009F5C9B"/>
   </w:style>
+  <w:style w:type="paragraph" w:styleId="BalloonText">
+    <w:name w:val="Balloon Text"/>
+    <w:basedOn w:val="Normal"/>
+    <w:link w:val="BalloonTextChar"/>
+    <w:uiPriority w:val="99"/>
+    <w:semiHidden/>
+    <w:unhideWhenUsed/>
+    <w:rsid w:val="00F55B48"/>
+    <w:pPr>
+      <w:spacing w:after="0" w:line="240" w:lineRule="auto"/>
+    </w:pPr>
+    <w:rPr>
+      <w:rFonts w:ascii="Tahoma" w:hAnsi="Tahoma" w:cs="Tahoma"/>
+      <w:sz w:val="16"/>
+      <w:szCs w:val="16"/>
+    </w:rPr>
+  </w:style>
+  <w:style w:type="character" w:customStyle="1" w:styleId="BalloonTextChar">
+    <w:name w:val="Balloon Text Char"/>
+    <w:basedOn w:val="DefaultParagraphFont"/>
+    <w:link w:val="BalloonText"/>
+    <w:uiPriority w:val="99"/>
+    <w:semiHidden/>
+    <w:rsid w:val="00F55B48"/>
+    <w:rPr>
+      <w:rFonts w:ascii="Tahoma" w:hAnsi="Tahoma" w:cs="Tahoma"/>
+      <w:sz w:val="16"/>
+      <w:szCs w:val="16"/>
+    </w:rPr>
+  </w:style>
+  <w:style w:type="paragraph" w:customStyle="1" w:styleId="ANZBullet">
+    <w:name w:val="ANZ Bullet"/>
+    <w:basedOn w:val="Normal"/>
+    <w:link w:val="ANZBulletChar"/>
+    <w:rsid w:val="00F55B48"/>
+    <w:pPr>
+      <w:widowControl w:val="0"/>
+      <w:numPr>
+        <w:numId w:val="12"/>
+      </w:numPr>
+      <w:spacing w:before="120" w:after="0" w:line="288" w:lineRule="auto"/>
+      <w:jc w:val="both"/>
+    </w:pPr>
+    <w:rPr>
+      <w:rFonts w:ascii="Times New Roman" w:eastAsia="Times New Roman" w:hAnsi="Times New Roman" w:cs="Times New Roman"/>
+      <w:snapToGrid w:val="0"/>
+      <w:sz w:val="24"/>
+      <w:szCs w:val="20"/>
+      <w:lang w:val="x-none" w:eastAsia="x-none"/>
+    </w:rPr>
+  </w:style>
+  <w:style w:type="character" w:customStyle="1" w:styleId="ANZBulletChar">
+    <w:name w:val="ANZ Bullet Char"/>
+    <w:link w:val="ANZBullet"/>
+    <w:rsid w:val="00F55B48"/>
+    <w:rPr>
+      <w:rFonts w:ascii="Times New Roman" w:eastAsia="Times New Roman" w:hAnsi="Times New Roman" w:cs="Times New Roman"/>
+      <w:snapToGrid w:val="0"/>
+      <w:sz w:val="24"/>
+      <w:szCs w:val="20"/>
+      <w:lang w:val="x-none" w:eastAsia="x-none"/>
+    </w:rPr>
+  </w:style>
+  <w:style w:type="paragraph" w:customStyle="1" w:styleId="ANZBullet2">
+    <w:name w:val="ANZ Bullet 2"/>
+    <w:basedOn w:val="ANZBullet"/>
+    <w:rsid w:val="00F55B48"/>
+    <w:pPr>
+      <w:numPr>
+        <w:ilvl w:val="1"/>
+      </w:numPr>
+      <w:tabs>
+        <w:tab w:val="clear" w:pos="1008"/>
+        <w:tab w:val="num" w:pos="360"/>
+        <w:tab w:val="num" w:pos="1440"/>
+      </w:tabs>
+      <w:ind w:left="1440" w:hanging="360"/>
+    </w:pPr>
+  </w:style>
+  <w:style w:type="paragraph" w:customStyle="1" w:styleId="ANZBullet3">
+    <w:name w:val="ANZ Bullet 3"/>
+    <w:basedOn w:val="ANZBullet"/>
+    <w:rsid w:val="00F55B48"/>
+    <w:pPr>
+      <w:numPr>
+        <w:ilvl w:val="2"/>
+      </w:numPr>
+      <w:tabs>
+        <w:tab w:val="clear" w:pos="1224"/>
+        <w:tab w:val="num" w:pos="360"/>
+        <w:tab w:val="num" w:pos="2160"/>
+      </w:tabs>
+      <w:ind w:left="2160" w:hanging="360"/>
+    </w:pPr>
+  </w:style>
 </w:styles>
 </file>
 
@@ -10268,6 +13340,101 @@
     <w:uiPriority w:val="99"/>
     <w:rsid w:val="009F5C9B"/>
   </w:style>
+  <w:style w:type="paragraph" w:styleId="BalloonText">
+    <w:name w:val="Balloon Text"/>
+    <w:basedOn w:val="Normal"/>
+    <w:link w:val="BalloonTextChar"/>
+    <w:uiPriority w:val="99"/>
+    <w:semiHidden/>
+    <w:unhideWhenUsed/>
+    <w:rsid w:val="00F55B48"/>
+    <w:pPr>
+      <w:spacing w:after="0" w:line="240" w:lineRule="auto"/>
+    </w:pPr>
+    <w:rPr>
+      <w:rFonts w:ascii="Tahoma" w:hAnsi="Tahoma" w:cs="Tahoma"/>
+      <w:sz w:val="16"/>
+      <w:szCs w:val="16"/>
+    </w:rPr>
+  </w:style>
+  <w:style w:type="character" w:customStyle="1" w:styleId="BalloonTextChar">
+    <w:name w:val="Balloon Text Char"/>
+    <w:basedOn w:val="DefaultParagraphFont"/>
+    <w:link w:val="BalloonText"/>
+    <w:uiPriority w:val="99"/>
+    <w:semiHidden/>
+    <w:rsid w:val="00F55B48"/>
+    <w:rPr>
+      <w:rFonts w:ascii="Tahoma" w:hAnsi="Tahoma" w:cs="Tahoma"/>
+      <w:sz w:val="16"/>
+      <w:szCs w:val="16"/>
+    </w:rPr>
+  </w:style>
+  <w:style w:type="paragraph" w:customStyle="1" w:styleId="ANZBullet">
+    <w:name w:val="ANZ Bullet"/>
+    <w:basedOn w:val="Normal"/>
+    <w:link w:val="ANZBulletChar"/>
+    <w:rsid w:val="00F55B48"/>
+    <w:pPr>
+      <w:widowControl w:val="0"/>
+      <w:numPr>
+        <w:numId w:val="12"/>
+      </w:numPr>
+      <w:spacing w:before="120" w:after="0" w:line="288" w:lineRule="auto"/>
+      <w:jc w:val="both"/>
+    </w:pPr>
+    <w:rPr>
+      <w:rFonts w:ascii="Times New Roman" w:eastAsia="Times New Roman" w:hAnsi="Times New Roman" w:cs="Times New Roman"/>
+      <w:snapToGrid w:val="0"/>
+      <w:sz w:val="24"/>
+      <w:szCs w:val="20"/>
+      <w:lang w:val="x-none" w:eastAsia="x-none"/>
+    </w:rPr>
+  </w:style>
+  <w:style w:type="character" w:customStyle="1" w:styleId="ANZBulletChar">
+    <w:name w:val="ANZ Bullet Char"/>
+    <w:link w:val="ANZBullet"/>
+    <w:rsid w:val="00F55B48"/>
+    <w:rPr>
+      <w:rFonts w:ascii="Times New Roman" w:eastAsia="Times New Roman" w:hAnsi="Times New Roman" w:cs="Times New Roman"/>
+      <w:snapToGrid w:val="0"/>
+      <w:sz w:val="24"/>
+      <w:szCs w:val="20"/>
+      <w:lang w:val="x-none" w:eastAsia="x-none"/>
+    </w:rPr>
+  </w:style>
+  <w:style w:type="paragraph" w:customStyle="1" w:styleId="ANZBullet2">
+    <w:name w:val="ANZ Bullet 2"/>
+    <w:basedOn w:val="ANZBullet"/>
+    <w:rsid w:val="00F55B48"/>
+    <w:pPr>
+      <w:numPr>
+        <w:ilvl w:val="1"/>
+      </w:numPr>
+      <w:tabs>
+        <w:tab w:val="clear" w:pos="1008"/>
+        <w:tab w:val="num" w:pos="360"/>
+        <w:tab w:val="num" w:pos="1440"/>
+      </w:tabs>
+      <w:ind w:left="1440" w:hanging="360"/>
+    </w:pPr>
+  </w:style>
+  <w:style w:type="paragraph" w:customStyle="1" w:styleId="ANZBullet3">
+    <w:name w:val="ANZ Bullet 3"/>
+    <w:basedOn w:val="ANZBullet"/>
+    <w:rsid w:val="00F55B48"/>
+    <w:pPr>
+      <w:numPr>
+        <w:ilvl w:val="2"/>
+      </w:numPr>
+      <w:tabs>
+        <w:tab w:val="clear" w:pos="1224"/>
+        <w:tab w:val="num" w:pos="360"/>
+        <w:tab w:val="num" w:pos="2160"/>
+      </w:tabs>
+      <w:ind w:left="2160" w:hanging="360"/>
+    </w:pPr>
+  </w:style>
 </w:styles>
 </file>
 

</xml_diff>